<commit_message>
Added protocol for multiple duplicate commands
</commit_message>
<xml_diff>
--- a/CougSat1-ADCS/docs/native/ADCSInterface.docx
+++ b/CougSat1-ADCS/docs/native/ADCSInterface.docx
@@ -537,7 +537,7 @@
               </mc:Choice>
               <mc:Fallback>
                 <w:pict>
-                  <v:rect w14:anchorId="2D1EE7DE" id="Rectangle 36" o:spid="_x0000_s1026" style="position:absolute;margin-left:0;margin-top:0;width:244.8pt;height:554.4pt;z-index:251659264;visibility:visible;mso-wrap-style:square;mso-width-percent:400;mso-height-percent:700;mso-left-percent:440;mso-top-percent:25;mso-wrap-distance-left:9pt;mso-wrap-distance-top:0;mso-wrap-distance-right:9pt;mso-wrap-distance-bottom:0;mso-position-horizontal-relative:page;mso-position-vertical-relative:page;mso-width-percent:400;mso-height-percent:700;mso-left-percent:440;mso-top-percent:25;mso-width-relative:page;mso-height-relative:page;v-text-anchor:middle" o:gfxdata="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" fillcolor="white [3212]" strokecolor="#5f131f [1614]" strokeweight="1.25pt">
+                  <v:rect w14:anchorId="22738B0F" id="Rectangle 36" o:spid="_x0000_s1026" style="position:absolute;margin-left:0;margin-top:0;width:244.8pt;height:554.4pt;z-index:251659264;visibility:visible;mso-wrap-style:square;mso-width-percent:400;mso-height-percent:700;mso-left-percent:440;mso-top-percent:25;mso-wrap-distance-left:9pt;mso-wrap-distance-top:0;mso-wrap-distance-right:9pt;mso-wrap-distance-bottom:0;mso-position-horizontal-relative:page;mso-position-vertical-relative:page;mso-width-percent:400;mso-height-percent:700;mso-left-percent:440;mso-top-percent:25;mso-width-relative:page;mso-height-relative:page;v-text-anchor:middle" o:gfxdata="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" fillcolor="white [3212]" strokecolor="#5f131f [1614]" strokeweight="1.25pt">
                     <w10:wrap anchorx="page" anchory="page"/>
                   </v:rect>
                 </w:pict>
@@ -634,7 +634,7 @@
               </mc:Choice>
               <mc:Fallback>
                 <w:pict>
-                  <v:rect w14:anchorId="1A6E5BCA" id="Rectangle 37" o:spid="_x0000_s1026" style="position:absolute;margin-left:0;margin-top:0;width:226.45pt;height:9.35pt;z-index:251662336;visibility:visible;mso-wrap-style:square;mso-width-percent:370;mso-height-percent:0;mso-left-percent:455;mso-top-percent:690;mso-wrap-distance-left:9pt;mso-wrap-distance-top:0;mso-wrap-distance-right:9pt;mso-wrap-distance-bottom:0;mso-position-horizontal-relative:page;mso-position-vertical-relative:page;mso-width-percent:370;mso-height-percent:0;mso-left-percent:455;mso-top-percent:690;mso-width-relative:page;mso-height-relative:margin;v-text-anchor:middle" o:gfxdata="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" fillcolor="#981e32 [3204]" stroked="f" strokeweight="2pt">
+                  <v:rect w14:anchorId="0A6BA1FB" id="Rectangle 37" o:spid="_x0000_s1026" style="position:absolute;margin-left:0;margin-top:0;width:226.45pt;height:9.35pt;z-index:251662336;visibility:visible;mso-wrap-style:square;mso-width-percent:370;mso-height-percent:0;mso-left-percent:455;mso-top-percent:690;mso-wrap-distance-left:9pt;mso-wrap-distance-top:0;mso-wrap-distance-right:9pt;mso-wrap-distance-bottom:0;mso-position-horizontal-relative:page;mso-position-vertical-relative:page;mso-width-percent:370;mso-height-percent:0;mso-left-percent:455;mso-top-percent:690;mso-width-relative:page;mso-height-relative:margin;v-text-anchor:middle" o:gfxdata="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" fillcolor="#981e32 [3204]" stroked="f" strokeweight="2pt">
                     <w10:wrap anchorx="page" anchory="page"/>
                   </v:rect>
                 </w:pict>
@@ -1149,12 +1149,7 @@
             <w:pStyle w:val="TOCHeading"/>
           </w:pPr>
           <w:r>
-            <w:t>Tab</w:t>
-          </w:r>
-          <w:bookmarkStart w:id="0" w:name="_GoBack"/>
-          <w:bookmarkEnd w:id="0"/>
-          <w:r>
-            <w:t>le of Contents</w:t>
+            <w:t>Table of Contents</w:t>
           </w:r>
         </w:p>
         <w:p>
@@ -2015,7 +2010,7 @@
       <w:pPr>
         <w:pStyle w:val="Heading1"/>
       </w:pPr>
-      <w:bookmarkStart w:id="1" w:name="_Toc520402619"/>
+      <w:bookmarkStart w:id="0" w:name="_Toc520402619"/>
       <w:r>
         <w:lastRenderedPageBreak/>
         <w:t xml:space="preserve">1 </w:t>
@@ -2023,20 +2018,14 @@
       <w:r>
         <w:t>Hardware Layer</w:t>
       </w:r>
-      <w:bookmarkEnd w:id="1"/>
+      <w:bookmarkEnd w:id="0"/>
     </w:p>
     <w:p>
       <w:pPr>
         <w:ind w:firstLine="720"/>
       </w:pPr>
       <w:r>
-        <w:t xml:space="preserve">The hardware interface between the </w:t>
-      </w:r>
-      <w:r>
-        <w:t>ADCS</w:t>
-      </w:r>
-      <w:r>
-        <w:t xml:space="preserve"> and the IHU is </w:t>
+        <w:t xml:space="preserve">The hardware interface between the ADCS and the IHU is </w:t>
       </w:r>
       <w:r>
         <w:t>I</w:t>
@@ -2068,13 +2057,7 @@
           <w:rPr>
             <w:rStyle w:val="Hyperlink"/>
           </w:rPr>
-          <w:t>Wikipe</w:t>
-        </w:r>
-        <w:r>
-          <w:rPr>
-            <w:rStyle w:val="Hyperlink"/>
-          </w:rPr>
-          <w:t>dia’s I</w:t>
+          <w:t>Wikipedia’s I</w:t>
         </w:r>
         <w:r>
           <w:rPr>
@@ -2107,14 +2090,14 @@
       <w:pPr>
         <w:pStyle w:val="Heading1"/>
       </w:pPr>
-      <w:bookmarkStart w:id="2" w:name="_Toc520402620"/>
+      <w:bookmarkStart w:id="1" w:name="_Toc520402620"/>
       <w:r>
         <w:t xml:space="preserve">2 </w:t>
       </w:r>
       <w:r>
         <w:t>Software Layer</w:t>
       </w:r>
-      <w:bookmarkEnd w:id="2"/>
+      <w:bookmarkEnd w:id="1"/>
     </w:p>
     <w:p>
       <w:r>
@@ -2132,6 +2115,11 @@
       <w:r>
         <w:t xml:space="preserve"> from the IHU to the ADCS as for telemetry packets.</w:t>
       </w:r>
+      <w:r>
+        <w:t xml:space="preserve"> Upon receiving multiple duplicate commands in quick succession, the reading done by ADCS will reflect the most recent command.</w:t>
+      </w:r>
+      <w:bookmarkStart w:id="2" w:name="_GoBack"/>
+      <w:bookmarkEnd w:id="2"/>
     </w:p>
     <w:p>
       <w:pPr>
@@ -2160,19 +2148,7 @@
         <w:t>double</w:t>
       </w:r>
       <w:r>
-        <w:t xml:space="preserve">. Latitude is measured </w:t>
-      </w:r>
-      <w:r>
-        <w:t>South (-90°) to North (90°)</w:t>
-      </w:r>
-      <w:r>
-        <w:t xml:space="preserve">, and longitude </w:t>
-      </w:r>
-      <w:r>
-        <w:t>is East (-180°) to West (180°)</w:t>
-      </w:r>
-      <w:r>
-        <w:t>, and each degree holing 60 minutes, and each minute holding 60 seconds. Given this, Latitude needs an integer large that 648000</w:t>
+        <w:t>. Latitude is measured South (-90°) to North (90°), and longitude is East (-180°) to West (180°), and each degree holing 60 minutes, and each minute holding 60 seconds. Given this, Latitude needs an integer large that 648000</w:t>
       </w:r>
       <w:r>
         <w:t xml:space="preserve"> (90° 60’ 60”)</w:t>
@@ -2726,13 +2702,7 @@
               <w:ind w:left="0"/>
             </w:pPr>
             <w:r>
-              <w:t>0x0</w:t>
-            </w:r>
-            <w:r>
-              <w:t>1</w:t>
-            </w:r>
-            <w:r>
-              <w:t>:</w:t>
+              <w:t>0x01:</w:t>
             </w:r>
           </w:p>
         </w:tc>
@@ -2746,10 +2716,7 @@
               <w:ind w:left="0"/>
             </w:pPr>
             <w:r>
-              <w:t xml:space="preserve">0x00: </w:t>
-            </w:r>
-            <w:r>
-              <w:t>Roll</w:t>
+              <w:t>0x00: Roll</w:t>
             </w:r>
           </w:p>
           <w:p>
@@ -2758,10 +2725,7 @@
               <w:ind w:left="0"/>
             </w:pPr>
             <w:r>
-              <w:t xml:space="preserve">0x01: </w:t>
-            </w:r>
-            <w:r>
-              <w:t>Pitch</w:t>
+              <w:t>0x01: Pitch</w:t>
             </w:r>
           </w:p>
           <w:p>
@@ -2836,37 +2800,13 @@
         <w:pStyle w:val="NoSpacing"/>
       </w:pPr>
       <w:r>
-        <w:t>This command is used by the IHU when building a telemetry packet</w:t>
-      </w:r>
-      <w:r>
-        <w:t xml:space="preserve">. </w:t>
-      </w:r>
-      <w:r>
-        <w:t>The temperature being represented with a</w:t>
+        <w:t>This command is used by the IHU when building a telemetry packet. The temperature being represented with a</w:t>
       </w:r>
       <w:r>
         <w:t>n</w:t>
       </w:r>
       <w:r>
-        <w:t xml:space="preserve"> </w:t>
-      </w:r>
-      <w:r>
-        <w:t>8b unsigned</w:t>
-      </w:r>
-      <w:r>
-        <w:t xml:space="preserve"> integer with 1°C/LSB</w:t>
-      </w:r>
-      <w:r>
-        <w:t>.</w:t>
-      </w:r>
-      <w:r>
-        <w:t xml:space="preserve"> the PWM being represented by </w:t>
-      </w:r>
-      <w:r>
-        <w:t>16b</w:t>
-      </w:r>
-      <w:r>
-        <w:t xml:space="preserve"> from 0-255 and the current represented by a 16b value with 150</w:t>
+        <w:t xml:space="preserve"> 8b unsigned integer with 1°C/LSB. the PWM being represented by 16b from 0-255 and the current represented by a 16b value with 150</w:t>
       </w:r>
       <w:r>
         <w:rPr>
@@ -3000,25 +2940,7 @@
     </w:p>
     <w:p>
       <w:r>
-        <w:t>T</w:t>
-      </w:r>
-      <w:r>
-        <w:t xml:space="preserve">he PWM </w:t>
-      </w:r>
-      <w:r>
-        <w:t>is</w:t>
-      </w:r>
-      <w:r>
-        <w:t xml:space="preserve"> represented by </w:t>
-      </w:r>
-      <w:r>
-        <w:t xml:space="preserve">a </w:t>
-      </w:r>
-      <w:r>
-        <w:t>16b</w:t>
-      </w:r>
-      <w:r>
-        <w:t xml:space="preserve"> </w:t>
+        <w:t xml:space="preserve">The PWM is represented by a 16b </w:t>
       </w:r>
       <w:r>
         <w:t>un</w:t>
@@ -3137,13 +3059,7 @@
               <w:ind w:left="0"/>
             </w:pPr>
             <w:r>
-              <w:t>0x0</w:t>
-            </w:r>
-            <w:r>
-              <w:t>0</w:t>
-            </w:r>
-            <w:r>
-              <w:t>: X PWM Out</w:t>
+              <w:t>0x00: X PWM Out</w:t>
             </w:r>
           </w:p>
           <w:p>
@@ -3152,13 +3068,7 @@
               <w:ind w:left="0"/>
             </w:pPr>
             <w:r>
-              <w:t>0x0</w:t>
-            </w:r>
-            <w:r>
-              <w:t>1</w:t>
-            </w:r>
-            <w:r>
-              <w:t>: Y PWM Out</w:t>
+              <w:t>0x01: Y PWM Out</w:t>
             </w:r>
           </w:p>
           <w:p>
@@ -3167,13 +3077,7 @@
               <w:ind w:left="0"/>
             </w:pPr>
             <w:r>
-              <w:t>0x0</w:t>
-            </w:r>
-            <w:r>
-              <w:t>2</w:t>
-            </w:r>
-            <w:r>
-              <w:t>: Z PWM Out</w:t>
+              <w:t>0x02: Z PWM Out</w:t>
             </w:r>
           </w:p>
         </w:tc>
@@ -3191,28 +3095,7 @@
     </w:p>
     <w:p>
       <w:r>
-        <w:t>T</w:t>
-      </w:r>
-      <w:r>
-        <w:t xml:space="preserve">he current </w:t>
-      </w:r>
-      <w:r>
-        <w:t xml:space="preserve">is </w:t>
-      </w:r>
-      <w:r>
-        <w:t>represented by a 16b</w:t>
-      </w:r>
-      <w:r>
-        <w:t xml:space="preserve"> unsigned</w:t>
-      </w:r>
-      <w:r>
-        <w:t xml:space="preserve"> </w:t>
-      </w:r>
-      <w:r>
-        <w:t>integer</w:t>
-      </w:r>
-      <w:r>
-        <w:t xml:space="preserve"> with 150</w:t>
+        <w:t>The current is represented by a 16b unsigned integer with 150</w:t>
       </w:r>
       <w:r>
         <w:rPr>
@@ -3328,13 +3211,7 @@
               <w:ind w:left="0"/>
             </w:pPr>
             <w:r>
-              <w:t>0x0</w:t>
-            </w:r>
-            <w:r>
-              <w:t>0</w:t>
-            </w:r>
-            <w:r>
-              <w:t>: X Current</w:t>
+              <w:t>0x00: X Current</w:t>
             </w:r>
           </w:p>
           <w:p>
@@ -3343,13 +3220,7 @@
               <w:ind w:left="0"/>
             </w:pPr>
             <w:r>
-              <w:t>0x0</w:t>
-            </w:r>
-            <w:r>
-              <w:t>1</w:t>
-            </w:r>
-            <w:r>
-              <w:t>: Y Current</w:t>
+              <w:t>0x01: Y Current</w:t>
             </w:r>
           </w:p>
           <w:p>
@@ -3358,13 +3229,7 @@
               <w:ind w:left="0"/>
             </w:pPr>
             <w:r>
-              <w:t>0x0</w:t>
-            </w:r>
-            <w:r>
-              <w:t>2</w:t>
-            </w:r>
-            <w:r>
-              <w:t>: Z Current</w:t>
+              <w:t>0x02: Z Current</w:t>
             </w:r>
           </w:p>
         </w:tc>
@@ -6438,7 +6303,7 @@
 </file>
 
 <file path=customXml/itemProps2.xml><?xml version="1.0" encoding="utf-8"?>
-<ds:datastoreItem xmlns:ds="http://schemas.openxmlformats.org/officeDocument/2006/customXml" ds:itemID="{97952CF4-415A-45DB-A3FB-D09B1B1604A2}">
+<ds:datastoreItem xmlns:ds="http://schemas.openxmlformats.org/officeDocument/2006/customXml" ds:itemID="{C4E39F7E-814B-4873-958A-DEE7C643AC90}">
   <ds:schemaRefs>
     <ds:schemaRef ds:uri="http://schemas.openxmlformats.org/officeDocument/2006/bibliography"/>
   </ds:schemaRefs>

</xml_diff>

<commit_message>
Revision to fix typos, add orientation information, and clarify example communication.
</commit_message>
<xml_diff>
--- a/CougSat1-ADCS/docs/native/ADCSInterface.docx
+++ b/CougSat1-ADCS/docs/native/ADCSInterface.docx
@@ -537,7 +537,7 @@
               </mc:Choice>
               <mc:Fallback>
                 <w:pict>
-                  <v:rect w14:anchorId="22738B0F" id="Rectangle 36" o:spid="_x0000_s1026" style="position:absolute;margin-left:0;margin-top:0;width:244.8pt;height:554.4pt;z-index:251659264;visibility:visible;mso-wrap-style:square;mso-width-percent:400;mso-height-percent:700;mso-left-percent:440;mso-top-percent:25;mso-wrap-distance-left:9pt;mso-wrap-distance-top:0;mso-wrap-distance-right:9pt;mso-wrap-distance-bottom:0;mso-position-horizontal-relative:page;mso-position-vertical-relative:page;mso-width-percent:400;mso-height-percent:700;mso-left-percent:440;mso-top-percent:25;mso-width-relative:page;mso-height-relative:page;v-text-anchor:middle" o:gfxdata="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" fillcolor="white [3212]" strokecolor="#5f131f [1614]" strokeweight="1.25pt">
+                  <v:rect w14:anchorId="6A5937ED" id="Rectangle 36" o:spid="_x0000_s1026" style="position:absolute;margin-left:0;margin-top:0;width:244.8pt;height:554.4pt;z-index:251659264;visibility:visible;mso-wrap-style:square;mso-width-percent:400;mso-height-percent:700;mso-left-percent:440;mso-top-percent:25;mso-wrap-distance-left:9pt;mso-wrap-distance-top:0;mso-wrap-distance-right:9pt;mso-wrap-distance-bottom:0;mso-position-horizontal-relative:page;mso-position-vertical-relative:page;mso-width-percent:400;mso-height-percent:700;mso-left-percent:440;mso-top-percent:25;mso-width-relative:page;mso-height-relative:page;v-text-anchor:middle" o:gfxdata="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" fillcolor="white [3212]" strokecolor="#5f131f [1614]" strokeweight="1.25pt">
                     <w10:wrap anchorx="page" anchory="page"/>
                   </v:rect>
                 </w:pict>
@@ -634,7 +634,7 @@
               </mc:Choice>
               <mc:Fallback>
                 <w:pict>
-                  <v:rect w14:anchorId="0A6BA1FB" id="Rectangle 37" o:spid="_x0000_s1026" style="position:absolute;margin-left:0;margin-top:0;width:226.45pt;height:9.35pt;z-index:251662336;visibility:visible;mso-wrap-style:square;mso-width-percent:370;mso-height-percent:0;mso-left-percent:455;mso-top-percent:690;mso-wrap-distance-left:9pt;mso-wrap-distance-top:0;mso-wrap-distance-right:9pt;mso-wrap-distance-bottom:0;mso-position-horizontal-relative:page;mso-position-vertical-relative:page;mso-width-percent:370;mso-height-percent:0;mso-left-percent:455;mso-top-percent:690;mso-width-relative:page;mso-height-relative:margin;v-text-anchor:middle" o:gfxdata="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" fillcolor="#981e32 [3204]" stroked="f" strokeweight="2pt">
+                  <v:rect w14:anchorId="61C3D7BE" id="Rectangle 37" o:spid="_x0000_s1026" style="position:absolute;margin-left:0;margin-top:0;width:226.45pt;height:9.35pt;z-index:251662336;visibility:visible;mso-wrap-style:square;mso-width-percent:370;mso-height-percent:0;mso-left-percent:455;mso-top-percent:690;mso-wrap-distance-left:9pt;mso-wrap-distance-top:0;mso-wrap-distance-right:9pt;mso-wrap-distance-bottom:0;mso-position-horizontal-relative:page;mso-position-vertical-relative:page;mso-width-percent:370;mso-height-percent:0;mso-left-percent:455;mso-top-percent:690;mso-width-relative:page;mso-height-relative:margin;v-text-anchor:middle" o:gfxdata="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" fillcolor="#981e32 [3204]" stroked="f" strokeweight="2pt">
                     <w10:wrap anchorx="page" anchory="page"/>
                   </v:rect>
                 </w:pict>
@@ -832,7 +832,17 @@
                                         <w:sz w:val="32"/>
                                         <w:szCs w:val="40"/>
                                       </w:rPr>
-                                      <w:t>1.0.0</w:t>
+                                      <w:t>1.0.</w:t>
+                                    </w:r>
+                                    <w:r>
+                                      <w:rPr>
+                                        <w:rFonts w:ascii="Neuton" w:hAnsi="Neuton" w:cs="Neuton"/>
+                                        <w:noProof/>
+                                        <w:color w:val="5E6A71" w:themeColor="text2"/>
+                                        <w:sz w:val="32"/>
+                                        <w:szCs w:val="40"/>
+                                      </w:rPr>
+                                      <w:t>4</w:t>
                                     </w:r>
                                   </w:sdtContent>
                                 </w:sdt>
@@ -995,7 +1005,17 @@
                                   <w:sz w:val="32"/>
                                   <w:szCs w:val="40"/>
                                 </w:rPr>
-                                <w:t>1.0.0</w:t>
+                                <w:t>1.0.</w:t>
+                              </w:r>
+                              <w:r>
+                                <w:rPr>
+                                  <w:rFonts w:ascii="Neuton" w:hAnsi="Neuton" w:cs="Neuton"/>
+                                  <w:noProof/>
+                                  <w:color w:val="5E6A71" w:themeColor="text2"/>
+                                  <w:sz w:val="32"/>
+                                  <w:szCs w:val="40"/>
+                                </w:rPr>
+                                <w:t>4</w:t>
                               </w:r>
                             </w:sdtContent>
                           </w:sdt>
@@ -1120,7 +1140,6 @@
         <w:br w:type="page"/>
       </w:r>
     </w:p>
-    <w:p/>
     <w:sdt>
       <w:sdtPr>
         <w:rPr>
@@ -1172,7 +1191,7 @@
           <w:r>
             <w:fldChar w:fldCharType="separate"/>
           </w:r>
-          <w:hyperlink w:anchor="_Toc520402619" w:history="1">
+          <w:hyperlink w:anchor="_Toc520579169" w:history="1">
             <w:r>
               <w:rPr>
                 <w:rStyle w:val="Hyperlink"/>
@@ -1199,7 +1218,7 @@
                 <w:noProof/>
                 <w:webHidden/>
               </w:rPr>
-              <w:instrText xml:space="preserve"> PAGEREF _Toc520402619 \h </w:instrText>
+              <w:instrText xml:space="preserve"> PAGEREF _Toc520579169 \h </w:instrText>
             </w:r>
             <w:r>
               <w:rPr>
@@ -1241,7 +1260,7 @@
               <w:lang w:eastAsia="en-US"/>
             </w:rPr>
           </w:pPr>
-          <w:hyperlink w:anchor="_Toc520402620" w:history="1">
+          <w:hyperlink w:anchor="_Toc520579170" w:history="1">
             <w:r>
               <w:rPr>
                 <w:rStyle w:val="Hyperlink"/>
@@ -1268,7 +1287,7 @@
                 <w:noProof/>
                 <w:webHidden/>
               </w:rPr>
-              <w:instrText xml:space="preserve"> PAGEREF _Toc520402620 \h </w:instrText>
+              <w:instrText xml:space="preserve"> PAGEREF _Toc520579170 \h </w:instrText>
             </w:r>
             <w:r>
               <w:rPr>
@@ -1310,7 +1329,7 @@
               <w:lang w:eastAsia="en-US"/>
             </w:rPr>
           </w:pPr>
-          <w:hyperlink w:anchor="_Toc520402621" w:history="1">
+          <w:hyperlink w:anchor="_Toc520579171" w:history="1">
             <w:r>
               <w:rPr>
                 <w:rStyle w:val="Hyperlink"/>
@@ -1337,145 +1356,7 @@
                 <w:noProof/>
                 <w:webHidden/>
               </w:rPr>
-              <w:instrText xml:space="preserve"> PAGEREF _Toc520402621 \h </w:instrText>
-            </w:r>
-            <w:r>
-              <w:rPr>
-                <w:noProof/>
-                <w:webHidden/>
-              </w:rPr>
-            </w:r>
-            <w:r>
-              <w:rPr>
-                <w:noProof/>
-                <w:webHidden/>
-              </w:rPr>
-              <w:fldChar w:fldCharType="separate"/>
-            </w:r>
-            <w:r>
-              <w:rPr>
-                <w:noProof/>
-                <w:webHidden/>
-              </w:rPr>
-              <w:t>3</w:t>
-            </w:r>
-            <w:r>
-              <w:rPr>
-                <w:noProof/>
-                <w:webHidden/>
-              </w:rPr>
-              <w:fldChar w:fldCharType="end"/>
-            </w:r>
-          </w:hyperlink>
-        </w:p>
-        <w:p>
-          <w:pPr>
-            <w:pStyle w:val="TOC3"/>
-            <w:tabs>
-              <w:tab w:val="right" w:leader="dot" w:pos="9350"/>
-            </w:tabs>
-            <w:rPr>
-              <w:noProof/>
-              <w:lang w:eastAsia="en-US"/>
-            </w:rPr>
-          </w:pPr>
-          <w:hyperlink w:anchor="_Toc520402622" w:history="1">
-            <w:r>
-              <w:rPr>
-                <w:rStyle w:val="Hyperlink"/>
-                <w:noProof/>
-              </w:rPr>
-              <w:t>2.1.1 Latitude Table</w:t>
-            </w:r>
-            <w:r>
-              <w:rPr>
-                <w:noProof/>
-                <w:webHidden/>
-              </w:rPr>
-              <w:tab/>
-            </w:r>
-            <w:r>
-              <w:rPr>
-                <w:noProof/>
-                <w:webHidden/>
-              </w:rPr>
-              <w:fldChar w:fldCharType="begin"/>
-            </w:r>
-            <w:r>
-              <w:rPr>
-                <w:noProof/>
-                <w:webHidden/>
-              </w:rPr>
-              <w:instrText xml:space="preserve"> PAGEREF _Toc520402622 \h </w:instrText>
-            </w:r>
-            <w:r>
-              <w:rPr>
-                <w:noProof/>
-                <w:webHidden/>
-              </w:rPr>
-            </w:r>
-            <w:r>
-              <w:rPr>
-                <w:noProof/>
-                <w:webHidden/>
-              </w:rPr>
-              <w:fldChar w:fldCharType="separate"/>
-            </w:r>
-            <w:r>
-              <w:rPr>
-                <w:noProof/>
-                <w:webHidden/>
-              </w:rPr>
-              <w:t>3</w:t>
-            </w:r>
-            <w:r>
-              <w:rPr>
-                <w:noProof/>
-                <w:webHidden/>
-              </w:rPr>
-              <w:fldChar w:fldCharType="end"/>
-            </w:r>
-          </w:hyperlink>
-        </w:p>
-        <w:p>
-          <w:pPr>
-            <w:pStyle w:val="TOC3"/>
-            <w:tabs>
-              <w:tab w:val="right" w:leader="dot" w:pos="9350"/>
-            </w:tabs>
-            <w:rPr>
-              <w:noProof/>
-              <w:lang w:eastAsia="en-US"/>
-            </w:rPr>
-          </w:pPr>
-          <w:hyperlink w:anchor="_Toc520402623" w:history="1">
-            <w:r>
-              <w:rPr>
-                <w:rStyle w:val="Hyperlink"/>
-                <w:noProof/>
-              </w:rPr>
-              <w:t>2.1.2 Longitude Table</w:t>
-            </w:r>
-            <w:r>
-              <w:rPr>
-                <w:noProof/>
-                <w:webHidden/>
-              </w:rPr>
-              <w:tab/>
-            </w:r>
-            <w:r>
-              <w:rPr>
-                <w:noProof/>
-                <w:webHidden/>
-              </w:rPr>
-              <w:fldChar w:fldCharType="begin"/>
-            </w:r>
-            <w:r>
-              <w:rPr>
-                <w:noProof/>
-                <w:webHidden/>
-              </w:rPr>
-              <w:instrText xml:space="preserve"> PAGEREF _Toc520402623 \h </w:instrText>
+              <w:instrText xml:space="preserve"> PAGEREF _Toc520579171 \h </w:instrText>
             </w:r>
             <w:r>
               <w:rPr>
@@ -1517,7 +1398,7 @@
               <w:lang w:eastAsia="en-US"/>
             </w:rPr>
           </w:pPr>
-          <w:hyperlink w:anchor="_Toc520402624" w:history="1">
+          <w:hyperlink w:anchor="_Toc520579172" w:history="1">
             <w:r>
               <w:rPr>
                 <w:rStyle w:val="Hyperlink"/>
@@ -1544,7 +1425,7 @@
                 <w:noProof/>
                 <w:webHidden/>
               </w:rPr>
-              <w:instrText xml:space="preserve"> PAGEREF _Toc520402624 \h </w:instrText>
+              <w:instrText xml:space="preserve"> PAGEREF _Toc520579172 \h </w:instrText>
             </w:r>
             <w:r>
               <w:rPr>
@@ -1586,14 +1467,14 @@
               <w:lang w:eastAsia="en-US"/>
             </w:rPr>
           </w:pPr>
-          <w:hyperlink w:anchor="_Toc520402625" w:history="1">
+          <w:hyperlink w:anchor="_Toc520579173" w:history="1">
             <w:r>
               <w:rPr>
                 <w:rStyle w:val="Hyperlink"/>
                 <w:noProof/>
                 <w:shd w:val="clear" w:color="auto" w:fill="FFFFFF"/>
               </w:rPr>
-              <w:t>2.2 Temperature Data Request</w:t>
+              <w:t>2.3 Temperature Data Request</w:t>
             </w:r>
             <w:r>
               <w:rPr>
@@ -1614,7 +1495,7 @@
                 <w:noProof/>
                 <w:webHidden/>
               </w:rPr>
-              <w:instrText xml:space="preserve"> PAGEREF _Toc520402625 \h </w:instrText>
+              <w:instrText xml:space="preserve"> PAGEREF _Toc520579173 \h </w:instrText>
             </w:r>
             <w:r>
               <w:rPr>
@@ -1634,7 +1515,7 @@
                 <w:noProof/>
                 <w:webHidden/>
               </w:rPr>
-              <w:t>4</w:t>
+              <w:t>3</w:t>
             </w:r>
             <w:r>
               <w:rPr>
@@ -1656,13 +1537,13 @@
               <w:lang w:eastAsia="en-US"/>
             </w:rPr>
           </w:pPr>
-          <w:hyperlink w:anchor="_Toc520402626" w:history="1">
+          <w:hyperlink w:anchor="_Toc520579174" w:history="1">
             <w:r>
               <w:rPr>
                 <w:rStyle w:val="Hyperlink"/>
                 <w:noProof/>
               </w:rPr>
-              <w:t>2.3 Pulse Width Modulation Data Request</w:t>
+              <w:t>2.4 Pulse Width Modulation Data Request</w:t>
             </w:r>
             <w:r>
               <w:rPr>
@@ -1683,7 +1564,7 @@
                 <w:noProof/>
                 <w:webHidden/>
               </w:rPr>
-              <w:instrText xml:space="preserve"> PAGEREF _Toc520402626 \h </w:instrText>
+              <w:instrText xml:space="preserve"> PAGEREF _Toc520579174 \h </w:instrText>
             </w:r>
             <w:r>
               <w:rPr>
@@ -1703,7 +1584,7 @@
                 <w:noProof/>
                 <w:webHidden/>
               </w:rPr>
-              <w:t>4</w:t>
+              <w:t>3</w:t>
             </w:r>
             <w:r>
               <w:rPr>
@@ -1725,13 +1606,13 @@
               <w:lang w:eastAsia="en-US"/>
             </w:rPr>
           </w:pPr>
-          <w:hyperlink w:anchor="_Toc520402627" w:history="1">
+          <w:hyperlink w:anchor="_Toc520579175" w:history="1">
             <w:r>
               <w:rPr>
                 <w:rStyle w:val="Hyperlink"/>
                 <w:noProof/>
               </w:rPr>
-              <w:t>2.4 Current Data Request</w:t>
+              <w:t>2.5 Current Data Request</w:t>
             </w:r>
             <w:r>
               <w:rPr>
@@ -1752,7 +1633,7 @@
                 <w:noProof/>
                 <w:webHidden/>
               </w:rPr>
-              <w:instrText xml:space="preserve"> PAGEREF _Toc520402627 \h </w:instrText>
+              <w:instrText xml:space="preserve"> PAGEREF _Toc520579175 \h </w:instrText>
             </w:r>
             <w:r>
               <w:rPr>
@@ -1794,13 +1675,13 @@
               <w:lang w:eastAsia="en-US"/>
             </w:rPr>
           </w:pPr>
-          <w:hyperlink w:anchor="_Toc520402628" w:history="1">
+          <w:hyperlink w:anchor="_Toc520579176" w:history="1">
             <w:r>
               <w:rPr>
                 <w:rStyle w:val="Hyperlink"/>
                 <w:noProof/>
               </w:rPr>
-              <w:t>2.5 Orientation Command</w:t>
+              <w:t>2.6 Orientation Command</w:t>
             </w:r>
             <w:r>
               <w:rPr>
@@ -1821,7 +1702,7 @@
                 <w:noProof/>
                 <w:webHidden/>
               </w:rPr>
-              <w:instrText xml:space="preserve"> PAGEREF _Toc520402628 \h </w:instrText>
+              <w:instrText xml:space="preserve"> PAGEREF _Toc520579176 \h </w:instrText>
             </w:r>
             <w:r>
               <w:rPr>
@@ -1863,7 +1744,7 @@
               <w:lang w:eastAsia="en-US"/>
             </w:rPr>
           </w:pPr>
-          <w:hyperlink w:anchor="_Toc520402629" w:history="1">
+          <w:hyperlink w:anchor="_Toc520579177" w:history="1">
             <w:r>
               <w:rPr>
                 <w:rStyle w:val="Hyperlink"/>
@@ -1890,7 +1771,7 @@
                 <w:noProof/>
                 <w:webHidden/>
               </w:rPr>
-              <w:instrText xml:space="preserve"> PAGEREF _Toc520402629 \h </w:instrText>
+              <w:instrText xml:space="preserve"> PAGEREF _Toc520579177 \h </w:instrText>
             </w:r>
             <w:r>
               <w:rPr>
@@ -1910,7 +1791,7 @@
                 <w:noProof/>
                 <w:webHidden/>
               </w:rPr>
-              <w:t>5</w:t>
+              <w:t>4</w:t>
             </w:r>
             <w:r>
               <w:rPr>
@@ -1932,7 +1813,7 @@
               <w:lang w:eastAsia="en-US"/>
             </w:rPr>
           </w:pPr>
-          <w:hyperlink w:anchor="_Toc520402630" w:history="1">
+          <w:hyperlink w:anchor="_Toc520579178" w:history="1">
             <w:r>
               <w:rPr>
                 <w:rStyle w:val="Hyperlink"/>
@@ -1959,7 +1840,7 @@
                 <w:noProof/>
                 <w:webHidden/>
               </w:rPr>
-              <w:instrText xml:space="preserve"> PAGEREF _Toc520402630 \h </w:instrText>
+              <w:instrText xml:space="preserve"> PAGEREF _Toc520579178 \h </w:instrText>
             </w:r>
             <w:r>
               <w:rPr>
@@ -1979,7 +1860,7 @@
                 <w:noProof/>
                 <w:webHidden/>
               </w:rPr>
-              <w:t>5</w:t>
+              <w:t>6</w:t>
             </w:r>
             <w:r>
               <w:rPr>
@@ -2010,7 +1891,7 @@
       <w:pPr>
         <w:pStyle w:val="Heading1"/>
       </w:pPr>
-      <w:bookmarkStart w:id="0" w:name="_Toc520402619"/>
+      <w:bookmarkStart w:id="0" w:name="_Toc520579169"/>
       <w:r>
         <w:lastRenderedPageBreak/>
         <w:t xml:space="preserve">1 </w:t>
@@ -2040,12 +1921,14 @@
         <w:t>C</w:t>
       </w:r>
       <w:r>
-        <w:t>. It is a standard implementation of I</w:t>
+        <w:t xml:space="preserve">. It is a standard implementation of </w:t>
+      </w:r>
+      <w:r>
+        <w:t>I</w:t>
       </w:r>
       <w:r>
         <w:rPr>
-          <w:sz w:val="14"/>
-          <w:szCs w:val="14"/>
+          <w:vertAlign w:val="superscript"/>
         </w:rPr>
         <w:t>2</w:t>
       </w:r>
@@ -2062,6 +1945,7 @@
         <w:r>
           <w:rPr>
             <w:rStyle w:val="Hyperlink"/>
+            <w:vertAlign w:val="superscript"/>
           </w:rPr>
           <w:t>2</w:t>
         </w:r>
@@ -2083,15 +1967,11 @@
     </w:p>
     <w:p>
       <w:pPr>
-        <w:ind w:firstLine="720"/>
-      </w:pPr>
-    </w:p>
-    <w:p>
-      <w:pPr>
         <w:pStyle w:val="Heading1"/>
       </w:pPr>
-      <w:bookmarkStart w:id="1" w:name="_Toc520402620"/>
-      <w:r>
+      <w:bookmarkStart w:id="1" w:name="_Toc520579170"/>
+      <w:r>
+        <w:lastRenderedPageBreak/>
         <w:t xml:space="preserve">2 </w:t>
       </w:r>
       <w:r>
@@ -2110,58 +1990,67 @@
         <w:t xml:space="preserve">, is a slave board to the IHU. </w:t>
       </w:r>
       <w:r>
-        <w:t>Data requests</w:t>
-      </w:r>
-      <w:r>
-        <w:t xml:space="preserve"> from the IHU to the ADCS as for telemetry packets.</w:t>
-      </w:r>
-      <w:r>
-        <w:t xml:space="preserve"> Upon receiving multiple duplicate commands in quick succession, the reading done by ADCS will reflect the most recent command.</w:t>
-      </w:r>
-      <w:bookmarkStart w:id="2" w:name="_GoBack"/>
+        <w:t>The IHU will request data from the ADCS to populate a telemetry packet.</w:t>
+      </w:r>
+      <w:r>
+        <w:t xml:space="preserve"> The ADCS data will be read at</w:t>
+      </w:r>
+      <w:r>
+        <w:t xml:space="preserve"> Upon receiving multiple</w:t>
+      </w:r>
+      <w:r>
+        <w:t xml:space="preserve"> </w:t>
+      </w:r>
+      <w:r>
+        <w:t>commands, the reading done by ADCS will reflect the most recent command.</w:t>
+      </w:r>
+    </w:p>
+    <w:p>
+      <w:pPr>
+        <w:pStyle w:val="Heading2"/>
+      </w:pPr>
+      <w:bookmarkStart w:id="2" w:name="_Toc520579171"/>
+      <w:r>
+        <w:t xml:space="preserve">2.1 </w:t>
+      </w:r>
+      <w:r>
+        <w:t>Location</w:t>
+      </w:r>
+      <w:r>
+        <w:t xml:space="preserve"> Data Request</w:t>
+      </w:r>
       <w:bookmarkEnd w:id="2"/>
     </w:p>
     <w:p>
       <w:pPr>
-        <w:pStyle w:val="Heading2"/>
-      </w:pPr>
-      <w:bookmarkStart w:id="3" w:name="_Toc520402621"/>
-      <w:r>
-        <w:t xml:space="preserve">2.1 </w:t>
-      </w:r>
-      <w:r>
-        <w:t>Location</w:t>
-      </w:r>
-      <w:r>
-        <w:t xml:space="preserve"> Data Request</w:t>
-      </w:r>
-      <w:bookmarkEnd w:id="3"/>
-    </w:p>
-    <w:p>
-      <w:pPr>
         <w:pStyle w:val="NoSpacing"/>
-      </w:pPr>
-      <w:r>
-        <w:t xml:space="preserve">The latitude and longitude are represented by 32b unsigned </w:t>
-      </w:r>
-      <w:r>
-        <w:t>double</w:t>
-      </w:r>
-      <w:r>
-        <w:t>. Latitude is measured South (-90°) to North (90°), and longitude is East (-180°) to West (180°), and each degree holing 60 minutes, and each minute holding 60 seconds. Given this, Latitude needs an integer large that 648000</w:t>
-      </w:r>
-      <w:r>
-        <w:t xml:space="preserve"> (90° 60’ 60”)</w:t>
-      </w:r>
-      <w:r>
-        <w:t>, longitude needing 1296000</w:t>
-      </w:r>
-      <w:r>
-        <w:t>(180</w:t>
-      </w:r>
-      <w:r>
-        <w:t xml:space="preserve">, to represent all seconds in a given direction. </w:t>
-      </w:r>
+        <w:rPr>
+          <w:vertAlign w:val="subscript"/>
+        </w:rPr>
+      </w:pPr>
+      <w:r>
+        <w:t xml:space="preserve">The latitude and longitude are represented by 32b signed </w:t>
+      </w:r>
+      <w:r>
+        <w:t>integers</w:t>
+      </w:r>
+      <w:r>
+        <w:t xml:space="preserve"> with </w:t>
+      </w:r>
+      <w:r>
+        <w:t>100µmin/LSB.</w:t>
+      </w:r>
+      <w:r>
+        <w:t xml:space="preserve"> For more information on latitude and longitude, please read Wikipedia’s page on the </w:t>
+      </w:r>
+      <w:hyperlink r:id="rId11" w:history="1">
+        <w:r>
+          <w:rPr>
+            <w:rStyle w:val="Hyperlink"/>
+          </w:rPr>
+          <w:t>Geographic Coordinate System.</w:t>
+        </w:r>
+      </w:hyperlink>
     </w:p>
     <w:p>
       <w:pPr>
@@ -2292,327 +2181,41 @@
     </w:tbl>
     <w:p>
       <w:pPr>
-        <w:pStyle w:val="Heading3"/>
-      </w:pPr>
-      <w:bookmarkStart w:id="4" w:name="_Toc520402622"/>
-      <w:r>
-        <w:t>2.1.1 Latitude Table</w:t>
-      </w:r>
-      <w:bookmarkEnd w:id="4"/>
-    </w:p>
-    <w:tbl>
-      <w:tblPr>
-        <w:tblStyle w:val="TableGrid"/>
-        <w:tblW w:w="0" w:type="auto"/>
-        <w:tblLook w:val="04A0" w:firstRow="1" w:lastRow="0" w:firstColumn="1" w:lastColumn="0" w:noHBand="0" w:noVBand="1"/>
-      </w:tblPr>
-      <w:tblGrid>
-        <w:gridCol w:w="3323"/>
-        <w:gridCol w:w="3272"/>
-        <w:gridCol w:w="2981"/>
-      </w:tblGrid>
-      <w:tr>
-        <w:tc>
-          <w:tcPr>
-            <w:tcW w:w="3323" w:type="dxa"/>
-          </w:tcPr>
-          <w:p>
-            <w:pPr>
-              <w:pStyle w:val="NoSpacing"/>
-            </w:pPr>
-            <w:r>
-              <w:t>The South Pole</w:t>
-            </w:r>
-          </w:p>
-        </w:tc>
-        <w:tc>
-          <w:tcPr>
-            <w:tcW w:w="3272" w:type="dxa"/>
-          </w:tcPr>
-          <w:p>
-            <w:pPr>
-              <w:pStyle w:val="NoSpacing"/>
-            </w:pPr>
-            <w:r>
-              <w:t>-9</w:t>
-            </w:r>
-            <w:r>
-              <w:t>0</w:t>
-            </w:r>
-            <w:r>
-              <w:t>.0000</w:t>
-            </w:r>
-          </w:p>
-        </w:tc>
-        <w:tc>
-          <w:tcPr>
-            <w:tcW w:w="2981" w:type="dxa"/>
-          </w:tcPr>
-          <w:p>
-            <w:pPr>
-              <w:pStyle w:val="NoSpacing"/>
-            </w:pPr>
-            <w:r>
-              <w:t>-90° South</w:t>
-            </w:r>
-          </w:p>
-        </w:tc>
-      </w:tr>
-      <w:tr>
-        <w:tc>
-          <w:tcPr>
-            <w:tcW w:w="3323" w:type="dxa"/>
-          </w:tcPr>
-          <w:p>
-            <w:pPr>
-              <w:pStyle w:val="NoSpacing"/>
-            </w:pPr>
-            <w:r>
-              <w:t>The Equator</w:t>
-            </w:r>
-          </w:p>
-        </w:tc>
-        <w:tc>
-          <w:tcPr>
-            <w:tcW w:w="3272" w:type="dxa"/>
-          </w:tcPr>
-          <w:p>
-            <w:pPr>
-              <w:pStyle w:val="NoSpacing"/>
-            </w:pPr>
-            <w:r>
-              <w:t>0.0000</w:t>
-            </w:r>
-          </w:p>
-        </w:tc>
-        <w:tc>
-          <w:tcPr>
-            <w:tcW w:w="2981" w:type="dxa"/>
-          </w:tcPr>
-          <w:p>
-            <w:pPr>
-              <w:pStyle w:val="NoSpacing"/>
-            </w:pPr>
-            <w:r>
-              <w:t>Equator</w:t>
-            </w:r>
-          </w:p>
-        </w:tc>
-      </w:tr>
-      <w:tr>
-        <w:tc>
-          <w:tcPr>
-            <w:tcW w:w="3323" w:type="dxa"/>
-          </w:tcPr>
-          <w:p>
-            <w:pPr>
-              <w:pStyle w:val="NoSpacing"/>
-            </w:pPr>
-            <w:r>
-              <w:t>The North Pole</w:t>
-            </w:r>
-          </w:p>
-        </w:tc>
-        <w:tc>
-          <w:tcPr>
-            <w:tcW w:w="3272" w:type="dxa"/>
-          </w:tcPr>
-          <w:p>
-            <w:pPr>
-              <w:pStyle w:val="NoSpacing"/>
-            </w:pPr>
-            <w:r>
-              <w:t>90.0000</w:t>
-            </w:r>
-            <w:r>
-              <w:t xml:space="preserve"> </w:t>
-            </w:r>
-          </w:p>
-        </w:tc>
-        <w:tc>
-          <w:tcPr>
-            <w:tcW w:w="2981" w:type="dxa"/>
-          </w:tcPr>
-          <w:p>
-            <w:pPr>
-              <w:pStyle w:val="NoSpacing"/>
-            </w:pPr>
-            <w:r>
-              <w:t>90° North</w:t>
-            </w:r>
-          </w:p>
-        </w:tc>
-      </w:tr>
-    </w:tbl>
-    <w:p>
-      <w:pPr>
-        <w:pStyle w:val="Heading3"/>
-      </w:pPr>
-      <w:bookmarkStart w:id="5" w:name="_Toc520402623"/>
-      <w:r>
-        <w:t>2.1.2 Longitude Table</w:t>
-      </w:r>
-      <w:bookmarkEnd w:id="5"/>
-    </w:p>
-    <w:tbl>
-      <w:tblPr>
-        <w:tblStyle w:val="TableGrid"/>
-        <w:tblW w:w="0" w:type="auto"/>
-        <w:tblLook w:val="04A0" w:firstRow="1" w:lastRow="0" w:firstColumn="1" w:lastColumn="0" w:noHBand="0" w:noVBand="1"/>
-      </w:tblPr>
-      <w:tblGrid>
-        <w:gridCol w:w="3458"/>
-        <w:gridCol w:w="3220"/>
-        <w:gridCol w:w="2898"/>
-      </w:tblGrid>
-      <w:tr>
-        <w:tc>
-          <w:tcPr>
-            <w:tcW w:w="3458" w:type="dxa"/>
-          </w:tcPr>
-          <w:p>
-            <w:pPr>
-              <w:pStyle w:val="NoSpacing"/>
-            </w:pPr>
-            <w:r>
-              <w:t>Antemeridian</w:t>
-            </w:r>
-          </w:p>
-        </w:tc>
-        <w:tc>
-          <w:tcPr>
-            <w:tcW w:w="3220" w:type="dxa"/>
-          </w:tcPr>
-          <w:p>
-            <w:pPr>
-              <w:pStyle w:val="NoSpacing"/>
-            </w:pPr>
-            <w:r>
-              <w:t>-180.0000</w:t>
-            </w:r>
-          </w:p>
-        </w:tc>
-        <w:tc>
-          <w:tcPr>
-            <w:tcW w:w="2898" w:type="dxa"/>
-          </w:tcPr>
-          <w:p>
-            <w:pPr>
-              <w:pStyle w:val="NoSpacing"/>
-            </w:pPr>
-            <w:r>
-              <w:t>-180 East</w:t>
-            </w:r>
-          </w:p>
-        </w:tc>
-      </w:tr>
-      <w:tr>
-        <w:tc>
-          <w:tcPr>
-            <w:tcW w:w="3458" w:type="dxa"/>
-          </w:tcPr>
-          <w:p>
-            <w:pPr>
-              <w:pStyle w:val="NoSpacing"/>
-            </w:pPr>
-            <w:r>
-              <w:t>Prime Meridian</w:t>
-            </w:r>
-          </w:p>
-        </w:tc>
-        <w:tc>
-          <w:tcPr>
-            <w:tcW w:w="3220" w:type="dxa"/>
-          </w:tcPr>
-          <w:p>
-            <w:pPr>
-              <w:pStyle w:val="NoSpacing"/>
-            </w:pPr>
-            <w:r>
-              <w:t>0.0000</w:t>
-            </w:r>
-          </w:p>
-        </w:tc>
-        <w:tc>
-          <w:tcPr>
-            <w:tcW w:w="2898" w:type="dxa"/>
-          </w:tcPr>
-          <w:p>
-            <w:pPr>
-              <w:pStyle w:val="NoSpacing"/>
-            </w:pPr>
-            <w:r>
-              <w:t>0</w:t>
-            </w:r>
-          </w:p>
-        </w:tc>
-      </w:tr>
-      <w:tr>
-        <w:tc>
-          <w:tcPr>
-            <w:tcW w:w="3458" w:type="dxa"/>
-          </w:tcPr>
-          <w:p>
-            <w:pPr>
-              <w:pStyle w:val="NoSpacing"/>
-            </w:pPr>
-            <w:r>
-              <w:t>Antemeridian</w:t>
-            </w:r>
-          </w:p>
-        </w:tc>
-        <w:tc>
-          <w:tcPr>
-            <w:tcW w:w="3220" w:type="dxa"/>
-          </w:tcPr>
-          <w:p>
-            <w:pPr>
-              <w:pStyle w:val="NoSpacing"/>
-            </w:pPr>
-            <w:r>
-              <w:t>180.0000</w:t>
-            </w:r>
-          </w:p>
-        </w:tc>
-        <w:tc>
-          <w:tcPr>
-            <w:tcW w:w="2898" w:type="dxa"/>
-          </w:tcPr>
-          <w:p>
-            <w:pPr>
-              <w:pStyle w:val="NoSpacing"/>
-            </w:pPr>
-            <w:r>
-              <w:t>180 West</w:t>
-            </w:r>
-          </w:p>
-        </w:tc>
-      </w:tr>
-    </w:tbl>
-    <w:p>
-      <w:pPr>
-        <w:pStyle w:val="NoSpacing"/>
-      </w:pPr>
+        <w:pStyle w:val="Heading2"/>
+      </w:pPr>
+      <w:bookmarkStart w:id="3" w:name="_Toc520579172"/>
+      <w:r>
+        <w:t>2.2 Orientation Data Request</w:t>
+      </w:r>
+      <w:bookmarkEnd w:id="3"/>
     </w:p>
     <w:p>
       <w:pPr>
-        <w:pStyle w:val="Heading2"/>
-      </w:pPr>
-      <w:bookmarkStart w:id="6" w:name="_Toc520402624"/>
-      <w:r>
-        <w:t>2.2 Orientation Data Request</w:t>
-      </w:r>
-      <w:bookmarkEnd w:id="6"/>
-    </w:p>
-    <w:p>
-      <w:pPr>
         <w:pStyle w:val="NoSpacing"/>
       </w:pPr>
       <w:r>
         <w:t xml:space="preserve">Roll, Pitch, and Yaw are 16b unsigned integers. </w:t>
       </w:r>
       <w:r>
-        <w:t>Zero represents 0°, and 64800 represents 360°.</w:t>
+        <w:t xml:space="preserve">Zero represents 0°, and </w:t>
+      </w:r>
+      <w:r>
+        <w:t>2</w:t>
+      </w:r>
+      <w:r>
+        <w:rPr>
+          <w:vertAlign w:val="superscript"/>
+        </w:rPr>
+        <w:t>16</w:t>
+      </w:r>
+      <w:r>
+        <w:t xml:space="preserve"> </w:t>
+      </w:r>
+      <w:r>
+        <w:t xml:space="preserve">represents </w:t>
+      </w:r>
+      <w:r>
+        <w:t>2π.</w:t>
       </w:r>
     </w:p>
     <w:tbl>
@@ -2742,30 +2345,9 @@
     </w:tbl>
     <w:p>
       <w:pPr>
-        <w:pStyle w:val="NoSpacing"/>
-      </w:pPr>
-    </w:p>
-    <w:p>
-      <w:pPr>
-        <w:rPr>
-          <w:rFonts w:eastAsiaTheme="minorEastAsia"/>
-          <w:lang w:eastAsia="ja-JP"/>
-        </w:rPr>
-      </w:pPr>
-      <w:r>
-        <w:br w:type="page"/>
-      </w:r>
-    </w:p>
-    <w:p>
-      <w:pPr>
-        <w:pStyle w:val="NoSpacing"/>
-      </w:pPr>
-    </w:p>
-    <w:p>
-      <w:pPr>
         <w:pStyle w:val="Heading2"/>
       </w:pPr>
-      <w:bookmarkStart w:id="7" w:name="_Toc520402625"/>
+      <w:bookmarkStart w:id="4" w:name="_Toc520579173"/>
       <w:r>
         <w:rPr>
           <w:shd w:val="clear" w:color="auto" w:fill="FFFFFF"/>
@@ -2776,7 +2358,7 @@
         <w:rPr>
           <w:shd w:val="clear" w:color="auto" w:fill="FFFFFF"/>
         </w:rPr>
-        <w:t>2</w:t>
+        <w:t>3</w:t>
       </w:r>
       <w:r>
         <w:rPr>
@@ -2790,7 +2372,7 @@
         </w:rPr>
         <w:t>Temperature Data Request</w:t>
       </w:r>
-      <w:bookmarkEnd w:id="7"/>
+      <w:bookmarkEnd w:id="4"/>
       <w:r>
         <w:t xml:space="preserve"> </w:t>
       </w:r>
@@ -2806,13 +2388,13 @@
         <w:t>n</w:t>
       </w:r>
       <w:r>
-        <w:t xml:space="preserve"> 8b unsigned integer with 1°C/LSB. the PWM being represented by 16b from 0-255 and the current represented by a 16b value with 150</w:t>
-      </w:r>
-      <w:r>
-        <w:rPr>
-          <w:rFonts w:cstheme="minorHAnsi"/>
-        </w:rPr>
-        <w:t>µA/LSB.</w:t>
+        <w:t xml:space="preserve"> 8b</w:t>
+      </w:r>
+      <w:r>
+        <w:t xml:space="preserve"> </w:t>
+      </w:r>
+      <w:r>
+        <w:t>signed integer with 1°C/LSB.</w:t>
       </w:r>
     </w:p>
     <w:tbl>
@@ -2932,11 +2514,17 @@
       <w:pPr>
         <w:pStyle w:val="Heading2"/>
       </w:pPr>
-      <w:bookmarkStart w:id="8" w:name="_Toc520402626"/>
-      <w:r>
-        <w:t>2.3 Pulse Width Modulation Data Request</w:t>
-      </w:r>
-      <w:bookmarkEnd w:id="8"/>
+      <w:bookmarkStart w:id="5" w:name="_Toc520579174"/>
+      <w:r>
+        <w:t>2.</w:t>
+      </w:r>
+      <w:r>
+        <w:t>4</w:t>
+      </w:r>
+      <w:r>
+        <w:t xml:space="preserve"> Pulse Width Modulation Data Request</w:t>
+      </w:r>
+      <w:bookmarkEnd w:id="5"/>
     </w:p>
     <w:p>
       <w:r>
@@ -2949,7 +2537,7 @@
         <w:t>signed integer</w:t>
       </w:r>
       <w:r>
-        <w:t xml:space="preserve">. </w:t>
+        <w:t>.</w:t>
       </w:r>
     </w:p>
     <w:tbl>
@@ -3087,15 +2675,42 @@
       <w:pPr>
         <w:pStyle w:val="Heading2"/>
       </w:pPr>
-      <w:bookmarkStart w:id="9" w:name="_Toc520402627"/>
-      <w:r>
-        <w:t>2.4 Current Data Request</w:t>
-      </w:r>
-      <w:bookmarkEnd w:id="9"/>
+      <w:bookmarkStart w:id="6" w:name="_Toc520579175"/>
     </w:p>
     <w:p>
-      <w:r>
-        <w:t>The current is represented by a 16b unsigned integer with 150</w:t>
+      <w:pPr>
+        <w:rPr>
+          <w:rFonts w:ascii="Neuton" w:eastAsiaTheme="majorEastAsia" w:hAnsi="Neuton" w:cstheme="majorBidi"/>
+          <w:b/>
+          <w:bCs/>
+          <w:color w:val="981E32" w:themeColor="accent1"/>
+          <w:sz w:val="32"/>
+          <w:szCs w:val="26"/>
+        </w:rPr>
+      </w:pPr>
+      <w:r>
+        <w:br w:type="page"/>
+      </w:r>
+    </w:p>
+    <w:p>
+      <w:pPr>
+        <w:pStyle w:val="Heading2"/>
+      </w:pPr>
+      <w:r>
+        <w:lastRenderedPageBreak/>
+        <w:t>2.</w:t>
+      </w:r>
+      <w:r>
+        <w:t>5</w:t>
+      </w:r>
+      <w:r>
+        <w:t xml:space="preserve"> Current Data Request</w:t>
+      </w:r>
+      <w:bookmarkEnd w:id="6"/>
+    </w:p>
+    <w:p>
+      <w:r>
+        <w:t>The current is represented by a 16b signed integer with 150</w:t>
       </w:r>
       <w:r>
         <w:rPr>
@@ -3239,103 +2854,36 @@
       <w:pPr>
         <w:pStyle w:val="Heading2"/>
       </w:pPr>
-      <w:bookmarkStart w:id="10" w:name="_Toc520402628"/>
-      <w:r>
-        <w:t>2.5 Orientation Command</w:t>
-      </w:r>
-      <w:bookmarkEnd w:id="10"/>
+      <w:bookmarkStart w:id="7" w:name="_Toc520579176"/>
+      <w:r>
+        <w:t>2.</w:t>
+      </w:r>
+      <w:r>
+        <w:t>6</w:t>
+      </w:r>
+      <w:r>
+        <w:t xml:space="preserve"> Orientation Command</w:t>
+      </w:r>
+      <w:bookmarkEnd w:id="7"/>
+      <w:r>
+        <w:t>s</w:t>
+      </w:r>
     </w:p>
     <w:p>
-      <w:pPr>
-        <w:pStyle w:val="NoSpacing"/>
-      </w:pPr>
-      <w:r>
-        <w:t>The orientation command is sen</w:t>
-      </w:r>
-      <w:r>
-        <w:t>d</w:t>
-      </w:r>
-      <w:r>
-        <w:t xml:space="preserve"> </w:t>
-      </w:r>
-      <w:r>
-        <w:t xml:space="preserve">one of </w:t>
-      </w:r>
-      <w:r>
-        <w:t>4 arguments</w:t>
-      </w:r>
-      <w:r>
-        <w:t>, or all at once</w:t>
-      </w:r>
-      <w:r>
-        <w:t>:</w:t>
-      </w:r>
-    </w:p>
-    <w:p>
-      <w:pPr>
-        <w:pStyle w:val="ListParagraph"/>
-        <w:numPr>
-          <w:ilvl w:val="0"/>
-          <w:numId w:val="3"/>
-        </w:numPr>
-      </w:pPr>
-      <w:r>
-        <w:t>Roll Orientation</w:t>
-      </w:r>
-    </w:p>
-    <w:p>
-      <w:pPr>
-        <w:pStyle w:val="ListParagraph"/>
-        <w:numPr>
-          <w:ilvl w:val="0"/>
-          <w:numId w:val="3"/>
-        </w:numPr>
-      </w:pPr>
-      <w:r>
-        <w:t>Pitch Orientation</w:t>
-      </w:r>
-    </w:p>
-    <w:p>
-      <w:pPr>
-        <w:pStyle w:val="ListParagraph"/>
-        <w:numPr>
-          <w:ilvl w:val="0"/>
-          <w:numId w:val="3"/>
-        </w:numPr>
-      </w:pPr>
-      <w:r>
-        <w:t>Yaw Orientation</w:t>
-      </w:r>
-    </w:p>
-    <w:p>
-      <w:pPr>
-        <w:pStyle w:val="ListParagraph"/>
-        <w:numPr>
-          <w:ilvl w:val="0"/>
-          <w:numId w:val="3"/>
-        </w:numPr>
-      </w:pPr>
-      <w:r>
-        <w:t>Object</w:t>
-      </w:r>
-      <w:r>
-        <w:t xml:space="preserve"> ID</w:t>
-      </w:r>
-      <w:r>
-        <w:t xml:space="preserve"> to orient against</w:t>
-      </w:r>
-    </w:p>
-    <w:p>
-      <w:r>
-        <w:t>These are intended to serve one-off functions, and not govern how the satellite will point the solar panels towards the sun. An example use case is turning the satellite towards Earth for a picture, then surrendering control of the orientation to whichever system governs solar panel orientation.</w:t>
-      </w:r>
-    </w:p>
-    <w:p>
-      <w:r>
-        <w:t>At Roll = 0, Pitch = 0, Yaw = 0, and object ID 0 representing Earth, the satellite will point its camera towards earth with panels orthogonal to the plane of motion</w:t>
-      </w:r>
-      <w:r>
-        <w:t xml:space="preserve">, this represents the standard position. A satellite originally at standard, when modified with a yaw of 180°, will spin backwards, facing directly away from Earth. All other axis will behave similarly. </w:t>
+      <w:r>
+        <w:t xml:space="preserve">These are the general rotation commands the satellite </w:t>
+      </w:r>
+      <w:r>
+        <w:t>will</w:t>
+      </w:r>
+      <w:r>
+        <w:t xml:space="preserve"> use to orient itself when aiming towards a location on Earth, a point in space, </w:t>
+      </w:r>
+      <w:r>
+        <w:t xml:space="preserve">to </w:t>
+      </w:r>
+      <w:r>
+        <w:t>position solar panels, or to protect the satellite from temperature related damage.</w:t>
       </w:r>
     </w:p>
     <w:tbl>
@@ -3356,7 +2904,6 @@
           </w:tcPr>
           <w:p>
             <w:r>
-              <w:lastRenderedPageBreak/>
               <w:t>Index</w:t>
             </w:r>
           </w:p>
@@ -3409,100 +2956,641 @@
           </w:tcPr>
           <w:p>
             <w:r>
-              <w:t>0x00 Roll against ID</w:t>
-            </w:r>
-          </w:p>
-          <w:p>
-            <w:r>
-              <w:t>0x01: Pitch against ID</w:t>
-            </w:r>
-          </w:p>
-          <w:p>
-            <w:r>
-              <w:t>0x02: Yaw against ID</w:t>
-            </w:r>
-          </w:p>
-          <w:p>
-            <w:r>
-              <w:t>0x03: Set ID</w:t>
+              <w:t>0x00</w:t>
+            </w:r>
+            <w:r>
+              <w:t>:</w:t>
+            </w:r>
+            <w:r>
+              <w:t xml:space="preserve"> Rol</w:t>
+            </w:r>
+            <w:r>
+              <w:t>l</w:t>
+            </w:r>
+          </w:p>
+          <w:p>
+            <w:r>
+              <w:t>0x01: Pitch</w:t>
+            </w:r>
+          </w:p>
+          <w:p>
+            <w:r>
+              <w:t xml:space="preserve">0x02: </w:t>
+            </w:r>
+            <w:r>
+              <w:t>Yaw</w:t>
             </w:r>
           </w:p>
         </w:tc>
       </w:tr>
     </w:tbl>
     <w:p>
-      <w:pPr>
-        <w:pStyle w:val="Heading1"/>
-      </w:pPr>
-      <w:bookmarkStart w:id="11" w:name="_Toc520402629"/>
-      <w:r>
-        <w:t>3 Example Cases</w:t>
-      </w:r>
-      <w:bookmarkEnd w:id="11"/>
+      <w:bookmarkStart w:id="8" w:name="_Toc520579177"/>
     </w:p>
     <w:p>
       <w:pPr>
-        <w:pStyle w:val="Heading2"/>
-      </w:pPr>
-      <w:bookmarkStart w:id="12" w:name="_Toc520402630"/>
-      <w:r>
-        <w:t>3.1 Orient away from Earth</w:t>
-      </w:r>
-      <w:bookmarkEnd w:id="12"/>
+        <w:pStyle w:val="Heading3"/>
+      </w:pPr>
+      <w:r>
+        <w:t xml:space="preserve">2.6.1 </w:t>
+      </w:r>
+      <w:r>
+        <w:t>Satellite Maneuvers for Earth</w:t>
+      </w:r>
     </w:p>
     <w:p>
-      <w:pPr>
-        <w:pStyle w:val="NoSpacing"/>
-      </w:pPr>
-      <w:r>
-        <w:t>IHU: [0x0503] with an ID of 0</w:t>
+      <w:r>
+        <w:t>These commands pass in a latitude and a longitude</w:t>
+      </w:r>
+      <w:r>
+        <w:t xml:space="preserve"> as two 32b signed integers</w:t>
+      </w:r>
+      <w:r>
+        <w:t xml:space="preserve"> to find and maintain a fixed direction towards a location on Earth. </w:t>
+      </w:r>
+    </w:p>
+    <w:tbl>
+      <w:tblPr>
+        <w:tblStyle w:val="TableGrid"/>
+        <w:tblW w:w="0" w:type="auto"/>
+        <w:tblLook w:val="04A0" w:firstRow="1" w:lastRow="0" w:firstColumn="1" w:lastColumn="0" w:noHBand="0" w:noVBand="1"/>
+      </w:tblPr>
+      <w:tblGrid>
+        <w:gridCol w:w="3192"/>
+        <w:gridCol w:w="3192"/>
+        <w:gridCol w:w="3192"/>
+      </w:tblGrid>
+      <w:tr>
+        <w:tc>
+          <w:tcPr>
+            <w:tcW w:w="3192" w:type="dxa"/>
+          </w:tcPr>
+          <w:p>
+            <w:r>
+              <w:t>Index</w:t>
+            </w:r>
+          </w:p>
+        </w:tc>
+        <w:tc>
+          <w:tcPr>
+            <w:tcW w:w="3192" w:type="dxa"/>
+          </w:tcPr>
+          <w:p>
+            <w:r>
+              <w:t>0x00</w:t>
+            </w:r>
+          </w:p>
+        </w:tc>
+        <w:tc>
+          <w:tcPr>
+            <w:tcW w:w="3192" w:type="dxa"/>
+          </w:tcPr>
+          <w:p>
+            <w:r>
+              <w:t>0x01</w:t>
+            </w:r>
+          </w:p>
+        </w:tc>
+      </w:tr>
+      <w:tr>
+        <w:tc>
+          <w:tcPr>
+            <w:tcW w:w="3192" w:type="dxa"/>
+          </w:tcPr>
+          <w:p>
+            <w:r>
+              <w:t>Function</w:t>
+            </w:r>
+          </w:p>
+        </w:tc>
+        <w:tc>
+          <w:tcPr>
+            <w:tcW w:w="3192" w:type="dxa"/>
+          </w:tcPr>
+          <w:p>
+            <w:r>
+              <w:t>0x0</w:t>
+            </w:r>
+            <w:r>
+              <w:t>6</w:t>
+            </w:r>
+          </w:p>
+        </w:tc>
+        <w:tc>
+          <w:tcPr>
+            <w:tcW w:w="3192" w:type="dxa"/>
+          </w:tcPr>
+          <w:p>
+            <w:r>
+              <w:t>0x00</w:t>
+            </w:r>
+            <w:r>
+              <w:t>:</w:t>
+            </w:r>
+            <w:r>
+              <w:t xml:space="preserve"> </w:t>
+            </w:r>
+            <w:r>
+              <w:t>Point at coordinate</w:t>
+            </w:r>
+          </w:p>
+          <w:p>
+            <w:r>
+              <w:t xml:space="preserve">0x01: </w:t>
+            </w:r>
+            <w:r>
+              <w:t xml:space="preserve">Point at </w:t>
+            </w:r>
+            <w:r>
+              <w:t>ground station</w:t>
+            </w:r>
+          </w:p>
+        </w:tc>
+      </w:tr>
+    </w:tbl>
+    <w:p>
+      <w:pPr>
+        <w:pStyle w:val="Heading3"/>
+      </w:pPr>
+      <w:r>
+        <w:t>2.6.2 Satellite Maneuvers for Space</w:t>
+      </w:r>
+      <w:r>
+        <w:t xml:space="preserve"> Locations</w:t>
       </w:r>
     </w:p>
     <w:p>
-      <w:pPr>
-        <w:pStyle w:val="NoSpacing"/>
-      </w:pPr>
-      <w:r>
-        <w:tab/>
-        <w:t>Sets orient ID to Earth</w:t>
-      </w:r>
-      <w:r>
-        <w:tab/>
-      </w:r>
+      <w:r>
+        <w:t xml:space="preserve">For more information about the Equatorial Coordinate System, please go to </w:t>
+      </w:r>
+      <w:hyperlink r:id="rId12" w:history="1">
+        <w:r>
+          <w:rPr>
+            <w:rStyle w:val="Hyperlink"/>
+          </w:rPr>
+          <w:t>Wikipedia’s page</w:t>
+        </w:r>
+      </w:hyperlink>
+      <w:r>
+        <w:t xml:space="preserve"> on the subject.</w:t>
+      </w:r>
+    </w:p>
+    <w:tbl>
+      <w:tblPr>
+        <w:tblStyle w:val="TableGrid"/>
+        <w:tblW w:w="0" w:type="auto"/>
+        <w:tblLook w:val="04A0" w:firstRow="1" w:lastRow="0" w:firstColumn="1" w:lastColumn="0" w:noHBand="0" w:noVBand="1"/>
+      </w:tblPr>
+      <w:tblGrid>
+        <w:gridCol w:w="3192"/>
+        <w:gridCol w:w="3192"/>
+        <w:gridCol w:w="3192"/>
+      </w:tblGrid>
+      <w:tr>
+        <w:tc>
+          <w:tcPr>
+            <w:tcW w:w="3192" w:type="dxa"/>
+          </w:tcPr>
+          <w:p>
+            <w:r>
+              <w:t>Index</w:t>
+            </w:r>
+          </w:p>
+        </w:tc>
+        <w:tc>
+          <w:tcPr>
+            <w:tcW w:w="3192" w:type="dxa"/>
+          </w:tcPr>
+          <w:p>
+            <w:r>
+              <w:t>0x00</w:t>
+            </w:r>
+          </w:p>
+        </w:tc>
+        <w:tc>
+          <w:tcPr>
+            <w:tcW w:w="3192" w:type="dxa"/>
+          </w:tcPr>
+          <w:p>
+            <w:r>
+              <w:t>0x01</w:t>
+            </w:r>
+          </w:p>
+        </w:tc>
+      </w:tr>
+      <w:tr>
+        <w:tc>
+          <w:tcPr>
+            <w:tcW w:w="3192" w:type="dxa"/>
+          </w:tcPr>
+          <w:p>
+            <w:r>
+              <w:t>Function</w:t>
+            </w:r>
+          </w:p>
+        </w:tc>
+        <w:tc>
+          <w:tcPr>
+            <w:tcW w:w="3192" w:type="dxa"/>
+          </w:tcPr>
+          <w:p>
+            <w:r>
+              <w:t>0x0</w:t>
+            </w:r>
+            <w:r>
+              <w:t>7</w:t>
+            </w:r>
+          </w:p>
+        </w:tc>
+        <w:tc>
+          <w:tcPr>
+            <w:tcW w:w="3192" w:type="dxa"/>
+          </w:tcPr>
+          <w:p>
+            <w:r>
+              <w:t>0x00</w:t>
+            </w:r>
+            <w:r>
+              <w:t>:</w:t>
+            </w:r>
+            <w:r>
+              <w:t xml:space="preserve"> Point </w:t>
+            </w:r>
+            <w:r>
+              <w:t xml:space="preserve">[SIDE] </w:t>
+            </w:r>
+            <w:r>
+              <w:t xml:space="preserve">at </w:t>
+            </w:r>
+            <w:r>
+              <w:t>the Sun</w:t>
+            </w:r>
+          </w:p>
+          <w:p>
+            <w:r>
+              <w:t>0x01: Aim solar panels towards Sun</w:t>
+            </w:r>
+          </w:p>
+          <w:p>
+            <w:r>
+              <w:t>0x0</w:t>
+            </w:r>
+            <w:r>
+              <w:t>2</w:t>
+            </w:r>
+            <w:r>
+              <w:t>: Point at equatorial location [RA, DEC]</w:t>
+            </w:r>
+          </w:p>
+        </w:tc>
+      </w:tr>
+    </w:tbl>
+    <w:p>
+      <w:pPr>
+        <w:pStyle w:val="Heading3"/>
+      </w:pPr>
     </w:p>
     <w:p>
       <w:pPr>
-        <w:pStyle w:val="NoSpacing"/>
-      </w:pPr>
-      <w:r>
-        <w:t xml:space="preserve">IHU: </w:t>
-      </w:r>
-      <w:r>
-        <w:t xml:space="preserve">[0x0502] with </w:t>
-      </w:r>
-      <w:proofErr w:type="gramStart"/>
-      <w:r>
-        <w:t>a an</w:t>
-      </w:r>
-      <w:proofErr w:type="gramEnd"/>
-      <w:r>
-        <w:t xml:space="preserve"> argument of 180°</w:t>
+        <w:rPr>
+          <w:rFonts w:eastAsiaTheme="majorEastAsia" w:cstheme="majorBidi"/>
+          <w:b/>
+          <w:bCs/>
+          <w:color w:val="981E32" w:themeColor="accent1"/>
+        </w:rPr>
+      </w:pPr>
+      <w:r>
+        <w:br w:type="page"/>
       </w:r>
     </w:p>
     <w:p>
       <w:pPr>
+        <w:pStyle w:val="Heading3"/>
+      </w:pPr>
+      <w:r>
+        <w:lastRenderedPageBreak/>
+        <w:t>2.6.3 Other Satellite Maneuvers</w:t>
+      </w:r>
+    </w:p>
+    <w:p>
+      <w:r>
+        <w:t>These functions are primarily for maintaining the health of the satellite. The function “Roast the Chicken” behaves similarly to a rotisserie, allowing each side to have protection and exposure to the Sun. Drifting, on the other hand ceases work of the ADCS stabilizers, and lets it tumble freely.</w:t>
+      </w:r>
+    </w:p>
+    <w:tbl>
+      <w:tblPr>
+        <w:tblStyle w:val="TableGrid"/>
+        <w:tblW w:w="9576" w:type="dxa"/>
+        <w:tblLook w:val="04A0" w:firstRow="1" w:lastRow="0" w:firstColumn="1" w:lastColumn="0" w:noHBand="0" w:noVBand="1"/>
+      </w:tblPr>
+      <w:tblGrid>
+        <w:gridCol w:w="3192"/>
+        <w:gridCol w:w="3192"/>
+        <w:gridCol w:w="3192"/>
+      </w:tblGrid>
+      <w:tr>
+        <w:tc>
+          <w:tcPr>
+            <w:tcW w:w="3192" w:type="dxa"/>
+          </w:tcPr>
+          <w:p>
+            <w:r>
+              <w:t>Index</w:t>
+            </w:r>
+          </w:p>
+        </w:tc>
+        <w:tc>
+          <w:tcPr>
+            <w:tcW w:w="3192" w:type="dxa"/>
+          </w:tcPr>
+          <w:p>
+            <w:r>
+              <w:t>0x00</w:t>
+            </w:r>
+          </w:p>
+        </w:tc>
+        <w:tc>
+          <w:tcPr>
+            <w:tcW w:w="3192" w:type="dxa"/>
+          </w:tcPr>
+          <w:p>
+            <w:r>
+              <w:t>0x01</w:t>
+            </w:r>
+          </w:p>
+        </w:tc>
+      </w:tr>
+      <w:tr>
+        <w:tc>
+          <w:tcPr>
+            <w:tcW w:w="3192" w:type="dxa"/>
+          </w:tcPr>
+          <w:p>
+            <w:r>
+              <w:t>Function</w:t>
+            </w:r>
+          </w:p>
+        </w:tc>
+        <w:tc>
+          <w:tcPr>
+            <w:tcW w:w="3192" w:type="dxa"/>
+          </w:tcPr>
+          <w:p>
+            <w:r>
+              <w:t>0x0</w:t>
+            </w:r>
+            <w:r>
+              <w:t>8</w:t>
+            </w:r>
+          </w:p>
+        </w:tc>
+        <w:tc>
+          <w:tcPr>
+            <w:tcW w:w="3192" w:type="dxa"/>
+          </w:tcPr>
+          <w:p>
+            <w:r>
+              <w:t xml:space="preserve">0x00: </w:t>
+            </w:r>
+            <w:r>
+              <w:t>Roast the Chicken</w:t>
+            </w:r>
+          </w:p>
+          <w:p>
+            <w:r>
+              <w:t>0x01: Point [FACE] towards Sun</w:t>
+            </w:r>
+          </w:p>
+          <w:p>
+            <w:r>
+              <w:t>0x02: Point [FACE] away from sun</w:t>
+            </w:r>
+          </w:p>
+          <w:p>
+            <w:r>
+              <w:t>0x03: Drift</w:t>
+            </w:r>
+          </w:p>
+        </w:tc>
+      </w:tr>
+    </w:tbl>
+    <w:p>
+      <w:pPr>
+        <w:pStyle w:val="Heading1"/>
+        <w:rPr>
+          <w:b w:val="0"/>
+          <w:bCs w:val="0"/>
+        </w:rPr>
+      </w:pPr>
+    </w:p>
+    <w:p>
+      <w:pPr>
+        <w:rPr>
+          <w:rFonts w:ascii="Neuton" w:eastAsiaTheme="majorEastAsia" w:hAnsi="Neuton" w:cstheme="majorBidi"/>
+          <w:color w:val="711625" w:themeColor="accent1" w:themeShade="BF"/>
+          <w:sz w:val="36"/>
+          <w:szCs w:val="28"/>
+        </w:rPr>
+      </w:pPr>
+      <w:r>
+        <w:rPr>
+          <w:b/>
+          <w:bCs/>
+        </w:rPr>
+        <w:br w:type="page"/>
+      </w:r>
+    </w:p>
+    <w:p>
+      <w:pPr>
+        <w:pStyle w:val="Heading1"/>
+      </w:pPr>
+      <w:r>
+        <w:lastRenderedPageBreak/>
+        <w:t xml:space="preserve">3 Example </w:t>
+      </w:r>
+      <w:bookmarkEnd w:id="8"/>
+      <w:r>
+        <w:t>Communication</w:t>
+      </w:r>
+    </w:p>
+    <w:p>
+      <w:pPr>
+        <w:pStyle w:val="Heading2"/>
+      </w:pPr>
+      <w:bookmarkStart w:id="9" w:name="_Toc520579178"/>
+      <w:r>
+        <w:t xml:space="preserve">3.1 </w:t>
+      </w:r>
+      <w:bookmarkEnd w:id="9"/>
+      <w:r>
+        <w:t>Simple Data Request for ADCS temperature</w:t>
+      </w:r>
+    </w:p>
+    <w:p>
+      <w:pPr>
         <w:pStyle w:val="NoSpacing"/>
       </w:pPr>
       <w:r>
-        <w:t>ADCS: Begins rotation of XY plane</w:t>
+        <w:t xml:space="preserve">IHU: </w:t>
+      </w:r>
+      <w:r>
+        <w:t>[0xAC]</w:t>
+      </w:r>
+      <w:r>
+        <w:t>0x0</w:t>
+      </w:r>
+      <w:r>
+        <w:t>200</w:t>
+      </w:r>
+      <w:r>
+        <w:tab/>
+        <w:t>[ADCS write] temperature? ADCS</w:t>
+      </w:r>
+    </w:p>
+    <w:p>
+      <w:pPr>
+        <w:pStyle w:val="NoSpacing"/>
+      </w:pPr>
+      <w:r>
+        <w:tab/>
+      </w:r>
+      <w:r>
+        <w:t>ADCS reads temperature data and stores value in its buffer</w:t>
+      </w:r>
+    </w:p>
+    <w:p>
+      <w:pPr>
+        <w:pStyle w:val="NoSpacing"/>
+      </w:pPr>
+      <w:r>
+        <w:t xml:space="preserve">IHU: </w:t>
+      </w:r>
+      <w:r>
+        <w:t>[0x</w:t>
+      </w:r>
+      <w:r>
+        <w:t>0F</w:t>
+      </w:r>
+      <w:r>
+        <w:t xml:space="preserve">] </w:t>
+      </w:r>
+      <w:r>
+        <w:tab/>
+      </w:r>
+      <w:r>
+        <w:tab/>
+        <w:t>[</w:t>
+      </w:r>
+      <w:r>
+        <w:t>ADCS read</w:t>
+      </w:r>
+      <w:r>
+        <w:t>]</w:t>
+      </w:r>
+    </w:p>
+    <w:p>
+      <w:pPr>
+        <w:pStyle w:val="NoSpacing"/>
+      </w:pPr>
+      <w:r>
+        <w:t>ADCS: 0xBFEC</w:t>
+      </w:r>
+      <w:r>
+        <w:tab/>
+        <w:t xml:space="preserve">(40 * </w:t>
+      </w:r>
+      <w:r>
+        <w:t>1°C/LSB</w:t>
+      </w:r>
+      <w:r>
+        <w:t xml:space="preserve"> = 40°C)</w:t>
+      </w:r>
+    </w:p>
+    <w:p>
+      <w:pPr>
+        <w:pStyle w:val="Heading2"/>
+      </w:pPr>
+      <w:r>
+        <w:t xml:space="preserve">3.2 Simple </w:t>
+      </w:r>
+      <w:r>
+        <w:t>R</w:t>
+      </w:r>
+      <w:bookmarkStart w:id="10" w:name="_GoBack"/>
+      <w:bookmarkEnd w:id="10"/>
+      <w:r>
+        <w:t xml:space="preserve">epeated </w:t>
+      </w:r>
+      <w:r>
+        <w:t>Data Request</w:t>
+      </w:r>
+    </w:p>
+    <w:p>
+      <w:pPr>
+        <w:pStyle w:val="NoSpacing"/>
+      </w:pPr>
+      <w:r>
+        <w:t>IHU: [0xAC]0x0301</w:t>
+      </w:r>
+      <w:r>
+        <w:tab/>
+        <w:t>[ADCS write] PWM of Y</w:t>
+      </w:r>
+    </w:p>
+    <w:p>
+      <w:pPr>
+        <w:pStyle w:val="NoSpacing"/>
+      </w:pPr>
+      <w:r>
+        <w:t>IHU: [0xAC]0x0200</w:t>
+      </w:r>
+      <w:r>
+        <w:tab/>
+        <w:t>[ADCS write] temperature? ADCS</w:t>
+      </w:r>
+    </w:p>
+    <w:p>
+      <w:pPr>
+        <w:pStyle w:val="NoSpacing"/>
+      </w:pPr>
+      <w:r>
+        <w:tab/>
+        <w:t>ADCS reads temperature data and stores value in its buffer</w:t>
+      </w:r>
+    </w:p>
+    <w:p>
+      <w:pPr>
+        <w:pStyle w:val="NoSpacing"/>
+      </w:pPr>
+      <w:r>
+        <w:t xml:space="preserve">IHU: [0x0F] </w:t>
+      </w:r>
+      <w:r>
+        <w:tab/>
+      </w:r>
+      <w:r>
+        <w:tab/>
+        <w:t>[ADCS read]</w:t>
+      </w:r>
+    </w:p>
+    <w:p>
+      <w:pPr>
+        <w:pStyle w:val="NoSpacing"/>
+      </w:pPr>
+      <w:r>
+        <w:t>ADCS: 0xBFEC</w:t>
+      </w:r>
+      <w:r>
+        <w:tab/>
+        <w:t>(40 * 1°C/LSB = 40°C)</w:t>
       </w:r>
     </w:p>
     <w:p/>
     <w:sectPr>
-      <w:headerReference w:type="even" r:id="rId11"/>
-      <w:headerReference w:type="default" r:id="rId12"/>
-      <w:footerReference w:type="even" r:id="rId13"/>
-      <w:footerReference w:type="default" r:id="rId14"/>
+      <w:headerReference w:type="even" r:id="rId13"/>
+      <w:headerReference w:type="default" r:id="rId14"/>
+      <w:footerReference w:type="even" r:id="rId15"/>
+      <w:footerReference w:type="default" r:id="rId16"/>
       <w:pgSz w:w="12240" w:h="15840"/>
       <w:pgMar w:top="1440" w:right="1440" w:bottom="1440" w:left="1440" w:header="720" w:footer="720" w:gutter="0"/>
       <w:pgNumType w:start="0"/>
@@ -3662,7 +3750,7 @@
             <w:color w:val="5E6A71" w:themeColor="text2"/>
             <w:sz w:val="32"/>
           </w:rPr>
-          <w:t>1.0.0</w:t>
+          <w:t>1.0.4</w:t>
         </w:r>
       </w:sdtContent>
     </w:sdt>
@@ -3972,7 +4060,7 @@
         <w:color w:val="5E6A71" w:themeColor="text2"/>
         <w:sz w:val="32"/>
       </w:rPr>
-      <w:t>26 July 2018</w:t>
+      <w:t>29 July 2018</w:t>
     </w:r>
     <w:r>
       <w:rPr>
@@ -6303,7 +6391,7 @@
 </file>
 
 <file path=customXml/itemProps2.xml><?xml version="1.0" encoding="utf-8"?>
-<ds:datastoreItem xmlns:ds="http://schemas.openxmlformats.org/officeDocument/2006/customXml" ds:itemID="{C4E39F7E-814B-4873-958A-DEE7C643AC90}">
+<ds:datastoreItem xmlns:ds="http://schemas.openxmlformats.org/officeDocument/2006/customXml" ds:itemID="{0645201D-EA1A-4C60-B0CF-7EA9C00F329F}">
   <ds:schemaRefs>
     <ds:schemaRef ds:uri="http://schemas.openxmlformats.org/officeDocument/2006/bibliography"/>
   </ds:schemaRefs>

</xml_diff>

<commit_message>
Fixed tables to match format, fixed Bradley's issues, fixed some of Phil's issues.
</commit_message>
<xml_diff>
--- a/CougSat1-ADCS/docs/native/ADCSInterface.docx
+++ b/CougSat1-ADCS/docs/native/ADCSInterface.docx
@@ -73,10 +73,7 @@
                           </wps:style>
                           <wps:txbx>
                             <w:txbxContent>
-                              <w:p>
-                                <w:bookmarkStart w:id="0" w:name="_GoBack"/>
-                                <w:bookmarkEnd w:id="0"/>
-                              </w:p>
+                              <w:p/>
                             </w:txbxContent>
                           </wps:txbx>
                           <wps:bodyPr rot="0" spcFirstLastPara="0" vertOverflow="overflow" horzOverflow="overflow" vert="horz" wrap="square" lIns="274320" tIns="45720" rIns="274320" bIns="45720" numCol="1" spcCol="0" rtlCol="0" fromWordArt="0" anchor="ctr" anchorCtr="0" forceAA="0" compatLnSpc="1">
@@ -102,10 +99,7 @@
                   <v:rect w14:anchorId="30190D81" id="Rectangle 34" o:spid="_x0000_s1026" style="position:absolute;margin-left:0;margin-top:0;width:612pt;height:11in;z-index:-251653120;visibility:visible;mso-wrap-style:square;mso-width-percent:0;mso-height-percent:0;mso-wrap-distance-left:9pt;mso-wrap-distance-top:0;mso-wrap-distance-right:9pt;mso-wrap-distance-bottom:0;mso-position-horizontal:center;mso-position-horizontal-relative:page;mso-position-vertical:center;mso-position-vertical-relative:page;mso-width-percent:0;mso-height-percent:0;mso-width-relative:page;mso-height-relative:page;v-text-anchor:middle" o:gfxdata="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" fillcolor="#5e6a71 [3215]" stroked="f" strokeweight="2pt">
                     <v:textbox inset="21.6pt,,21.6pt">
                       <w:txbxContent>
-                        <w:p>
-                          <w:bookmarkStart w:id="1" w:name="_GoBack"/>
-                          <w:bookmarkEnd w:id="1"/>
-                        </w:p>
+                        <w:p/>
                       </w:txbxContent>
                     </v:textbox>
                     <w10:wrap anchorx="page" anchory="page"/>
@@ -538,7 +532,7 @@
               </mc:Choice>
               <mc:Fallback>
                 <w:pict>
-                  <v:rect w14:anchorId="416C6950" id="Rectangle 36" o:spid="_x0000_s1026" style="position:absolute;margin-left:0;margin-top:0;width:244.8pt;height:554.4pt;z-index:251659264;visibility:visible;mso-wrap-style:square;mso-width-percent:400;mso-height-percent:700;mso-left-percent:440;mso-top-percent:25;mso-wrap-distance-left:9pt;mso-wrap-distance-top:0;mso-wrap-distance-right:9pt;mso-wrap-distance-bottom:0;mso-position-horizontal-relative:page;mso-position-vertical-relative:page;mso-width-percent:400;mso-height-percent:700;mso-left-percent:440;mso-top-percent:25;mso-width-relative:page;mso-height-relative:page;v-text-anchor:middle" o:gfxdata="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" fillcolor="white [3212]" strokecolor="#5f131f [1614]" strokeweight="1.25pt">
+                  <v:rect w14:anchorId="04CD63A2" id="Rectangle 36" o:spid="_x0000_s1026" style="position:absolute;margin-left:0;margin-top:0;width:244.8pt;height:554.4pt;z-index:251659264;visibility:visible;mso-wrap-style:square;mso-width-percent:400;mso-height-percent:700;mso-left-percent:440;mso-top-percent:25;mso-wrap-distance-left:9pt;mso-wrap-distance-top:0;mso-wrap-distance-right:9pt;mso-wrap-distance-bottom:0;mso-position-horizontal-relative:page;mso-position-vertical-relative:page;mso-width-percent:400;mso-height-percent:700;mso-left-percent:440;mso-top-percent:25;mso-width-relative:page;mso-height-relative:page;v-text-anchor:middle" o:gfxdata="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" fillcolor="white [3212]" strokecolor="#5f131f [1614]" strokeweight="1.25pt">
                     <w10:wrap anchorx="page" anchory="page"/>
                   </v:rect>
                 </w:pict>
@@ -635,7 +629,7 @@
               </mc:Choice>
               <mc:Fallback>
                 <w:pict>
-                  <v:rect w14:anchorId="0D6D7E2E" id="Rectangle 37" o:spid="_x0000_s1026" style="position:absolute;margin-left:0;margin-top:0;width:226.45pt;height:9.35pt;z-index:251662336;visibility:visible;mso-wrap-style:square;mso-width-percent:370;mso-height-percent:0;mso-left-percent:455;mso-top-percent:690;mso-wrap-distance-left:9pt;mso-wrap-distance-top:0;mso-wrap-distance-right:9pt;mso-wrap-distance-bottom:0;mso-position-horizontal-relative:page;mso-position-vertical-relative:page;mso-width-percent:370;mso-height-percent:0;mso-left-percent:455;mso-top-percent:690;mso-width-relative:page;mso-height-relative:margin;v-text-anchor:middle" o:gfxdata="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" fillcolor="#981e32 [3204]" stroked="f" strokeweight="2pt">
+                  <v:rect w14:anchorId="659E0FD8" id="Rectangle 37" o:spid="_x0000_s1026" style="position:absolute;margin-left:0;margin-top:0;width:226.45pt;height:9.35pt;z-index:251662336;visibility:visible;mso-wrap-style:square;mso-width-percent:370;mso-height-percent:0;mso-left-percent:455;mso-top-percent:690;mso-wrap-distance-left:9pt;mso-wrap-distance-top:0;mso-wrap-distance-right:9pt;mso-wrap-distance-bottom:0;mso-position-horizontal-relative:page;mso-position-vertical-relative:page;mso-width-percent:370;mso-height-percent:0;mso-left-percent:455;mso-top-percent:690;mso-width-relative:page;mso-height-relative:margin;v-text-anchor:middle" o:gfxdata="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" fillcolor="#981e32 [3204]" stroked="f" strokeweight="2pt">
                     <w10:wrap anchorx="page" anchory="page"/>
                   </v:rect>
                 </w:pict>
@@ -830,17 +824,7 @@
                                         <w:sz w:val="32"/>
                                         <w:szCs w:val="40"/>
                                       </w:rPr>
-                                      <w:t>1.0.</w:t>
-                                    </w:r>
-                                    <w:r>
-                                      <w:rPr>
-                                        <w:rFonts w:ascii="Neuton" w:hAnsi="Neuton" w:cs="Neuton"/>
-                                        <w:noProof/>
-                                        <w:color w:val="5E6A71" w:themeColor="text2"/>
-                                        <w:sz w:val="32"/>
-                                        <w:szCs w:val="40"/>
-                                      </w:rPr>
-                                      <w:t>5</w:t>
+                                      <w:t>1.0.6</w:t>
                                     </w:r>
                                   </w:sdtContent>
                                 </w:sdt>
@@ -1000,17 +984,7 @@
                                   <w:sz w:val="32"/>
                                   <w:szCs w:val="40"/>
                                 </w:rPr>
-                                <w:t>1.0.</w:t>
-                              </w:r>
-                              <w:r>
-                                <w:rPr>
-                                  <w:rFonts w:ascii="Neuton" w:hAnsi="Neuton" w:cs="Neuton"/>
-                                  <w:noProof/>
-                                  <w:color w:val="5E6A71" w:themeColor="text2"/>
-                                  <w:sz w:val="32"/>
-                                  <w:szCs w:val="40"/>
-                                </w:rPr>
-                                <w:t>5</w:t>
+                                <w:t>1.0.6</w:t>
                               </w:r>
                             </w:sdtContent>
                           </w:sdt>
@@ -1186,7 +1160,7 @@
           <w:r>
             <w:fldChar w:fldCharType="separate"/>
           </w:r>
-          <w:hyperlink w:anchor="_Toc520835929" w:history="1">
+          <w:hyperlink w:anchor="_Toc524706749" w:history="1">
             <w:r>
               <w:rPr>
                 <w:rStyle w:val="Hyperlink"/>
@@ -1213,7 +1187,7 @@
                 <w:noProof/>
                 <w:webHidden/>
               </w:rPr>
-              <w:instrText xml:space="preserve"> PAGEREF _Toc520835929 \h </w:instrText>
+              <w:instrText xml:space="preserve"> PAGEREF _Toc524706749 \h </w:instrText>
             </w:r>
             <w:r>
               <w:rPr>
@@ -1255,7 +1229,7 @@
               <w:lang w:eastAsia="en-US"/>
             </w:rPr>
           </w:pPr>
-          <w:hyperlink w:anchor="_Toc520835930" w:history="1">
+          <w:hyperlink w:anchor="_Toc524706750" w:history="1">
             <w:r>
               <w:rPr>
                 <w:rStyle w:val="Hyperlink"/>
@@ -1282,7 +1256,7 @@
                 <w:noProof/>
                 <w:webHidden/>
               </w:rPr>
-              <w:instrText xml:space="preserve"> PAGEREF _Toc520835930 \h </w:instrText>
+              <w:instrText xml:space="preserve"> PAGEREF _Toc524706750 \h </w:instrText>
             </w:r>
             <w:r>
               <w:rPr>
@@ -1324,7 +1298,7 @@
               <w:lang w:eastAsia="en-US"/>
             </w:rPr>
           </w:pPr>
-          <w:hyperlink w:anchor="_Toc520835931" w:history="1">
+          <w:hyperlink w:anchor="_Toc524706751" w:history="1">
             <w:r>
               <w:rPr>
                 <w:rStyle w:val="Hyperlink"/>
@@ -1351,7 +1325,7 @@
                 <w:noProof/>
                 <w:webHidden/>
               </w:rPr>
-              <w:instrText xml:space="preserve"> PAGEREF _Toc520835931 \h </w:instrText>
+              <w:instrText xml:space="preserve"> PAGEREF _Toc524706751 \h </w:instrText>
             </w:r>
             <w:r>
               <w:rPr>
@@ -1393,7 +1367,7 @@
               <w:lang w:eastAsia="en-US"/>
             </w:rPr>
           </w:pPr>
-          <w:hyperlink w:anchor="_Toc520835932" w:history="1">
+          <w:hyperlink w:anchor="_Toc524706752" w:history="1">
             <w:r>
               <w:rPr>
                 <w:rStyle w:val="Hyperlink"/>
@@ -1420,7 +1394,7 @@
                 <w:noProof/>
                 <w:webHidden/>
               </w:rPr>
-              <w:instrText xml:space="preserve"> PAGEREF _Toc520835932 \h </w:instrText>
+              <w:instrText xml:space="preserve"> PAGEREF _Toc524706752 \h </w:instrText>
             </w:r>
             <w:r>
               <w:rPr>
@@ -1462,7 +1436,7 @@
               <w:lang w:eastAsia="en-US"/>
             </w:rPr>
           </w:pPr>
-          <w:hyperlink w:anchor="_Toc520835933" w:history="1">
+          <w:hyperlink w:anchor="_Toc524706753" w:history="1">
             <w:r>
               <w:rPr>
                 <w:rStyle w:val="Hyperlink"/>
@@ -1489,7 +1463,7 @@
                 <w:noProof/>
                 <w:webHidden/>
               </w:rPr>
-              <w:instrText xml:space="preserve"> PAGEREF _Toc520835933 \h </w:instrText>
+              <w:instrText xml:space="preserve"> PAGEREF _Toc524706753 \h </w:instrText>
             </w:r>
             <w:r>
               <w:rPr>
@@ -1531,7 +1505,7 @@
               <w:lang w:eastAsia="en-US"/>
             </w:rPr>
           </w:pPr>
-          <w:hyperlink w:anchor="_Toc520835934" w:history="1">
+          <w:hyperlink w:anchor="_Toc524706754" w:history="1">
             <w:r>
               <w:rPr>
                 <w:rStyle w:val="Hyperlink"/>
@@ -1558,7 +1532,7 @@
                 <w:noProof/>
                 <w:webHidden/>
               </w:rPr>
-              <w:instrText xml:space="preserve"> PAGEREF _Toc520835934 \h </w:instrText>
+              <w:instrText xml:space="preserve"> PAGEREF _Toc524706754 \h </w:instrText>
             </w:r>
             <w:r>
               <w:rPr>
@@ -1600,7 +1574,7 @@
               <w:lang w:eastAsia="en-US"/>
             </w:rPr>
           </w:pPr>
-          <w:hyperlink w:anchor="_Toc520835935" w:history="1">
+          <w:hyperlink w:anchor="_Toc524706755" w:history="1">
             <w:r>
               <w:rPr>
                 <w:rStyle w:val="Hyperlink"/>
@@ -1627,7 +1601,7 @@
                 <w:noProof/>
                 <w:webHidden/>
               </w:rPr>
-              <w:instrText xml:space="preserve"> PAGEREF _Toc520835935 \h </w:instrText>
+              <w:instrText xml:space="preserve"> PAGEREF _Toc524706755 \h </w:instrText>
             </w:r>
             <w:r>
               <w:rPr>
@@ -1669,7 +1643,7 @@
               <w:lang w:eastAsia="en-US"/>
             </w:rPr>
           </w:pPr>
-          <w:hyperlink w:anchor="_Toc520835936" w:history="1">
+          <w:hyperlink w:anchor="_Toc524706756" w:history="1">
             <w:r>
               <w:rPr>
                 <w:rStyle w:val="Hyperlink"/>
@@ -1696,7 +1670,7 @@
                 <w:noProof/>
                 <w:webHidden/>
               </w:rPr>
-              <w:instrText xml:space="preserve"> PAGEREF _Toc520835936 \h </w:instrText>
+              <w:instrText xml:space="preserve"> PAGEREF _Toc524706756 \h </w:instrText>
             </w:r>
             <w:r>
               <w:rPr>
@@ -1738,7 +1712,7 @@
               <w:lang w:eastAsia="en-US"/>
             </w:rPr>
           </w:pPr>
-          <w:hyperlink w:anchor="_Toc520835937" w:history="1">
+          <w:hyperlink w:anchor="_Toc524706757" w:history="1">
             <w:r>
               <w:rPr>
                 <w:rStyle w:val="Hyperlink"/>
@@ -1766,7 +1740,7 @@
                 <w:noProof/>
                 <w:webHidden/>
               </w:rPr>
-              <w:instrText xml:space="preserve"> PAGEREF _Toc520835937 \h </w:instrText>
+              <w:instrText xml:space="preserve"> PAGEREF _Toc524706757 \h </w:instrText>
             </w:r>
             <w:r>
               <w:rPr>
@@ -1808,7 +1782,7 @@
               <w:lang w:eastAsia="en-US"/>
             </w:rPr>
           </w:pPr>
-          <w:hyperlink w:anchor="_Toc520835938" w:history="1">
+          <w:hyperlink w:anchor="_Toc524706758" w:history="1">
             <w:r>
               <w:rPr>
                 <w:rStyle w:val="Hyperlink"/>
@@ -1835,7 +1809,7 @@
                 <w:noProof/>
                 <w:webHidden/>
               </w:rPr>
-              <w:instrText xml:space="preserve"> PAGEREF _Toc520835938 \h </w:instrText>
+              <w:instrText xml:space="preserve"> PAGEREF _Toc524706758 \h </w:instrText>
             </w:r>
             <w:r>
               <w:rPr>
@@ -1877,7 +1851,7 @@
               <w:lang w:eastAsia="en-US"/>
             </w:rPr>
           </w:pPr>
-          <w:hyperlink w:anchor="_Toc520835939" w:history="1">
+          <w:hyperlink w:anchor="_Toc524706759" w:history="1">
             <w:r>
               <w:rPr>
                 <w:rStyle w:val="Hyperlink"/>
@@ -1904,7 +1878,7 @@
                 <w:noProof/>
                 <w:webHidden/>
               </w:rPr>
-              <w:instrText xml:space="preserve"> PAGEREF _Toc520835939 \h </w:instrText>
+              <w:instrText xml:space="preserve"> PAGEREF _Toc524706759 \h </w:instrText>
             </w:r>
             <w:r>
               <w:rPr>
@@ -1946,7 +1920,7 @@
               <w:lang w:eastAsia="en-US"/>
             </w:rPr>
           </w:pPr>
-          <w:hyperlink w:anchor="_Toc520835940" w:history="1">
+          <w:hyperlink w:anchor="_Toc524706760" w:history="1">
             <w:r>
               <w:rPr>
                 <w:rStyle w:val="Hyperlink"/>
@@ -1973,7 +1947,7 @@
                 <w:noProof/>
                 <w:webHidden/>
               </w:rPr>
-              <w:instrText xml:space="preserve"> PAGEREF _Toc520835940 \h </w:instrText>
+              <w:instrText xml:space="preserve"> PAGEREF _Toc524706760 \h </w:instrText>
             </w:r>
             <w:r>
               <w:rPr>
@@ -2015,7 +1989,7 @@
               <w:lang w:eastAsia="en-US"/>
             </w:rPr>
           </w:pPr>
-          <w:hyperlink w:anchor="_Toc520835941" w:history="1">
+          <w:hyperlink w:anchor="_Toc524706761" w:history="1">
             <w:r>
               <w:rPr>
                 <w:rStyle w:val="Hyperlink"/>
@@ -2042,7 +2016,7 @@
                 <w:noProof/>
                 <w:webHidden/>
               </w:rPr>
-              <w:instrText xml:space="preserve"> PAGEREF _Toc520835941 \h </w:instrText>
+              <w:instrText xml:space="preserve"> PAGEREF _Toc524706761 \h </w:instrText>
             </w:r>
             <w:r>
               <w:rPr>
@@ -2084,7 +2058,7 @@
               <w:lang w:eastAsia="en-US"/>
             </w:rPr>
           </w:pPr>
-          <w:hyperlink w:anchor="_Toc520835942" w:history="1">
+          <w:hyperlink w:anchor="_Toc524706762" w:history="1">
             <w:r>
               <w:rPr>
                 <w:rStyle w:val="Hyperlink"/>
@@ -2111,7 +2085,7 @@
                 <w:noProof/>
                 <w:webHidden/>
               </w:rPr>
-              <w:instrText xml:space="preserve"> PAGEREF _Toc520835942 \h </w:instrText>
+              <w:instrText xml:space="preserve"> PAGEREF _Toc524706762 \h </w:instrText>
             </w:r>
             <w:r>
               <w:rPr>
@@ -2153,7 +2127,7 @@
               <w:lang w:eastAsia="en-US"/>
             </w:rPr>
           </w:pPr>
-          <w:hyperlink w:anchor="_Toc520835943" w:history="1">
+          <w:hyperlink w:anchor="_Toc524706763" w:history="1">
             <w:r>
               <w:rPr>
                 <w:rStyle w:val="Hyperlink"/>
@@ -2180,7 +2154,7 @@
                 <w:noProof/>
                 <w:webHidden/>
               </w:rPr>
-              <w:instrText xml:space="preserve"> PAGEREF _Toc520835943 \h </w:instrText>
+              <w:instrText xml:space="preserve"> PAGEREF _Toc524706763 \h </w:instrText>
             </w:r>
             <w:r>
               <w:rPr>
@@ -2222,7 +2196,7 @@
               <w:lang w:eastAsia="en-US"/>
             </w:rPr>
           </w:pPr>
-          <w:hyperlink w:anchor="_Toc520835944" w:history="1">
+          <w:hyperlink w:anchor="_Toc524706764" w:history="1">
             <w:r>
               <w:rPr>
                 <w:rStyle w:val="Hyperlink"/>
@@ -2249,7 +2223,7 @@
                 <w:noProof/>
                 <w:webHidden/>
               </w:rPr>
-              <w:instrText xml:space="preserve"> PAGEREF _Toc520835944 \h </w:instrText>
+              <w:instrText xml:space="preserve"> PAGEREF _Toc524706764 \h </w:instrText>
             </w:r>
             <w:r>
               <w:rPr>
@@ -2291,7 +2265,7 @@
               <w:lang w:eastAsia="en-US"/>
             </w:rPr>
           </w:pPr>
-          <w:hyperlink w:anchor="_Toc520835945" w:history="1">
+          <w:hyperlink w:anchor="_Toc524706765" w:history="1">
             <w:r>
               <w:rPr>
                 <w:rStyle w:val="Hyperlink"/>
@@ -2318,7 +2292,7 @@
                 <w:noProof/>
                 <w:webHidden/>
               </w:rPr>
-              <w:instrText xml:space="preserve"> PAGEREF _Toc520835945 \h </w:instrText>
+              <w:instrText xml:space="preserve"> PAGEREF _Toc524706765 \h </w:instrText>
             </w:r>
             <w:r>
               <w:rPr>
@@ -2360,7 +2334,7 @@
               <w:lang w:eastAsia="en-US"/>
             </w:rPr>
           </w:pPr>
-          <w:hyperlink w:anchor="_Toc520835946" w:history="1">
+          <w:hyperlink w:anchor="_Toc524706766" w:history="1">
             <w:r>
               <w:rPr>
                 <w:rStyle w:val="Hyperlink"/>
@@ -2387,7 +2361,7 @@
                 <w:noProof/>
                 <w:webHidden/>
               </w:rPr>
-              <w:instrText xml:space="preserve"> PAGEREF _Toc520835946 \h </w:instrText>
+              <w:instrText xml:space="preserve"> PAGEREF _Toc524706766 \h </w:instrText>
             </w:r>
             <w:r>
               <w:rPr>
@@ -2429,7 +2403,7 @@
               <w:lang w:eastAsia="en-US"/>
             </w:rPr>
           </w:pPr>
-          <w:hyperlink w:anchor="_Toc520835947" w:history="1">
+          <w:hyperlink w:anchor="_Toc524706767" w:history="1">
             <w:r>
               <w:rPr>
                 <w:rStyle w:val="Hyperlink"/>
@@ -2456,7 +2430,7 @@
                 <w:noProof/>
                 <w:webHidden/>
               </w:rPr>
-              <w:instrText xml:space="preserve"> PAGEREF _Toc520835947 \h </w:instrText>
+              <w:instrText xml:space="preserve"> PAGEREF _Toc524706767 \h </w:instrText>
             </w:r>
             <w:r>
               <w:rPr>
@@ -2498,13 +2472,13 @@
               <w:lang w:eastAsia="en-US"/>
             </w:rPr>
           </w:pPr>
-          <w:hyperlink w:anchor="_Toc520835948" w:history="1">
+          <w:hyperlink w:anchor="_Toc524706768" w:history="1">
             <w:r>
               <w:rPr>
                 <w:rStyle w:val="Hyperlink"/>
                 <w:noProof/>
               </w:rPr>
-              <w:t>2.6.1 ADCS to IHU</w:t>
+              <w:t>2.6.2ADCS to IHU</w:t>
             </w:r>
             <w:r>
               <w:rPr>
@@ -2525,7 +2499,7 @@
                 <w:noProof/>
                 <w:webHidden/>
               </w:rPr>
-              <w:instrText xml:space="preserve"> PAGEREF _Toc520835948 \h </w:instrText>
+              <w:instrText xml:space="preserve"> PAGEREF _Toc524706768 \h </w:instrText>
             </w:r>
             <w:r>
               <w:rPr>
@@ -2567,7 +2541,7 @@
               <w:lang w:eastAsia="en-US"/>
             </w:rPr>
           </w:pPr>
-          <w:hyperlink w:anchor="_Toc520835949" w:history="1">
+          <w:hyperlink w:anchor="_Toc524706769" w:history="1">
             <w:r>
               <w:rPr>
                 <w:rStyle w:val="Hyperlink"/>
@@ -2594,7 +2568,7 @@
                 <w:noProof/>
                 <w:webHidden/>
               </w:rPr>
-              <w:instrText xml:space="preserve"> PAGEREF _Toc520835949 \h </w:instrText>
+              <w:instrText xml:space="preserve"> PAGEREF _Toc524706769 \h </w:instrText>
             </w:r>
             <w:r>
               <w:rPr>
@@ -2636,7 +2610,7 @@
               <w:lang w:eastAsia="en-US"/>
             </w:rPr>
           </w:pPr>
-          <w:hyperlink w:anchor="_Toc520835950" w:history="1">
+          <w:hyperlink w:anchor="_Toc524706770" w:history="1">
             <w:r>
               <w:rPr>
                 <w:rStyle w:val="Hyperlink"/>
@@ -2663,7 +2637,7 @@
                 <w:noProof/>
                 <w:webHidden/>
               </w:rPr>
-              <w:instrText xml:space="preserve"> PAGEREF _Toc520835950 \h </w:instrText>
+              <w:instrText xml:space="preserve"> PAGEREF _Toc524706770 \h </w:instrText>
             </w:r>
             <w:r>
               <w:rPr>
@@ -2705,7 +2679,7 @@
               <w:lang w:eastAsia="en-US"/>
             </w:rPr>
           </w:pPr>
-          <w:hyperlink w:anchor="_Toc520835951" w:history="1">
+          <w:hyperlink w:anchor="_Toc524706771" w:history="1">
             <w:r>
               <w:rPr>
                 <w:rStyle w:val="Hyperlink"/>
@@ -2732,7 +2706,7 @@
                 <w:noProof/>
                 <w:webHidden/>
               </w:rPr>
-              <w:instrText xml:space="preserve"> PAGEREF _Toc520835951 \h </w:instrText>
+              <w:instrText xml:space="preserve"> PAGEREF _Toc524706771 \h </w:instrText>
             </w:r>
             <w:r>
               <w:rPr>
@@ -2774,7 +2748,7 @@
               <w:lang w:eastAsia="en-US"/>
             </w:rPr>
           </w:pPr>
-          <w:hyperlink w:anchor="_Toc520835952" w:history="1">
+          <w:hyperlink w:anchor="_Toc524706772" w:history="1">
             <w:r>
               <w:rPr>
                 <w:rStyle w:val="Hyperlink"/>
@@ -2801,7 +2775,7 @@
                 <w:noProof/>
                 <w:webHidden/>
               </w:rPr>
-              <w:instrText xml:space="preserve"> PAGEREF _Toc520835952 \h </w:instrText>
+              <w:instrText xml:space="preserve"> PAGEREF _Toc524706772 \h </w:instrText>
             </w:r>
             <w:r>
               <w:rPr>
@@ -2843,7 +2817,7 @@
               <w:lang w:eastAsia="en-US"/>
             </w:rPr>
           </w:pPr>
-          <w:hyperlink w:anchor="_Toc520835953" w:history="1">
+          <w:hyperlink w:anchor="_Toc524706773" w:history="1">
             <w:r>
               <w:rPr>
                 <w:rStyle w:val="Hyperlink"/>
@@ -2870,7 +2844,7 @@
                 <w:noProof/>
                 <w:webHidden/>
               </w:rPr>
-              <w:instrText xml:space="preserve"> PAGEREF _Toc520835953 \h </w:instrText>
+              <w:instrText xml:space="preserve"> PAGEREF _Toc524706773 \h </w:instrText>
             </w:r>
             <w:r>
               <w:rPr>
@@ -2912,7 +2886,7 @@
               <w:lang w:eastAsia="en-US"/>
             </w:rPr>
           </w:pPr>
-          <w:hyperlink w:anchor="_Toc520835954" w:history="1">
+          <w:hyperlink w:anchor="_Toc524706774" w:history="1">
             <w:r>
               <w:rPr>
                 <w:rStyle w:val="Hyperlink"/>
@@ -2939,7 +2913,7 @@
                 <w:noProof/>
                 <w:webHidden/>
               </w:rPr>
-              <w:instrText xml:space="preserve"> PAGEREF _Toc520835954 \h </w:instrText>
+              <w:instrText xml:space="preserve"> PAGEREF _Toc524706774 \h </w:instrText>
             </w:r>
             <w:r>
               <w:rPr>
@@ -2981,7 +2955,7 @@
               <w:lang w:eastAsia="en-US"/>
             </w:rPr>
           </w:pPr>
-          <w:hyperlink w:anchor="_Toc520835955" w:history="1">
+          <w:hyperlink w:anchor="_Toc524706775" w:history="1">
             <w:r>
               <w:rPr>
                 <w:rStyle w:val="Hyperlink"/>
@@ -3008,7 +2982,7 @@
                 <w:noProof/>
                 <w:webHidden/>
               </w:rPr>
-              <w:instrText xml:space="preserve"> PAGEREF _Toc520835955 \h </w:instrText>
+              <w:instrText xml:space="preserve"> PAGEREF _Toc524706775 \h </w:instrText>
             </w:r>
             <w:r>
               <w:rPr>
@@ -3050,7 +3024,7 @@
               <w:lang w:eastAsia="en-US"/>
             </w:rPr>
           </w:pPr>
-          <w:hyperlink w:anchor="_Toc520835956" w:history="1">
+          <w:hyperlink w:anchor="_Toc524706776" w:history="1">
             <w:r>
               <w:rPr>
                 <w:rStyle w:val="Hyperlink"/>
@@ -3077,7 +3051,7 @@
                 <w:noProof/>
                 <w:webHidden/>
               </w:rPr>
-              <w:instrText xml:space="preserve"> PAGEREF _Toc520835956 \h </w:instrText>
+              <w:instrText xml:space="preserve"> PAGEREF _Toc524706776 \h </w:instrText>
             </w:r>
             <w:r>
               <w:rPr>
@@ -3119,7 +3093,7 @@
               <w:lang w:eastAsia="en-US"/>
             </w:rPr>
           </w:pPr>
-          <w:hyperlink w:anchor="_Toc520835957" w:history="1">
+          <w:hyperlink w:anchor="_Toc524706777" w:history="1">
             <w:r>
               <w:rPr>
                 <w:rStyle w:val="Hyperlink"/>
@@ -3146,7 +3120,7 @@
                 <w:noProof/>
                 <w:webHidden/>
               </w:rPr>
-              <w:instrText xml:space="preserve"> PAGEREF _Toc520835957 \h </w:instrText>
+              <w:instrText xml:space="preserve"> PAGEREF _Toc524706777 \h </w:instrText>
             </w:r>
             <w:r>
               <w:rPr>
@@ -3188,7 +3162,7 @@
               <w:lang w:eastAsia="en-US"/>
             </w:rPr>
           </w:pPr>
-          <w:hyperlink w:anchor="_Toc520835958" w:history="1">
+          <w:hyperlink w:anchor="_Toc524706778" w:history="1">
             <w:r>
               <w:rPr>
                 <w:rStyle w:val="Hyperlink"/>
@@ -3215,7 +3189,7 @@
                 <w:noProof/>
                 <w:webHidden/>
               </w:rPr>
-              <w:instrText xml:space="preserve"> PAGEREF _Toc520835958 \h </w:instrText>
+              <w:instrText xml:space="preserve"> PAGEREF _Toc524706778 \h </w:instrText>
             </w:r>
             <w:r>
               <w:rPr>
@@ -3257,7 +3231,7 @@
               <w:lang w:eastAsia="en-US"/>
             </w:rPr>
           </w:pPr>
-          <w:hyperlink w:anchor="_Toc520835959" w:history="1">
+          <w:hyperlink w:anchor="_Toc524706779" w:history="1">
             <w:r>
               <w:rPr>
                 <w:rStyle w:val="Hyperlink"/>
@@ -3284,7 +3258,7 @@
                 <w:noProof/>
                 <w:webHidden/>
               </w:rPr>
-              <w:instrText xml:space="preserve"> PAGEREF _Toc520835959 \h </w:instrText>
+              <w:instrText xml:space="preserve"> PAGEREF _Toc524706779 \h </w:instrText>
             </w:r>
             <w:r>
               <w:rPr>
@@ -3326,7 +3300,7 @@
               <w:lang w:eastAsia="en-US"/>
             </w:rPr>
           </w:pPr>
-          <w:hyperlink w:anchor="_Toc520835960" w:history="1">
+          <w:hyperlink w:anchor="_Toc524706780" w:history="1">
             <w:r>
               <w:rPr>
                 <w:rStyle w:val="Hyperlink"/>
@@ -3353,7 +3327,7 @@
                 <w:noProof/>
                 <w:webHidden/>
               </w:rPr>
-              <w:instrText xml:space="preserve"> PAGEREF _Toc520835960 \h </w:instrText>
+              <w:instrText xml:space="preserve"> PAGEREF _Toc524706780 \h </w:instrText>
             </w:r>
             <w:r>
               <w:rPr>
@@ -3395,7 +3369,7 @@
               <w:lang w:eastAsia="en-US"/>
             </w:rPr>
           </w:pPr>
-          <w:hyperlink w:anchor="_Toc520835961" w:history="1">
+          <w:hyperlink w:anchor="_Toc524706781" w:history="1">
             <w:r>
               <w:rPr>
                 <w:rStyle w:val="Hyperlink"/>
@@ -3422,7 +3396,7 @@
                 <w:noProof/>
                 <w:webHidden/>
               </w:rPr>
-              <w:instrText xml:space="preserve"> PAGEREF _Toc520835961 \h </w:instrText>
+              <w:instrText xml:space="preserve"> PAGEREF _Toc524706781 \h </w:instrText>
             </w:r>
             <w:r>
               <w:rPr>
@@ -3464,7 +3438,7 @@
               <w:lang w:eastAsia="en-US"/>
             </w:rPr>
           </w:pPr>
-          <w:hyperlink w:anchor="_Toc520835962" w:history="1">
+          <w:hyperlink w:anchor="_Toc524706782" w:history="1">
             <w:r>
               <w:rPr>
                 <w:rStyle w:val="Hyperlink"/>
@@ -3491,7 +3465,7 @@
                 <w:noProof/>
                 <w:webHidden/>
               </w:rPr>
-              <w:instrText xml:space="preserve"> PAGEREF _Toc520835962 \h </w:instrText>
+              <w:instrText xml:space="preserve"> PAGEREF _Toc524706782 \h </w:instrText>
             </w:r>
             <w:r>
               <w:rPr>
@@ -3533,7 +3507,7 @@
               <w:lang w:eastAsia="en-US"/>
             </w:rPr>
           </w:pPr>
-          <w:hyperlink w:anchor="_Toc520835963" w:history="1">
+          <w:hyperlink w:anchor="_Toc524706783" w:history="1">
             <w:r>
               <w:rPr>
                 <w:rStyle w:val="Hyperlink"/>
@@ -3560,7 +3534,7 @@
                 <w:noProof/>
                 <w:webHidden/>
               </w:rPr>
-              <w:instrText xml:space="preserve"> PAGEREF _Toc520835963 \h </w:instrText>
+              <w:instrText xml:space="preserve"> PAGEREF _Toc524706783 \h </w:instrText>
             </w:r>
             <w:r>
               <w:rPr>
@@ -3611,7 +3585,7 @@
       <w:pPr>
         <w:pStyle w:val="Heading1"/>
       </w:pPr>
-      <w:bookmarkStart w:id="2" w:name="_Toc520835929"/>
+      <w:bookmarkStart w:id="0" w:name="_Toc524706749"/>
       <w:r>
         <w:lastRenderedPageBreak/>
         <w:t xml:space="preserve">1 </w:t>
@@ -3619,7 +3593,7 @@
       <w:r>
         <w:t>Hardware Layer</w:t>
       </w:r>
-      <w:bookmarkEnd w:id="2"/>
+      <w:bookmarkEnd w:id="0"/>
     </w:p>
     <w:p>
       <w:pPr>
@@ -3689,7 +3663,7 @@
       <w:pPr>
         <w:pStyle w:val="Heading1"/>
       </w:pPr>
-      <w:bookmarkStart w:id="3" w:name="_Toc520835930"/>
+      <w:bookmarkStart w:id="1" w:name="_Toc524706750"/>
       <w:r>
         <w:lastRenderedPageBreak/>
         <w:t xml:space="preserve">2 </w:t>
@@ -3697,7 +3671,7 @@
       <w:r>
         <w:t>Software Layer</w:t>
       </w:r>
-      <w:bookmarkEnd w:id="3"/>
+      <w:bookmarkEnd w:id="1"/>
     </w:p>
     <w:p>
       <w:pPr>
@@ -3713,7 +3687,13 @@
         <w:t xml:space="preserve">, is a slave board to the IHU. </w:t>
       </w:r>
       <w:r>
-        <w:t xml:space="preserve">The ADCS oversees maintaining and manipulating the satellites orientation when in orbit. </w:t>
+        <w:t xml:space="preserve">The ADCS </w:t>
+      </w:r>
+      <w:r>
+        <w:t xml:space="preserve">senses and controls </w:t>
+      </w:r>
+      <w:r>
+        <w:t xml:space="preserve">the satellites orientation when in orbit. </w:t>
       </w:r>
       <w:r>
         <w:t>The IHU will</w:t>
@@ -3722,7 +3702,13 @@
         <w:t xml:space="preserve"> periodically</w:t>
       </w:r>
       <w:r>
-        <w:t xml:space="preserve"> request data from the ADCS to populate a telemetry packet</w:t>
+        <w:t xml:space="preserve"> request data from the ADCS to </w:t>
+      </w:r>
+      <w:r>
+        <w:t>prepare an updated</w:t>
+      </w:r>
+      <w:r>
+        <w:t xml:space="preserve"> telemetry packet</w:t>
       </w:r>
       <w:r>
         <w:t>.</w:t>
@@ -3731,6 +3717,9 @@
         <w:t xml:space="preserve"> The ADCS data will be read at</w:t>
       </w:r>
       <w:r>
+        <w:t xml:space="preserve"> 0xAD.</w:t>
+      </w:r>
+      <w:r>
         <w:t xml:space="preserve"> Upon receiving multiple</w:t>
       </w:r>
       <w:r>
@@ -3740,14 +3729,20 @@
         <w:t>commands, the reading done by ADCS will reflect the most recent command.</w:t>
       </w:r>
       <w:r>
-        <w:t xml:space="preserve"> In all cases, the first byte represents the command ID (CID).</w:t>
+        <w:t xml:space="preserve"> In all </w:t>
+      </w:r>
+      <w:r>
+        <w:t>commands sent to ADCS</w:t>
+      </w:r>
+      <w:r>
+        <w:t>, the first byte represents the command ID (CID).</w:t>
       </w:r>
     </w:p>
     <w:p>
       <w:pPr>
         <w:pStyle w:val="Heading2"/>
       </w:pPr>
-      <w:bookmarkStart w:id="4" w:name="_Toc520835931"/>
+      <w:bookmarkStart w:id="2" w:name="_Toc524706751"/>
       <w:r>
         <w:t xml:space="preserve">2.1 </w:t>
       </w:r>
@@ -3757,14 +3752,23 @@
       <w:r>
         <w:t xml:space="preserve"> Data Request</w:t>
       </w:r>
-      <w:bookmarkEnd w:id="4"/>
+      <w:bookmarkEnd w:id="2"/>
     </w:p>
     <w:p>
       <w:pPr>
         <w:ind w:firstLine="720"/>
       </w:pPr>
       <w:r>
-        <w:t xml:space="preserve">The latitude and longitude are geographic coordinates, represented by 32b signed integers with </w:t>
+        <w:t>The latitude and longitude are geographic coordinates</w:t>
+      </w:r>
+      <w:r>
+        <w:rPr>
+          <w:rStyle w:val="EndnoteReference"/>
+        </w:rPr>
+        <w:endnoteReference w:id="1"/>
+      </w:r>
+      <w:r>
+        <w:t xml:space="preserve">, represented by 32b signed integers with </w:t>
       </w:r>
       <w:r>
         <w:t>100µmin/LSB.</w:t>
@@ -3803,36 +3807,16 @@
         </w:rPr>
         <w:t>.</w:t>
       </w:r>
-      <w:r>
-        <w:rPr>
-          <w:rFonts w:ascii="Arial" w:hAnsi="Arial" w:cs="Arial"/>
-        </w:rPr>
-        <w:t xml:space="preserve"> </w:t>
-      </w:r>
-      <w:r>
-        <w:t xml:space="preserve">For more information on latitude and longitude, please read Wikipedia’s page on the </w:t>
-      </w:r>
-      <w:hyperlink r:id="rId11" w:history="1">
-        <w:r>
-          <w:rPr>
-            <w:rStyle w:val="Hyperlink"/>
-          </w:rPr>
-          <w:t>Geographic Coordinate System.</w:t>
-        </w:r>
-      </w:hyperlink>
-      <w:r>
-        <w:t> </w:t>
-      </w:r>
     </w:p>
     <w:p>
       <w:pPr>
         <w:pStyle w:val="Heading3"/>
       </w:pPr>
-      <w:bookmarkStart w:id="5" w:name="_Toc520835932"/>
+      <w:bookmarkStart w:id="3" w:name="_Toc524706752"/>
       <w:r>
         <w:t>2.1.1 IHU to ADCS</w:t>
       </w:r>
-      <w:bookmarkEnd w:id="5"/>
+      <w:bookmarkEnd w:id="3"/>
     </w:p>
     <w:p>
       <w:pPr>
@@ -4228,11 +4212,11 @@
       <w:pPr>
         <w:pStyle w:val="Heading3"/>
       </w:pPr>
-      <w:bookmarkStart w:id="6" w:name="_Toc520835933"/>
+      <w:bookmarkStart w:id="4" w:name="_Toc524706753"/>
       <w:r>
         <w:t>2.1.2 ADCS to IHU</w:t>
       </w:r>
-      <w:bookmarkEnd w:id="6"/>
+      <w:bookmarkEnd w:id="4"/>
     </w:p>
     <w:p>
       <w:pPr>
@@ -4246,61 +4230,250 @@
       <w:tblPr>
         <w:tblStyle w:val="TableGrid"/>
         <w:tblW w:w="0" w:type="auto"/>
+        <w:tblLayout w:type="fixed"/>
         <w:tblLook w:val="04A0" w:firstRow="1" w:lastRow="0" w:firstColumn="1" w:lastColumn="0" w:noHBand="0" w:noVBand="1"/>
       </w:tblPr>
       <w:tblGrid>
-        <w:gridCol w:w="378"/>
-        <w:gridCol w:w="2430"/>
+        <w:gridCol w:w="1062"/>
+        <w:gridCol w:w="1476"/>
+        <w:gridCol w:w="1002"/>
+        <w:gridCol w:w="1003"/>
+        <w:gridCol w:w="1003"/>
+        <w:gridCol w:w="1003"/>
+        <w:gridCol w:w="1003"/>
+        <w:gridCol w:w="1003"/>
+        <w:gridCol w:w="1003"/>
       </w:tblGrid>
       <w:tr>
-        <w:tc>
-          <w:tcPr>
-            <w:tcW w:w="2808" w:type="dxa"/>
-            <w:gridSpan w:val="2"/>
-          </w:tcPr>
-          <w:p>
-            <w:pPr>
-              <w:pStyle w:val="NoSpacing"/>
-              <w:rPr>
-                <w:rFonts w:ascii="Code New Roman" w:hAnsi="Code New Roman" w:cs="Code New Roman"/>
-              </w:rPr>
-            </w:pPr>
-            <w:r>
-              <w:rPr>
-                <w:rFonts w:ascii="Code New Roman" w:hAnsi="Code New Roman" w:cs="Code New Roman"/>
-              </w:rPr>
-              <w:t>Array Indices:</w:t>
+        <w:trPr>
+          <w:trHeight w:val="553"/>
+        </w:trPr>
+        <w:tc>
+          <w:tcPr>
+            <w:tcW w:w="1062" w:type="dxa"/>
+          </w:tcPr>
+          <w:p>
+            <w:pPr>
+              <w:rPr>
+                <w:rFonts w:ascii="Code New Roman" w:hAnsi="Code New Roman" w:cs="Code New Roman"/>
+              </w:rPr>
+            </w:pPr>
+            <w:r>
+              <w:rPr>
+                <w:rFonts w:ascii="Code New Roman" w:hAnsi="Code New Roman" w:cs="Code New Roman"/>
+              </w:rPr>
+              <w:t>Byte</w:t>
+            </w:r>
+          </w:p>
+          <w:p>
+            <w:pPr>
+              <w:rPr>
+                <w:rFonts w:ascii="Code New Roman" w:hAnsi="Code New Roman" w:cs="Code New Roman"/>
+              </w:rPr>
+            </w:pPr>
+            <w:r>
+              <w:rPr>
+                <w:rFonts w:ascii="Code New Roman" w:hAnsi="Code New Roman" w:cs="Code New Roman"/>
+              </w:rPr>
+              <w:t>Offset</w:t>
+            </w:r>
+          </w:p>
+        </w:tc>
+        <w:tc>
+          <w:tcPr>
+            <w:tcW w:w="1476" w:type="dxa"/>
+            <w:vAlign w:val="center"/>
+          </w:tcPr>
+          <w:p>
+            <w:pPr>
+              <w:jc w:val="center"/>
+              <w:rPr>
+                <w:rFonts w:ascii="Code New Roman" w:hAnsi="Code New Roman" w:cs="Code New Roman"/>
+              </w:rPr>
+            </w:pPr>
+            <w:r>
+              <w:rPr>
+                <w:rFonts w:ascii="Code New Roman" w:hAnsi="Code New Roman" w:cs="Code New Roman"/>
+              </w:rPr>
+              <w:t>0x00</w:t>
+            </w:r>
+          </w:p>
+        </w:tc>
+        <w:tc>
+          <w:tcPr>
+            <w:tcW w:w="1002" w:type="dxa"/>
+            <w:vAlign w:val="center"/>
+          </w:tcPr>
+          <w:p>
+            <w:pPr>
+              <w:jc w:val="center"/>
+              <w:rPr>
+                <w:rFonts w:ascii="Code New Roman" w:hAnsi="Code New Roman" w:cs="Code New Roman"/>
+              </w:rPr>
+            </w:pPr>
+            <w:r>
+              <w:rPr>
+                <w:rFonts w:ascii="Code New Roman" w:hAnsi="Code New Roman" w:cs="Code New Roman"/>
+              </w:rPr>
+              <w:t>0x01</w:t>
+            </w:r>
+          </w:p>
+        </w:tc>
+        <w:tc>
+          <w:tcPr>
+            <w:tcW w:w="1003" w:type="dxa"/>
+            <w:vAlign w:val="center"/>
+          </w:tcPr>
+          <w:p>
+            <w:pPr>
+              <w:jc w:val="center"/>
+              <w:rPr>
+                <w:rFonts w:ascii="Code New Roman" w:hAnsi="Code New Roman" w:cs="Code New Roman"/>
+              </w:rPr>
+            </w:pPr>
+            <w:r>
+              <w:rPr>
+                <w:rFonts w:ascii="Code New Roman" w:hAnsi="Code New Roman" w:cs="Code New Roman"/>
+              </w:rPr>
+              <w:t>0x02</w:t>
+            </w:r>
+          </w:p>
+        </w:tc>
+        <w:tc>
+          <w:tcPr>
+            <w:tcW w:w="1003" w:type="dxa"/>
+            <w:vAlign w:val="center"/>
+          </w:tcPr>
+          <w:p>
+            <w:pPr>
+              <w:jc w:val="center"/>
+              <w:rPr>
+                <w:rFonts w:ascii="Code New Roman" w:hAnsi="Code New Roman" w:cs="Code New Roman"/>
+              </w:rPr>
+            </w:pPr>
+            <w:r>
+              <w:rPr>
+                <w:rFonts w:ascii="Code New Roman" w:hAnsi="Code New Roman" w:cs="Code New Roman"/>
+              </w:rPr>
+              <w:t>0x03</w:t>
+            </w:r>
+          </w:p>
+        </w:tc>
+        <w:tc>
+          <w:tcPr>
+            <w:tcW w:w="1003" w:type="dxa"/>
+            <w:vAlign w:val="center"/>
+          </w:tcPr>
+          <w:p>
+            <w:pPr>
+              <w:jc w:val="center"/>
+              <w:rPr>
+                <w:rFonts w:ascii="Code New Roman" w:hAnsi="Code New Roman" w:cs="Code New Roman"/>
+              </w:rPr>
+            </w:pPr>
+            <w:r>
+              <w:rPr>
+                <w:rFonts w:ascii="Code New Roman" w:hAnsi="Code New Roman" w:cs="Code New Roman"/>
+              </w:rPr>
+              <w:t>0x04</w:t>
+            </w:r>
+          </w:p>
+        </w:tc>
+        <w:tc>
+          <w:tcPr>
+            <w:tcW w:w="1003" w:type="dxa"/>
+            <w:vAlign w:val="center"/>
+          </w:tcPr>
+          <w:p>
+            <w:pPr>
+              <w:jc w:val="center"/>
+              <w:rPr>
+                <w:rFonts w:ascii="Code New Roman" w:hAnsi="Code New Roman" w:cs="Code New Roman"/>
+              </w:rPr>
+            </w:pPr>
+            <w:r>
+              <w:rPr>
+                <w:rFonts w:ascii="Code New Roman" w:hAnsi="Code New Roman" w:cs="Code New Roman"/>
+              </w:rPr>
+              <w:t>0x05</w:t>
+            </w:r>
+          </w:p>
+        </w:tc>
+        <w:tc>
+          <w:tcPr>
+            <w:tcW w:w="1003" w:type="dxa"/>
+            <w:vAlign w:val="center"/>
+          </w:tcPr>
+          <w:p>
+            <w:pPr>
+              <w:jc w:val="center"/>
+              <w:rPr>
+                <w:rFonts w:ascii="Code New Roman" w:hAnsi="Code New Roman" w:cs="Code New Roman"/>
+              </w:rPr>
+            </w:pPr>
+            <w:r>
+              <w:rPr>
+                <w:rFonts w:ascii="Code New Roman" w:hAnsi="Code New Roman" w:cs="Code New Roman"/>
+              </w:rPr>
+              <w:t>0x06</w:t>
+            </w:r>
+          </w:p>
+        </w:tc>
+        <w:tc>
+          <w:tcPr>
+            <w:tcW w:w="1003" w:type="dxa"/>
+            <w:vAlign w:val="center"/>
+          </w:tcPr>
+          <w:p>
+            <w:pPr>
+              <w:jc w:val="center"/>
+              <w:rPr>
+                <w:rFonts w:ascii="Code New Roman" w:hAnsi="Code New Roman" w:cs="Code New Roman"/>
+              </w:rPr>
+            </w:pPr>
+            <w:r>
+              <w:rPr>
+                <w:rFonts w:ascii="Code New Roman" w:hAnsi="Code New Roman" w:cs="Code New Roman"/>
+              </w:rPr>
+              <w:t>0x07</w:t>
             </w:r>
           </w:p>
         </w:tc>
       </w:tr>
       <w:tr>
-        <w:tc>
-          <w:tcPr>
-            <w:tcW w:w="378" w:type="dxa"/>
-          </w:tcPr>
-          <w:p>
-            <w:pPr>
-              <w:pStyle w:val="NoSpacing"/>
-              <w:rPr>
-                <w:rFonts w:ascii="Code New Roman" w:hAnsi="Code New Roman" w:cs="Code New Roman"/>
-              </w:rPr>
-            </w:pPr>
-            <w:r>
-              <w:rPr>
-                <w:rFonts w:ascii="Code New Roman" w:hAnsi="Code New Roman" w:cs="Code New Roman"/>
-              </w:rPr>
-              <w:t>0</w:t>
-            </w:r>
-          </w:p>
-        </w:tc>
-        <w:tc>
-          <w:tcPr>
-            <w:tcW w:w="2430" w:type="dxa"/>
-          </w:tcPr>
-          <w:p>
-            <w:pPr>
-              <w:pStyle w:val="NoSpacing"/>
+        <w:trPr>
+          <w:trHeight w:val="553"/>
+        </w:trPr>
+        <w:tc>
+          <w:tcPr>
+            <w:tcW w:w="1062" w:type="dxa"/>
+            <w:vAlign w:val="center"/>
+          </w:tcPr>
+          <w:p>
+            <w:pPr>
+              <w:jc w:val="center"/>
+              <w:rPr>
+                <w:rFonts w:ascii="Code New Roman" w:hAnsi="Code New Roman" w:cs="Code New Roman"/>
+              </w:rPr>
+            </w:pPr>
+            <w:r>
+              <w:rPr>
+                <w:rFonts w:ascii="Code New Roman" w:hAnsi="Code New Roman" w:cs="Code New Roman"/>
+              </w:rPr>
+              <w:t>0x00</w:t>
+            </w:r>
+          </w:p>
+        </w:tc>
+        <w:tc>
+          <w:tcPr>
+            <w:tcW w:w="4484" w:type="dxa"/>
+            <w:gridSpan w:val="4"/>
+            <w:shd w:val="clear" w:color="auto" w:fill="auto"/>
+            <w:vAlign w:val="center"/>
+          </w:tcPr>
+          <w:p>
+            <w:pPr>
+              <w:jc w:val="center"/>
               <w:rPr>
                 <w:rFonts w:ascii="Code New Roman" w:hAnsi="Code New Roman" w:cs="Code New Roman"/>
               </w:rPr>
@@ -4313,34 +4486,16 @@
             </w:r>
           </w:p>
         </w:tc>
-      </w:tr>
-      <w:tr>
-        <w:tc>
-          <w:tcPr>
-            <w:tcW w:w="378" w:type="dxa"/>
-          </w:tcPr>
-          <w:p>
-            <w:pPr>
-              <w:pStyle w:val="NoSpacing"/>
-              <w:rPr>
-                <w:rFonts w:ascii="Code New Roman" w:hAnsi="Code New Roman" w:cs="Code New Roman"/>
-              </w:rPr>
-            </w:pPr>
-            <w:r>
-              <w:rPr>
-                <w:rFonts w:ascii="Code New Roman" w:hAnsi="Code New Roman" w:cs="Code New Roman"/>
-              </w:rPr>
-              <w:t>1</w:t>
-            </w:r>
-          </w:p>
-        </w:tc>
-        <w:tc>
-          <w:tcPr>
-            <w:tcW w:w="2430" w:type="dxa"/>
-          </w:tcPr>
-          <w:p>
-            <w:pPr>
-              <w:pStyle w:val="NoSpacing"/>
+        <w:tc>
+          <w:tcPr>
+            <w:tcW w:w="4012" w:type="dxa"/>
+            <w:gridSpan w:val="4"/>
+            <w:shd w:val="clear" w:color="auto" w:fill="auto"/>
+            <w:vAlign w:val="center"/>
+          </w:tcPr>
+          <w:p>
+            <w:pPr>
+              <w:jc w:val="center"/>
               <w:rPr>
                 <w:rFonts w:ascii="Code New Roman" w:hAnsi="Code New Roman" w:cs="Code New Roman"/>
               </w:rPr>
@@ -4359,11 +4514,11 @@
       <w:pPr>
         <w:pStyle w:val="Heading2"/>
       </w:pPr>
-      <w:bookmarkStart w:id="7" w:name="_Toc520835934"/>
+      <w:bookmarkStart w:id="5" w:name="_Toc524706754"/>
       <w:r>
         <w:t>2.2 Orientation Data Request</w:t>
       </w:r>
-      <w:bookmarkEnd w:id="7"/>
+      <w:bookmarkEnd w:id="5"/>
     </w:p>
     <w:p>
       <w:pPr>
@@ -4438,11 +4593,11 @@
         </w:rPr>
         <w:t xml:space="preserve"> </w:t>
       </w:r>
-      <w:bookmarkStart w:id="8" w:name="_Toc520835935"/>
+      <w:bookmarkStart w:id="6" w:name="_Toc524706755"/>
       <w:r>
         <w:t>2.2.1 IHU to ADCS</w:t>
       </w:r>
-      <w:bookmarkEnd w:id="8"/>
+      <w:bookmarkEnd w:id="6"/>
     </w:p>
     <w:p>
       <w:pPr>
@@ -4839,173 +4994,359 @@
       <w:r>
         <w:br w:type="page"/>
       </w:r>
-      <w:bookmarkStart w:id="9" w:name="_Toc520835936"/>
+      <w:bookmarkStart w:id="7" w:name="_Toc524706756"/>
       <w:r>
         <w:lastRenderedPageBreak/>
         <w:t>2.2.2 ADCS to IHU</w:t>
       </w:r>
-      <w:bookmarkEnd w:id="9"/>
+      <w:bookmarkEnd w:id="7"/>
     </w:p>
     <w:p>
       <w:pPr>
         <w:pStyle w:val="NoSpacing"/>
       </w:pPr>
       <w:r>
-        <w:t xml:space="preserve">ADCS replies with an array of three angles. </w:t>
+        <w:t xml:space="preserve">ADCS replies with an array of three </w:t>
+      </w:r>
+      <w:r>
+        <w:t>16b unsigned integers</w:t>
+      </w:r>
+      <w:r>
+        <w:t>.</w:t>
       </w:r>
     </w:p>
     <w:tbl>
       <w:tblPr>
         <w:tblStyle w:val="TableGrid"/>
         <w:tblW w:w="0" w:type="auto"/>
+        <w:tblLayout w:type="fixed"/>
         <w:tblLook w:val="04A0" w:firstRow="1" w:lastRow="0" w:firstColumn="1" w:lastColumn="0" w:noHBand="0" w:noVBand="1"/>
       </w:tblPr>
       <w:tblGrid>
-        <w:gridCol w:w="378"/>
-        <w:gridCol w:w="2430"/>
+        <w:gridCol w:w="1062"/>
+        <w:gridCol w:w="1476"/>
+        <w:gridCol w:w="1002"/>
+        <w:gridCol w:w="1003"/>
+        <w:gridCol w:w="1003"/>
+        <w:gridCol w:w="1003"/>
+        <w:gridCol w:w="1003"/>
+        <w:gridCol w:w="1003"/>
+        <w:gridCol w:w="1003"/>
       </w:tblGrid>
       <w:tr>
-        <w:tc>
-          <w:tcPr>
-            <w:tcW w:w="2808" w:type="dxa"/>
-            <w:gridSpan w:val="2"/>
-          </w:tcPr>
-          <w:p>
-            <w:pPr>
-              <w:pStyle w:val="NoSpacing"/>
-              <w:rPr>
-                <w:rFonts w:ascii="Code New Roman" w:hAnsi="Code New Roman" w:cs="Code New Roman"/>
-              </w:rPr>
-            </w:pPr>
-            <w:r>
-              <w:rPr>
-                <w:rFonts w:ascii="Code New Roman" w:hAnsi="Code New Roman" w:cs="Code New Roman"/>
-              </w:rPr>
-              <w:t>Array Indices:</w:t>
-            </w:r>
-          </w:p>
-        </w:tc>
-      </w:tr>
-      <w:tr>
-        <w:tc>
-          <w:tcPr>
-            <w:tcW w:w="378" w:type="dxa"/>
-          </w:tcPr>
-          <w:p>
-            <w:pPr>
-              <w:pStyle w:val="NoSpacing"/>
-              <w:rPr>
-                <w:rFonts w:ascii="Code New Roman" w:hAnsi="Code New Roman" w:cs="Code New Roman"/>
-              </w:rPr>
-            </w:pPr>
-            <w:r>
-              <w:rPr>
-                <w:rFonts w:ascii="Code New Roman" w:hAnsi="Code New Roman" w:cs="Code New Roman"/>
-              </w:rPr>
-              <w:t>0</w:t>
-            </w:r>
-          </w:p>
-        </w:tc>
-        <w:tc>
-          <w:tcPr>
-            <w:tcW w:w="2430" w:type="dxa"/>
-          </w:tcPr>
-          <w:p>
-            <w:pPr>
-              <w:pStyle w:val="NoSpacing"/>
-              <w:rPr>
-                <w:rFonts w:ascii="Code New Roman" w:hAnsi="Code New Roman" w:cs="Code New Roman"/>
-              </w:rPr>
-            </w:pPr>
-            <w:r>
-              <w:rPr>
-                <w:rFonts w:ascii="Code New Roman" w:hAnsi="Code New Roman" w:cs="Code New Roman"/>
-              </w:rPr>
-              <w:t>Roll Angle</w:t>
-            </w:r>
-          </w:p>
-        </w:tc>
-      </w:tr>
-      <w:tr>
-        <w:tc>
-          <w:tcPr>
-            <w:tcW w:w="378" w:type="dxa"/>
-          </w:tcPr>
-          <w:p>
-            <w:pPr>
-              <w:pStyle w:val="NoSpacing"/>
-              <w:rPr>
-                <w:rFonts w:ascii="Code New Roman" w:hAnsi="Code New Roman" w:cs="Code New Roman"/>
-              </w:rPr>
-            </w:pPr>
-            <w:r>
-              <w:rPr>
-                <w:rFonts w:ascii="Code New Roman" w:hAnsi="Code New Roman" w:cs="Code New Roman"/>
-              </w:rPr>
-              <w:t>1</w:t>
-            </w:r>
-          </w:p>
-        </w:tc>
-        <w:tc>
-          <w:tcPr>
-            <w:tcW w:w="2430" w:type="dxa"/>
-          </w:tcPr>
-          <w:p>
-            <w:pPr>
-              <w:pStyle w:val="NoSpacing"/>
-              <w:rPr>
-                <w:rFonts w:ascii="Code New Roman" w:hAnsi="Code New Roman" w:cs="Code New Roman"/>
-              </w:rPr>
-            </w:pPr>
-            <w:r>
-              <w:rPr>
-                <w:rFonts w:ascii="Code New Roman" w:hAnsi="Code New Roman" w:cs="Code New Roman"/>
-              </w:rPr>
-              <w:t>Pitch Angle</w:t>
+        <w:trPr>
+          <w:trHeight w:val="553"/>
+        </w:trPr>
+        <w:tc>
+          <w:tcPr>
+            <w:tcW w:w="1062" w:type="dxa"/>
+          </w:tcPr>
+          <w:p>
+            <w:pPr>
+              <w:rPr>
+                <w:rFonts w:ascii="Code New Roman" w:hAnsi="Code New Roman" w:cs="Code New Roman"/>
+              </w:rPr>
+            </w:pPr>
+            <w:r>
+              <w:rPr>
+                <w:rFonts w:ascii="Code New Roman" w:hAnsi="Code New Roman" w:cs="Code New Roman"/>
+              </w:rPr>
+              <w:t>Byte</w:t>
+            </w:r>
+          </w:p>
+          <w:p>
+            <w:pPr>
+              <w:rPr>
+                <w:rFonts w:ascii="Code New Roman" w:hAnsi="Code New Roman" w:cs="Code New Roman"/>
+              </w:rPr>
+            </w:pPr>
+            <w:r>
+              <w:rPr>
+                <w:rFonts w:ascii="Code New Roman" w:hAnsi="Code New Roman" w:cs="Code New Roman"/>
+              </w:rPr>
+              <w:t>Offset</w:t>
+            </w:r>
+          </w:p>
+        </w:tc>
+        <w:tc>
+          <w:tcPr>
+            <w:tcW w:w="1476" w:type="dxa"/>
+            <w:vAlign w:val="center"/>
+          </w:tcPr>
+          <w:p>
+            <w:pPr>
+              <w:jc w:val="center"/>
+              <w:rPr>
+                <w:rFonts w:ascii="Code New Roman" w:hAnsi="Code New Roman" w:cs="Code New Roman"/>
+              </w:rPr>
+            </w:pPr>
+            <w:r>
+              <w:rPr>
+                <w:rFonts w:ascii="Code New Roman" w:hAnsi="Code New Roman" w:cs="Code New Roman"/>
+              </w:rPr>
+              <w:t>0x00</w:t>
+            </w:r>
+          </w:p>
+        </w:tc>
+        <w:tc>
+          <w:tcPr>
+            <w:tcW w:w="1002" w:type="dxa"/>
+            <w:vAlign w:val="center"/>
+          </w:tcPr>
+          <w:p>
+            <w:pPr>
+              <w:jc w:val="center"/>
+              <w:rPr>
+                <w:rFonts w:ascii="Code New Roman" w:hAnsi="Code New Roman" w:cs="Code New Roman"/>
+              </w:rPr>
+            </w:pPr>
+            <w:r>
+              <w:rPr>
+                <w:rFonts w:ascii="Code New Roman" w:hAnsi="Code New Roman" w:cs="Code New Roman"/>
+              </w:rPr>
+              <w:t>0x01</w:t>
+            </w:r>
+          </w:p>
+        </w:tc>
+        <w:tc>
+          <w:tcPr>
+            <w:tcW w:w="1003" w:type="dxa"/>
+            <w:vAlign w:val="center"/>
+          </w:tcPr>
+          <w:p>
+            <w:pPr>
+              <w:jc w:val="center"/>
+              <w:rPr>
+                <w:rFonts w:ascii="Code New Roman" w:hAnsi="Code New Roman" w:cs="Code New Roman"/>
+              </w:rPr>
+            </w:pPr>
+            <w:r>
+              <w:rPr>
+                <w:rFonts w:ascii="Code New Roman" w:hAnsi="Code New Roman" w:cs="Code New Roman"/>
+              </w:rPr>
+              <w:t>0x02</w:t>
+            </w:r>
+          </w:p>
+        </w:tc>
+        <w:tc>
+          <w:tcPr>
+            <w:tcW w:w="1003" w:type="dxa"/>
+            <w:vAlign w:val="center"/>
+          </w:tcPr>
+          <w:p>
+            <w:pPr>
+              <w:jc w:val="center"/>
+              <w:rPr>
+                <w:rFonts w:ascii="Code New Roman" w:hAnsi="Code New Roman" w:cs="Code New Roman"/>
+              </w:rPr>
+            </w:pPr>
+            <w:r>
+              <w:rPr>
+                <w:rFonts w:ascii="Code New Roman" w:hAnsi="Code New Roman" w:cs="Code New Roman"/>
+              </w:rPr>
+              <w:t>0x03</w:t>
+            </w:r>
+          </w:p>
+        </w:tc>
+        <w:tc>
+          <w:tcPr>
+            <w:tcW w:w="1003" w:type="dxa"/>
+            <w:vAlign w:val="center"/>
+          </w:tcPr>
+          <w:p>
+            <w:pPr>
+              <w:jc w:val="center"/>
+              <w:rPr>
+                <w:rFonts w:ascii="Code New Roman" w:hAnsi="Code New Roman" w:cs="Code New Roman"/>
+              </w:rPr>
+            </w:pPr>
+            <w:r>
+              <w:rPr>
+                <w:rFonts w:ascii="Code New Roman" w:hAnsi="Code New Roman" w:cs="Code New Roman"/>
+              </w:rPr>
+              <w:t>0x04</w:t>
+            </w:r>
+          </w:p>
+        </w:tc>
+        <w:tc>
+          <w:tcPr>
+            <w:tcW w:w="1003" w:type="dxa"/>
+            <w:vAlign w:val="center"/>
+          </w:tcPr>
+          <w:p>
+            <w:pPr>
+              <w:jc w:val="center"/>
+              <w:rPr>
+                <w:rFonts w:ascii="Code New Roman" w:hAnsi="Code New Roman" w:cs="Code New Roman"/>
+              </w:rPr>
+            </w:pPr>
+            <w:r>
+              <w:rPr>
+                <w:rFonts w:ascii="Code New Roman" w:hAnsi="Code New Roman" w:cs="Code New Roman"/>
+              </w:rPr>
+              <w:t>0x05</w:t>
+            </w:r>
+          </w:p>
+        </w:tc>
+        <w:tc>
+          <w:tcPr>
+            <w:tcW w:w="1003" w:type="dxa"/>
+            <w:vAlign w:val="center"/>
+          </w:tcPr>
+          <w:p>
+            <w:pPr>
+              <w:jc w:val="center"/>
+              <w:rPr>
+                <w:rFonts w:ascii="Code New Roman" w:hAnsi="Code New Roman" w:cs="Code New Roman"/>
+              </w:rPr>
+            </w:pPr>
+            <w:r>
+              <w:rPr>
+                <w:rFonts w:ascii="Code New Roman" w:hAnsi="Code New Roman" w:cs="Code New Roman"/>
+              </w:rPr>
+              <w:t>0x06</w:t>
+            </w:r>
+          </w:p>
+        </w:tc>
+        <w:tc>
+          <w:tcPr>
+            <w:tcW w:w="1003" w:type="dxa"/>
+            <w:vAlign w:val="center"/>
+          </w:tcPr>
+          <w:p>
+            <w:pPr>
+              <w:jc w:val="center"/>
+              <w:rPr>
+                <w:rFonts w:ascii="Code New Roman" w:hAnsi="Code New Roman" w:cs="Code New Roman"/>
+              </w:rPr>
+            </w:pPr>
+            <w:r>
+              <w:rPr>
+                <w:rFonts w:ascii="Code New Roman" w:hAnsi="Code New Roman" w:cs="Code New Roman"/>
+              </w:rPr>
+              <w:t>0x07</w:t>
             </w:r>
           </w:p>
         </w:tc>
       </w:tr>
       <w:tr>
         <w:trPr>
-          <w:trHeight w:val="278"/>
+          <w:trHeight w:val="553"/>
         </w:trPr>
         <w:tc>
           <w:tcPr>
-            <w:tcW w:w="378" w:type="dxa"/>
-          </w:tcPr>
-          <w:p>
-            <w:pPr>
-              <w:pStyle w:val="NoSpacing"/>
-              <w:rPr>
-                <w:rFonts w:ascii="Code New Roman" w:hAnsi="Code New Roman" w:cs="Code New Roman"/>
-              </w:rPr>
-            </w:pPr>
-            <w:r>
-              <w:rPr>
-                <w:rFonts w:ascii="Code New Roman" w:hAnsi="Code New Roman" w:cs="Code New Roman"/>
-              </w:rPr>
-              <w:t>2</w:t>
-            </w:r>
-          </w:p>
-        </w:tc>
-        <w:tc>
-          <w:tcPr>
-            <w:tcW w:w="2430" w:type="dxa"/>
-          </w:tcPr>
-          <w:p>
-            <w:pPr>
-              <w:pStyle w:val="NoSpacing"/>
-              <w:rPr>
-                <w:rFonts w:ascii="Code New Roman" w:hAnsi="Code New Roman" w:cs="Code New Roman"/>
-              </w:rPr>
-            </w:pPr>
-            <w:r>
-              <w:rPr>
-                <w:rFonts w:ascii="Code New Roman" w:hAnsi="Code New Roman" w:cs="Code New Roman"/>
-              </w:rPr>
-              <w:t>Coil Z Temperature</w:t>
-            </w:r>
+            <w:tcW w:w="1062" w:type="dxa"/>
+            <w:vAlign w:val="center"/>
+          </w:tcPr>
+          <w:p>
+            <w:pPr>
+              <w:jc w:val="center"/>
+              <w:rPr>
+                <w:rFonts w:ascii="Code New Roman" w:hAnsi="Code New Roman" w:cs="Code New Roman"/>
+              </w:rPr>
+            </w:pPr>
+            <w:r>
+              <w:rPr>
+                <w:rFonts w:ascii="Code New Roman" w:hAnsi="Code New Roman" w:cs="Code New Roman"/>
+              </w:rPr>
+              <w:t>0x00</w:t>
+            </w:r>
+          </w:p>
+        </w:tc>
+        <w:tc>
+          <w:tcPr>
+            <w:tcW w:w="2478" w:type="dxa"/>
+            <w:gridSpan w:val="2"/>
+            <w:shd w:val="clear" w:color="auto" w:fill="auto"/>
+            <w:vAlign w:val="center"/>
+          </w:tcPr>
+          <w:p>
+            <w:pPr>
+              <w:jc w:val="center"/>
+              <w:rPr>
+                <w:rFonts w:ascii="Code New Roman" w:hAnsi="Code New Roman" w:cs="Code New Roman"/>
+              </w:rPr>
+            </w:pPr>
+            <w:r>
+              <w:rPr>
+                <w:rFonts w:ascii="Code New Roman" w:hAnsi="Code New Roman" w:cs="Code New Roman"/>
+              </w:rPr>
+              <w:t>Roll Angle</w:t>
+            </w:r>
+          </w:p>
+        </w:tc>
+        <w:tc>
+          <w:tcPr>
+            <w:tcW w:w="2006" w:type="dxa"/>
+            <w:gridSpan w:val="2"/>
+            <w:shd w:val="clear" w:color="auto" w:fill="auto"/>
+            <w:vAlign w:val="center"/>
+          </w:tcPr>
+          <w:p>
+            <w:pPr>
+              <w:jc w:val="center"/>
+              <w:rPr>
+                <w:rFonts w:ascii="Code New Roman" w:hAnsi="Code New Roman" w:cs="Code New Roman"/>
+              </w:rPr>
+            </w:pPr>
+            <w:r>
+              <w:rPr>
+                <w:rFonts w:ascii="Code New Roman" w:hAnsi="Code New Roman" w:cs="Code New Roman"/>
+              </w:rPr>
+              <w:t>Pitch Angle</w:t>
+            </w:r>
+          </w:p>
+        </w:tc>
+        <w:tc>
+          <w:tcPr>
+            <w:tcW w:w="2006" w:type="dxa"/>
+            <w:gridSpan w:val="2"/>
+            <w:shd w:val="clear" w:color="auto" w:fill="auto"/>
+            <w:vAlign w:val="center"/>
+          </w:tcPr>
+          <w:p>
+            <w:pPr>
+              <w:jc w:val="center"/>
+              <w:rPr>
+                <w:rFonts w:ascii="Code New Roman" w:hAnsi="Code New Roman" w:cs="Code New Roman"/>
+              </w:rPr>
+            </w:pPr>
+            <w:r>
+              <w:rPr>
+                <w:rFonts w:ascii="Code New Roman" w:hAnsi="Code New Roman" w:cs="Code New Roman"/>
+              </w:rPr>
+              <w:t>Yaw Angle</w:t>
+            </w:r>
+          </w:p>
+        </w:tc>
+        <w:tc>
+          <w:tcPr>
+            <w:tcW w:w="1003" w:type="dxa"/>
+            <w:shd w:val="clear" w:color="auto" w:fill="7F7F7F" w:themeFill="text1" w:themeFillTint="80"/>
+            <w:vAlign w:val="center"/>
+          </w:tcPr>
+          <w:p>
+            <w:pPr>
+              <w:jc w:val="center"/>
+              <w:rPr>
+                <w:rFonts w:ascii="Code New Roman" w:hAnsi="Code New Roman" w:cs="Code New Roman"/>
+              </w:rPr>
+            </w:pPr>
+          </w:p>
+        </w:tc>
+        <w:tc>
+          <w:tcPr>
+            <w:tcW w:w="1003" w:type="dxa"/>
+            <w:shd w:val="clear" w:color="auto" w:fill="7F7F7F" w:themeFill="text1" w:themeFillTint="80"/>
+            <w:vAlign w:val="center"/>
+          </w:tcPr>
+          <w:p>
+            <w:pPr>
+              <w:jc w:val="center"/>
+              <w:rPr>
+                <w:rFonts w:ascii="Code New Roman" w:hAnsi="Code New Roman" w:cs="Code New Roman"/>
+              </w:rPr>
+            </w:pPr>
           </w:p>
         </w:tc>
       </w:tr>
@@ -5014,7 +5355,7 @@
       <w:pPr>
         <w:pStyle w:val="Heading2"/>
       </w:pPr>
-      <w:bookmarkStart w:id="10" w:name="_Toc520835937"/>
+      <w:bookmarkStart w:id="8" w:name="_Toc524706757"/>
       <w:r>
         <w:rPr>
           <w:shd w:val="clear" w:color="auto" w:fill="FFFFFF"/>
@@ -5039,7 +5380,7 @@
         </w:rPr>
         <w:t>Temperature Data Request</w:t>
       </w:r>
-      <w:bookmarkEnd w:id="10"/>
+      <w:bookmarkEnd w:id="8"/>
       <w:r>
         <w:t xml:space="preserve"> </w:t>
       </w:r>
@@ -5083,11 +5424,11 @@
       <w:pPr>
         <w:pStyle w:val="Heading3"/>
       </w:pPr>
-      <w:bookmarkStart w:id="11" w:name="_Toc520835938"/>
+      <w:bookmarkStart w:id="9" w:name="_Toc524706758"/>
       <w:r>
         <w:t>2.3.1 IHU to ADCS</w:t>
       </w:r>
-      <w:bookmarkEnd w:id="11"/>
+      <w:bookmarkEnd w:id="9"/>
     </w:p>
     <w:p>
       <w:pPr>
@@ -5470,242 +5811,326 @@
       <w:pPr>
         <w:pStyle w:val="Heading3"/>
       </w:pPr>
-      <w:bookmarkStart w:id="12" w:name="_Toc520835939"/>
+      <w:bookmarkStart w:id="10" w:name="_Toc524706759"/>
       <w:r>
         <w:t>2.3.2 ADCS to IHU</w:t>
       </w:r>
-      <w:bookmarkEnd w:id="12"/>
+      <w:bookmarkEnd w:id="10"/>
     </w:p>
     <w:p>
       <w:pPr>
         <w:pStyle w:val="NoSpacing"/>
       </w:pPr>
       <w:r>
-        <w:t>The ADCS replies with an array of five temperatures.</w:t>
+        <w:t xml:space="preserve">The ADCS replies with an array of five </w:t>
+      </w:r>
+      <w:r>
+        <w:t>8b signed integers.</w:t>
       </w:r>
     </w:p>
     <w:tbl>
       <w:tblPr>
         <w:tblStyle w:val="TableGrid"/>
         <w:tblW w:w="0" w:type="auto"/>
+        <w:tblLayout w:type="fixed"/>
         <w:tblLook w:val="04A0" w:firstRow="1" w:lastRow="0" w:firstColumn="1" w:lastColumn="0" w:noHBand="0" w:noVBand="1"/>
       </w:tblPr>
       <w:tblGrid>
-        <w:gridCol w:w="378"/>
-        <w:gridCol w:w="2430"/>
+        <w:gridCol w:w="1062"/>
+        <w:gridCol w:w="2124"/>
+        <w:gridCol w:w="2124"/>
+        <w:gridCol w:w="2124"/>
+        <w:gridCol w:w="2124"/>
       </w:tblGrid>
       <w:tr>
-        <w:tc>
-          <w:tcPr>
-            <w:tcW w:w="2808" w:type="dxa"/>
-            <w:gridSpan w:val="2"/>
-          </w:tcPr>
-          <w:p>
-            <w:pPr>
-              <w:pStyle w:val="NoSpacing"/>
-              <w:rPr>
-                <w:rFonts w:ascii="Code New Roman" w:hAnsi="Code New Roman" w:cs="Code New Roman"/>
-              </w:rPr>
-            </w:pPr>
-            <w:r>
-              <w:rPr>
-                <w:rFonts w:ascii="Code New Roman" w:hAnsi="Code New Roman" w:cs="Code New Roman"/>
-              </w:rPr>
-              <w:t>Array Indices:</w:t>
+        <w:trPr>
+          <w:trHeight w:val="553"/>
+        </w:trPr>
+        <w:tc>
+          <w:tcPr>
+            <w:tcW w:w="1062" w:type="dxa"/>
+          </w:tcPr>
+          <w:p>
+            <w:pPr>
+              <w:rPr>
+                <w:rFonts w:ascii="Code New Roman" w:hAnsi="Code New Roman" w:cs="Code New Roman"/>
+              </w:rPr>
+            </w:pPr>
+            <w:r>
+              <w:rPr>
+                <w:rFonts w:ascii="Code New Roman" w:hAnsi="Code New Roman" w:cs="Code New Roman"/>
+              </w:rPr>
+              <w:t>Byte</w:t>
+            </w:r>
+          </w:p>
+          <w:p>
+            <w:pPr>
+              <w:rPr>
+                <w:rFonts w:ascii="Code New Roman" w:hAnsi="Code New Roman" w:cs="Code New Roman"/>
+              </w:rPr>
+            </w:pPr>
+            <w:r>
+              <w:rPr>
+                <w:rFonts w:ascii="Code New Roman" w:hAnsi="Code New Roman" w:cs="Code New Roman"/>
+              </w:rPr>
+              <w:t>Offset</w:t>
+            </w:r>
+          </w:p>
+        </w:tc>
+        <w:tc>
+          <w:tcPr>
+            <w:tcW w:w="2124" w:type="dxa"/>
+            <w:vAlign w:val="center"/>
+          </w:tcPr>
+          <w:p>
+            <w:pPr>
+              <w:jc w:val="center"/>
+              <w:rPr>
+                <w:rFonts w:ascii="Code New Roman" w:hAnsi="Code New Roman" w:cs="Code New Roman"/>
+              </w:rPr>
+            </w:pPr>
+            <w:r>
+              <w:rPr>
+                <w:rFonts w:ascii="Code New Roman" w:hAnsi="Code New Roman" w:cs="Code New Roman"/>
+              </w:rPr>
+              <w:t>0x00</w:t>
+            </w:r>
+          </w:p>
+        </w:tc>
+        <w:tc>
+          <w:tcPr>
+            <w:tcW w:w="2124" w:type="dxa"/>
+            <w:vAlign w:val="center"/>
+          </w:tcPr>
+          <w:p>
+            <w:pPr>
+              <w:jc w:val="center"/>
+              <w:rPr>
+                <w:rFonts w:ascii="Code New Roman" w:hAnsi="Code New Roman" w:cs="Code New Roman"/>
+              </w:rPr>
+            </w:pPr>
+            <w:r>
+              <w:rPr>
+                <w:rFonts w:ascii="Code New Roman" w:hAnsi="Code New Roman" w:cs="Code New Roman"/>
+              </w:rPr>
+              <w:t>0x01</w:t>
+            </w:r>
+          </w:p>
+        </w:tc>
+        <w:tc>
+          <w:tcPr>
+            <w:tcW w:w="2124" w:type="dxa"/>
+            <w:vAlign w:val="center"/>
+          </w:tcPr>
+          <w:p>
+            <w:pPr>
+              <w:jc w:val="center"/>
+              <w:rPr>
+                <w:rFonts w:ascii="Code New Roman" w:hAnsi="Code New Roman" w:cs="Code New Roman"/>
+              </w:rPr>
+            </w:pPr>
+            <w:r>
+              <w:rPr>
+                <w:rFonts w:ascii="Code New Roman" w:hAnsi="Code New Roman" w:cs="Code New Roman"/>
+              </w:rPr>
+              <w:t>0x02</w:t>
+            </w:r>
+          </w:p>
+        </w:tc>
+        <w:tc>
+          <w:tcPr>
+            <w:tcW w:w="2124" w:type="dxa"/>
+            <w:vAlign w:val="center"/>
+          </w:tcPr>
+          <w:p>
+            <w:pPr>
+              <w:jc w:val="center"/>
+              <w:rPr>
+                <w:rFonts w:ascii="Code New Roman" w:hAnsi="Code New Roman" w:cs="Code New Roman"/>
+              </w:rPr>
+            </w:pPr>
+            <w:r>
+              <w:rPr>
+                <w:rFonts w:ascii="Code New Roman" w:hAnsi="Code New Roman" w:cs="Code New Roman"/>
+              </w:rPr>
+              <w:t>0x03</w:t>
             </w:r>
           </w:p>
         </w:tc>
       </w:tr>
       <w:tr>
-        <w:tc>
-          <w:tcPr>
-            <w:tcW w:w="378" w:type="dxa"/>
-          </w:tcPr>
-          <w:p>
-            <w:pPr>
-              <w:pStyle w:val="NoSpacing"/>
-              <w:rPr>
-                <w:rFonts w:ascii="Code New Roman" w:hAnsi="Code New Roman" w:cs="Code New Roman"/>
-              </w:rPr>
-            </w:pPr>
-            <w:r>
-              <w:rPr>
-                <w:rFonts w:ascii="Code New Roman" w:hAnsi="Code New Roman" w:cs="Code New Roman"/>
-              </w:rPr>
-              <w:t>0</w:t>
-            </w:r>
-          </w:p>
-        </w:tc>
-        <w:tc>
-          <w:tcPr>
-            <w:tcW w:w="2430" w:type="dxa"/>
-          </w:tcPr>
-          <w:p>
-            <w:pPr>
-              <w:pStyle w:val="NoSpacing"/>
-              <w:rPr>
-                <w:rFonts w:ascii="Code New Roman" w:hAnsi="Code New Roman" w:cs="Code New Roman"/>
-              </w:rPr>
-            </w:pPr>
-            <w:r>
-              <w:rPr>
-                <w:rFonts w:ascii="Code New Roman" w:hAnsi="Code New Roman" w:cs="Code New Roman"/>
-              </w:rPr>
-              <w:t>Coil X Temperature</w:t>
+        <w:trPr>
+          <w:trHeight w:val="553"/>
+        </w:trPr>
+        <w:tc>
+          <w:tcPr>
+            <w:tcW w:w="1062" w:type="dxa"/>
+            <w:vAlign w:val="center"/>
+          </w:tcPr>
+          <w:p>
+            <w:pPr>
+              <w:jc w:val="center"/>
+              <w:rPr>
+                <w:rFonts w:ascii="Code New Roman" w:hAnsi="Code New Roman" w:cs="Code New Roman"/>
+              </w:rPr>
+            </w:pPr>
+            <w:r>
+              <w:rPr>
+                <w:rFonts w:ascii="Code New Roman" w:hAnsi="Code New Roman" w:cs="Code New Roman"/>
+              </w:rPr>
+              <w:t>0x00</w:t>
+            </w:r>
+          </w:p>
+        </w:tc>
+        <w:tc>
+          <w:tcPr>
+            <w:tcW w:w="2124" w:type="dxa"/>
+          </w:tcPr>
+          <w:p>
+            <w:pPr>
+              <w:jc w:val="center"/>
+              <w:rPr>
+                <w:rFonts w:ascii="Code New Roman" w:hAnsi="Code New Roman" w:cs="Code New Roman"/>
+              </w:rPr>
+            </w:pPr>
+            <w:r>
+              <w:rPr>
+                <w:rFonts w:ascii="Code New Roman" w:hAnsi="Code New Roman" w:cs="Code New Roman"/>
+              </w:rPr>
+              <w:t>Coil X</w:t>
+            </w:r>
+            <w:r>
+              <w:rPr>
+                <w:rFonts w:ascii="Code New Roman" w:hAnsi="Code New Roman" w:cs="Code New Roman"/>
+              </w:rPr>
+              <w:t xml:space="preserve"> Driver</w:t>
+            </w:r>
+            <w:r>
+              <w:rPr>
+                <w:rFonts w:ascii="Code New Roman" w:hAnsi="Code New Roman" w:cs="Code New Roman"/>
+              </w:rPr>
+              <w:t xml:space="preserve"> Temperature</w:t>
+            </w:r>
+          </w:p>
+        </w:tc>
+        <w:tc>
+          <w:tcPr>
+            <w:tcW w:w="2124" w:type="dxa"/>
+            <w:shd w:val="clear" w:color="auto" w:fill="auto"/>
+          </w:tcPr>
+          <w:p>
+            <w:pPr>
+              <w:jc w:val="center"/>
+              <w:rPr>
+                <w:rFonts w:ascii="Code New Roman" w:hAnsi="Code New Roman" w:cs="Code New Roman"/>
+              </w:rPr>
+            </w:pPr>
+            <w:r>
+              <w:rPr>
+                <w:rFonts w:ascii="Code New Roman" w:hAnsi="Code New Roman" w:cs="Code New Roman"/>
+              </w:rPr>
+              <w:t xml:space="preserve">Coil Y </w:t>
+            </w:r>
+            <w:r>
+              <w:rPr>
+                <w:rFonts w:ascii="Code New Roman" w:hAnsi="Code New Roman" w:cs="Code New Roman"/>
+              </w:rPr>
+              <w:t>Driver</w:t>
+            </w:r>
+            <w:r>
+              <w:rPr>
+                <w:rFonts w:ascii="Code New Roman" w:hAnsi="Code New Roman" w:cs="Code New Roman"/>
+              </w:rPr>
+              <w:t xml:space="preserve"> Temperature</w:t>
+            </w:r>
+          </w:p>
+        </w:tc>
+        <w:tc>
+          <w:tcPr>
+            <w:tcW w:w="2124" w:type="dxa"/>
+            <w:shd w:val="clear" w:color="auto" w:fill="auto"/>
+          </w:tcPr>
+          <w:p>
+            <w:pPr>
+              <w:jc w:val="center"/>
+              <w:rPr>
+                <w:rFonts w:ascii="Code New Roman" w:hAnsi="Code New Roman" w:cs="Code New Roman"/>
+              </w:rPr>
+            </w:pPr>
+            <w:r>
+              <w:rPr>
+                <w:rFonts w:ascii="Code New Roman" w:hAnsi="Code New Roman" w:cs="Code New Roman"/>
+              </w:rPr>
+              <w:t>Coil Z</w:t>
+            </w:r>
+            <w:r>
+              <w:rPr>
+                <w:rFonts w:ascii="Code New Roman" w:hAnsi="Code New Roman" w:cs="Code New Roman"/>
+              </w:rPr>
+              <w:t xml:space="preserve"> Driver</w:t>
+            </w:r>
+            <w:r>
+              <w:rPr>
+                <w:rFonts w:ascii="Code New Roman" w:hAnsi="Code New Roman" w:cs="Code New Roman"/>
+              </w:rPr>
+              <w:t xml:space="preserve"> Temperature</w:t>
+            </w:r>
+          </w:p>
+        </w:tc>
+        <w:tc>
+          <w:tcPr>
+            <w:tcW w:w="2124" w:type="dxa"/>
+            <w:shd w:val="clear" w:color="auto" w:fill="auto"/>
+          </w:tcPr>
+          <w:p>
+            <w:pPr>
+              <w:jc w:val="center"/>
+              <w:rPr>
+                <w:rFonts w:ascii="Code New Roman" w:hAnsi="Code New Roman" w:cs="Code New Roman"/>
+              </w:rPr>
+            </w:pPr>
+            <w:r>
+              <w:rPr>
+                <w:rFonts w:ascii="Code New Roman" w:hAnsi="Code New Roman" w:cs="Code New Roman"/>
+              </w:rPr>
+              <w:t>ADCS Temperature</w:t>
             </w:r>
           </w:p>
         </w:tc>
       </w:tr>
       <w:tr>
-        <w:tc>
-          <w:tcPr>
-            <w:tcW w:w="378" w:type="dxa"/>
-          </w:tcPr>
-          <w:p>
-            <w:pPr>
-              <w:pStyle w:val="NoSpacing"/>
-              <w:rPr>
-                <w:rFonts w:ascii="Code New Roman" w:hAnsi="Code New Roman" w:cs="Code New Roman"/>
-              </w:rPr>
-            </w:pPr>
-            <w:r>
-              <w:rPr>
-                <w:rFonts w:ascii="Code New Roman" w:hAnsi="Code New Roman" w:cs="Code New Roman"/>
-              </w:rPr>
-              <w:t>1</w:t>
-            </w:r>
-          </w:p>
-        </w:tc>
-        <w:tc>
-          <w:tcPr>
-            <w:tcW w:w="2430" w:type="dxa"/>
-          </w:tcPr>
-          <w:p>
-            <w:pPr>
-              <w:pStyle w:val="NoSpacing"/>
-              <w:rPr>
-                <w:rFonts w:ascii="Code New Roman" w:hAnsi="Code New Roman" w:cs="Code New Roman"/>
-              </w:rPr>
-            </w:pPr>
-            <w:r>
-              <w:rPr>
-                <w:rFonts w:ascii="Code New Roman" w:hAnsi="Code New Roman" w:cs="Code New Roman"/>
-              </w:rPr>
-              <w:t>Coil Y Temperature</w:t>
-            </w:r>
-          </w:p>
-        </w:tc>
-      </w:tr>
-      <w:tr>
-        <w:tc>
-          <w:tcPr>
-            <w:tcW w:w="378" w:type="dxa"/>
-          </w:tcPr>
-          <w:p>
-            <w:pPr>
-              <w:pStyle w:val="NoSpacing"/>
-              <w:rPr>
-                <w:rFonts w:ascii="Code New Roman" w:hAnsi="Code New Roman" w:cs="Code New Roman"/>
-              </w:rPr>
-            </w:pPr>
-            <w:r>
-              <w:rPr>
-                <w:rFonts w:ascii="Code New Roman" w:hAnsi="Code New Roman" w:cs="Code New Roman"/>
-              </w:rPr>
-              <w:t>2</w:t>
-            </w:r>
-          </w:p>
-        </w:tc>
-        <w:tc>
-          <w:tcPr>
-            <w:tcW w:w="2430" w:type="dxa"/>
-          </w:tcPr>
-          <w:p>
-            <w:pPr>
-              <w:pStyle w:val="NoSpacing"/>
-              <w:rPr>
-                <w:rFonts w:ascii="Code New Roman" w:hAnsi="Code New Roman" w:cs="Code New Roman"/>
-              </w:rPr>
-            </w:pPr>
-            <w:r>
-              <w:rPr>
-                <w:rFonts w:ascii="Code New Roman" w:hAnsi="Code New Roman" w:cs="Code New Roman"/>
-              </w:rPr>
-              <w:t>Coil Z Temperature</w:t>
-            </w:r>
-          </w:p>
-        </w:tc>
-      </w:tr>
-      <w:tr>
-        <w:tc>
-          <w:tcPr>
-            <w:tcW w:w="378" w:type="dxa"/>
-          </w:tcPr>
-          <w:p>
-            <w:pPr>
-              <w:pStyle w:val="NoSpacing"/>
-              <w:rPr>
-                <w:rFonts w:ascii="Code New Roman" w:hAnsi="Code New Roman" w:cs="Code New Roman"/>
-              </w:rPr>
-            </w:pPr>
-            <w:r>
-              <w:rPr>
-                <w:rFonts w:ascii="Code New Roman" w:hAnsi="Code New Roman" w:cs="Code New Roman"/>
-              </w:rPr>
-              <w:t>3</w:t>
-            </w:r>
-          </w:p>
-        </w:tc>
-        <w:tc>
-          <w:tcPr>
-            <w:tcW w:w="2430" w:type="dxa"/>
-          </w:tcPr>
-          <w:p>
-            <w:pPr>
-              <w:pStyle w:val="NoSpacing"/>
-              <w:rPr>
-                <w:rFonts w:ascii="Code New Roman" w:hAnsi="Code New Roman" w:cs="Code New Roman"/>
-              </w:rPr>
-            </w:pPr>
-            <w:r>
-              <w:rPr>
-                <w:rFonts w:ascii="Code New Roman" w:hAnsi="Code New Roman" w:cs="Code New Roman"/>
-              </w:rPr>
-              <w:t>ADCS Temperature</w:t>
-            </w:r>
-          </w:p>
-        </w:tc>
-      </w:tr>
-      <w:tr>
-        <w:tc>
-          <w:tcPr>
-            <w:tcW w:w="378" w:type="dxa"/>
-          </w:tcPr>
-          <w:p>
-            <w:pPr>
-              <w:pStyle w:val="NoSpacing"/>
-              <w:rPr>
-                <w:rFonts w:ascii="Code New Roman" w:hAnsi="Code New Roman" w:cs="Code New Roman"/>
-              </w:rPr>
-            </w:pPr>
-            <w:r>
-              <w:rPr>
-                <w:rFonts w:ascii="Code New Roman" w:hAnsi="Code New Roman" w:cs="Code New Roman"/>
-              </w:rPr>
-              <w:t>4</w:t>
-            </w:r>
-          </w:p>
-        </w:tc>
-        <w:tc>
-          <w:tcPr>
-            <w:tcW w:w="2430" w:type="dxa"/>
-          </w:tcPr>
-          <w:p>
-            <w:pPr>
-              <w:pStyle w:val="NoSpacing"/>
-              <w:rPr>
-                <w:rFonts w:ascii="Code New Roman" w:hAnsi="Code New Roman" w:cs="Code New Roman"/>
-                <w:b/>
+        <w:trPr>
+          <w:trHeight w:val="553"/>
+        </w:trPr>
+        <w:tc>
+          <w:tcPr>
+            <w:tcW w:w="1062" w:type="dxa"/>
+            <w:vAlign w:val="center"/>
+          </w:tcPr>
+          <w:p>
+            <w:pPr>
+              <w:jc w:val="center"/>
+              <w:rPr>
+                <w:rFonts w:ascii="Code New Roman" w:hAnsi="Code New Roman" w:cs="Code New Roman"/>
+              </w:rPr>
+            </w:pPr>
+            <w:r>
+              <w:rPr>
+                <w:rFonts w:ascii="Code New Roman" w:hAnsi="Code New Roman" w:cs="Code New Roman"/>
+              </w:rPr>
+              <w:t>0x04</w:t>
+            </w:r>
+          </w:p>
+        </w:tc>
+        <w:tc>
+          <w:tcPr>
+            <w:tcW w:w="2124" w:type="dxa"/>
+          </w:tcPr>
+          <w:p>
+            <w:pPr>
+              <w:jc w:val="center"/>
+              <w:rPr>
+                <w:rFonts w:ascii="Code New Roman" w:hAnsi="Code New Roman" w:cs="Code New Roman"/>
               </w:rPr>
             </w:pPr>
             <w:r>
@@ -5714,6 +6139,48 @@
               </w:rPr>
               <w:t>GPS Temperature</w:t>
             </w:r>
+          </w:p>
+        </w:tc>
+        <w:tc>
+          <w:tcPr>
+            <w:tcW w:w="2124" w:type="dxa"/>
+            <w:shd w:val="clear" w:color="auto" w:fill="7F7F7F" w:themeFill="text1" w:themeFillTint="80"/>
+          </w:tcPr>
+          <w:p>
+            <w:pPr>
+              <w:jc w:val="center"/>
+              <w:rPr>
+                <w:rFonts w:ascii="Code New Roman" w:hAnsi="Code New Roman" w:cs="Code New Roman"/>
+              </w:rPr>
+            </w:pPr>
+          </w:p>
+        </w:tc>
+        <w:tc>
+          <w:tcPr>
+            <w:tcW w:w="2124" w:type="dxa"/>
+            <w:shd w:val="clear" w:color="auto" w:fill="7F7F7F" w:themeFill="text1" w:themeFillTint="80"/>
+          </w:tcPr>
+          <w:p>
+            <w:pPr>
+              <w:jc w:val="center"/>
+              <w:rPr>
+                <w:rFonts w:ascii="Code New Roman" w:hAnsi="Code New Roman" w:cs="Code New Roman"/>
+              </w:rPr>
+            </w:pPr>
+          </w:p>
+        </w:tc>
+        <w:tc>
+          <w:tcPr>
+            <w:tcW w:w="2124" w:type="dxa"/>
+            <w:shd w:val="clear" w:color="auto" w:fill="7F7F7F" w:themeFill="text1" w:themeFillTint="80"/>
+          </w:tcPr>
+          <w:p>
+            <w:pPr>
+              <w:jc w:val="center"/>
+              <w:rPr>
+                <w:rFonts w:ascii="Code New Roman" w:hAnsi="Code New Roman" w:cs="Code New Roman"/>
+              </w:rPr>
+            </w:pPr>
           </w:p>
         </w:tc>
       </w:tr>
@@ -5722,7 +6189,7 @@
       <w:pPr>
         <w:pStyle w:val="Heading2"/>
       </w:pPr>
-      <w:bookmarkStart w:id="13" w:name="_Toc520835940"/>
+      <w:bookmarkStart w:id="11" w:name="_Toc524706760"/>
       <w:r>
         <w:t>2.</w:t>
       </w:r>
@@ -5735,7 +6202,7 @@
       <w:r>
         <w:t>Coil Control Data Request</w:t>
       </w:r>
-      <w:bookmarkEnd w:id="13"/>
+      <w:bookmarkEnd w:id="11"/>
     </w:p>
     <w:p>
       <w:r>
@@ -5755,11 +6222,11 @@
       <w:pPr>
         <w:pStyle w:val="Heading3"/>
       </w:pPr>
-      <w:bookmarkStart w:id="14" w:name="_Toc520835941"/>
+      <w:bookmarkStart w:id="12" w:name="_Toc524706761"/>
       <w:r>
         <w:t>2.4.1 IHU to ADCS</w:t>
       </w:r>
-      <w:bookmarkEnd w:id="14"/>
+      <w:bookmarkEnd w:id="12"/>
     </w:p>
     <w:p>
       <w:pPr>
@@ -6139,11 +6606,11 @@
       <w:pPr>
         <w:pStyle w:val="Heading3"/>
       </w:pPr>
-      <w:bookmarkStart w:id="15" w:name="_Toc520835942"/>
+      <w:bookmarkStart w:id="13" w:name="_Toc524706762"/>
       <w:r>
         <w:t>2.4.2 ADCS to IHU</w:t>
       </w:r>
-      <w:bookmarkEnd w:id="15"/>
+      <w:bookmarkEnd w:id="13"/>
     </w:p>
     <w:p>
       <w:pPr>
@@ -6162,152 +6629,362 @@
     <w:tbl>
       <w:tblPr>
         <w:tblStyle w:val="TableGrid"/>
-        <w:tblW w:w="0" w:type="auto"/>
+        <w:tblW w:w="9576" w:type="dxa"/>
         <w:tblLook w:val="04A0" w:firstRow="1" w:lastRow="0" w:firstColumn="1" w:lastColumn="0" w:noHBand="0" w:noVBand="1"/>
       </w:tblPr>
       <w:tblGrid>
-        <w:gridCol w:w="378"/>
-        <w:gridCol w:w="2430"/>
+        <w:gridCol w:w="1064"/>
+        <w:gridCol w:w="1064"/>
+        <w:gridCol w:w="1064"/>
+        <w:gridCol w:w="1064"/>
+        <w:gridCol w:w="1064"/>
+        <w:gridCol w:w="1064"/>
+        <w:gridCol w:w="1064"/>
+        <w:gridCol w:w="1064"/>
+        <w:gridCol w:w="1064"/>
       </w:tblGrid>
       <w:tr>
         <w:tc>
           <w:tcPr>
-            <w:tcW w:w="2808" w:type="dxa"/>
-            <w:gridSpan w:val="2"/>
-          </w:tcPr>
-          <w:p>
-            <w:pPr>
-              <w:pStyle w:val="NoSpacing"/>
-              <w:rPr>
-                <w:rFonts w:ascii="Code New Roman" w:hAnsi="Code New Roman" w:cs="Code New Roman"/>
-              </w:rPr>
-            </w:pPr>
-            <w:r>
-              <w:rPr>
-                <w:rFonts w:ascii="Code New Roman" w:hAnsi="Code New Roman" w:cs="Code New Roman"/>
-              </w:rPr>
-              <w:t>Array Indices:</w:t>
+            <w:tcW w:w="1064" w:type="dxa"/>
+          </w:tcPr>
+          <w:p>
+            <w:pPr>
+              <w:rPr>
+                <w:rFonts w:ascii="Code New Roman" w:hAnsi="Code New Roman" w:cs="Code New Roman"/>
+              </w:rPr>
+            </w:pPr>
+            <w:r>
+              <w:rPr>
+                <w:rFonts w:ascii="Code New Roman" w:hAnsi="Code New Roman" w:cs="Code New Roman"/>
+              </w:rPr>
+              <w:t>Byte</w:t>
+            </w:r>
+          </w:p>
+          <w:p>
+            <w:pPr>
+              <w:rPr>
+                <w:rFonts w:ascii="Code New Roman" w:hAnsi="Code New Roman" w:cs="Code New Roman"/>
+              </w:rPr>
+            </w:pPr>
+            <w:r>
+              <w:rPr>
+                <w:rFonts w:ascii="Code New Roman" w:hAnsi="Code New Roman" w:cs="Code New Roman"/>
+              </w:rPr>
+              <w:t>Offset</w:t>
+            </w:r>
+          </w:p>
+        </w:tc>
+        <w:tc>
+          <w:tcPr>
+            <w:tcW w:w="1064" w:type="dxa"/>
+            <w:vAlign w:val="center"/>
+          </w:tcPr>
+          <w:p>
+            <w:pPr>
+              <w:jc w:val="center"/>
+              <w:rPr>
+                <w:rFonts w:ascii="Code New Roman" w:hAnsi="Code New Roman" w:cs="Code New Roman"/>
+              </w:rPr>
+            </w:pPr>
+            <w:r>
+              <w:rPr>
+                <w:rFonts w:ascii="Code New Roman" w:hAnsi="Code New Roman" w:cs="Code New Roman"/>
+              </w:rPr>
+              <w:t>0x00</w:t>
+            </w:r>
+          </w:p>
+        </w:tc>
+        <w:tc>
+          <w:tcPr>
+            <w:tcW w:w="1064" w:type="dxa"/>
+            <w:vAlign w:val="center"/>
+          </w:tcPr>
+          <w:p>
+            <w:pPr>
+              <w:jc w:val="center"/>
+              <w:rPr>
+                <w:rFonts w:ascii="Code New Roman" w:hAnsi="Code New Roman" w:cs="Code New Roman"/>
+              </w:rPr>
+            </w:pPr>
+            <w:r>
+              <w:rPr>
+                <w:rFonts w:ascii="Code New Roman" w:hAnsi="Code New Roman" w:cs="Code New Roman"/>
+              </w:rPr>
+              <w:t>0x01</w:t>
+            </w:r>
+          </w:p>
+        </w:tc>
+        <w:tc>
+          <w:tcPr>
+            <w:tcW w:w="1064" w:type="dxa"/>
+            <w:vAlign w:val="center"/>
+          </w:tcPr>
+          <w:p>
+            <w:pPr>
+              <w:jc w:val="center"/>
+              <w:rPr>
+                <w:rFonts w:ascii="Code New Roman" w:hAnsi="Code New Roman" w:cs="Code New Roman"/>
+              </w:rPr>
+            </w:pPr>
+            <w:r>
+              <w:rPr>
+                <w:rFonts w:ascii="Code New Roman" w:hAnsi="Code New Roman" w:cs="Code New Roman"/>
+              </w:rPr>
+              <w:t>0x02</w:t>
+            </w:r>
+          </w:p>
+        </w:tc>
+        <w:tc>
+          <w:tcPr>
+            <w:tcW w:w="1064" w:type="dxa"/>
+            <w:vAlign w:val="center"/>
+          </w:tcPr>
+          <w:p>
+            <w:pPr>
+              <w:jc w:val="center"/>
+              <w:rPr>
+                <w:rFonts w:ascii="Code New Roman" w:hAnsi="Code New Roman" w:cs="Code New Roman"/>
+              </w:rPr>
+            </w:pPr>
+            <w:r>
+              <w:rPr>
+                <w:rFonts w:ascii="Code New Roman" w:hAnsi="Code New Roman" w:cs="Code New Roman"/>
+              </w:rPr>
+              <w:t>0x03</w:t>
+            </w:r>
+          </w:p>
+        </w:tc>
+        <w:tc>
+          <w:tcPr>
+            <w:tcW w:w="1064" w:type="dxa"/>
+            <w:vAlign w:val="center"/>
+          </w:tcPr>
+          <w:p>
+            <w:pPr>
+              <w:jc w:val="center"/>
+              <w:rPr>
+                <w:rFonts w:ascii="Code New Roman" w:hAnsi="Code New Roman" w:cs="Code New Roman"/>
+              </w:rPr>
+            </w:pPr>
+            <w:r>
+              <w:rPr>
+                <w:rFonts w:ascii="Code New Roman" w:hAnsi="Code New Roman" w:cs="Code New Roman"/>
+              </w:rPr>
+              <w:t>0x04</w:t>
+            </w:r>
+          </w:p>
+        </w:tc>
+        <w:tc>
+          <w:tcPr>
+            <w:tcW w:w="1064" w:type="dxa"/>
+            <w:vAlign w:val="center"/>
+          </w:tcPr>
+          <w:p>
+            <w:pPr>
+              <w:jc w:val="center"/>
+              <w:rPr>
+                <w:rFonts w:ascii="Code New Roman" w:hAnsi="Code New Roman" w:cs="Code New Roman"/>
+              </w:rPr>
+            </w:pPr>
+            <w:r>
+              <w:rPr>
+                <w:rFonts w:ascii="Code New Roman" w:hAnsi="Code New Roman" w:cs="Code New Roman"/>
+              </w:rPr>
+              <w:t>0x05</w:t>
+            </w:r>
+          </w:p>
+        </w:tc>
+        <w:tc>
+          <w:tcPr>
+            <w:tcW w:w="1064" w:type="dxa"/>
+            <w:vAlign w:val="center"/>
+          </w:tcPr>
+          <w:p>
+            <w:pPr>
+              <w:jc w:val="center"/>
+              <w:rPr>
+                <w:rFonts w:ascii="Code New Roman" w:hAnsi="Code New Roman" w:cs="Code New Roman"/>
+              </w:rPr>
+            </w:pPr>
+            <w:r>
+              <w:rPr>
+                <w:rFonts w:ascii="Code New Roman" w:hAnsi="Code New Roman" w:cs="Code New Roman"/>
+              </w:rPr>
+              <w:t>0x06</w:t>
+            </w:r>
+          </w:p>
+        </w:tc>
+        <w:tc>
+          <w:tcPr>
+            <w:tcW w:w="1064" w:type="dxa"/>
+            <w:vAlign w:val="center"/>
+          </w:tcPr>
+          <w:p>
+            <w:pPr>
+              <w:jc w:val="center"/>
+              <w:rPr>
+                <w:rFonts w:ascii="Code New Roman" w:hAnsi="Code New Roman" w:cs="Code New Roman"/>
+              </w:rPr>
+            </w:pPr>
+            <w:r>
+              <w:rPr>
+                <w:rFonts w:ascii="Code New Roman" w:hAnsi="Code New Roman" w:cs="Code New Roman"/>
+              </w:rPr>
+              <w:t>0x07</w:t>
             </w:r>
           </w:p>
         </w:tc>
       </w:tr>
       <w:tr>
-        <w:tc>
-          <w:tcPr>
-            <w:tcW w:w="378" w:type="dxa"/>
-          </w:tcPr>
-          <w:p>
-            <w:pPr>
-              <w:pStyle w:val="NoSpacing"/>
-              <w:rPr>
-                <w:rFonts w:ascii="Code New Roman" w:hAnsi="Code New Roman" w:cs="Code New Roman"/>
-              </w:rPr>
-            </w:pPr>
-            <w:r>
-              <w:rPr>
-                <w:rFonts w:ascii="Code New Roman" w:hAnsi="Code New Roman" w:cs="Code New Roman"/>
-              </w:rPr>
-              <w:t>0</w:t>
-            </w:r>
-          </w:p>
-        </w:tc>
-        <w:tc>
-          <w:tcPr>
-            <w:tcW w:w="2430" w:type="dxa"/>
-          </w:tcPr>
-          <w:p>
-            <w:pPr>
-              <w:pStyle w:val="NoSpacing"/>
-              <w:rPr>
-                <w:rFonts w:ascii="Code New Roman" w:hAnsi="Code New Roman" w:cs="Code New Roman"/>
-              </w:rPr>
-            </w:pPr>
-            <w:r>
-              <w:rPr>
-                <w:rFonts w:ascii="Code New Roman" w:hAnsi="Code New Roman" w:cs="Code New Roman"/>
-              </w:rPr>
-              <w:t>Coil X PWM Out</w:t>
-            </w:r>
-          </w:p>
-        </w:tc>
-      </w:tr>
-      <w:tr>
-        <w:tc>
-          <w:tcPr>
-            <w:tcW w:w="378" w:type="dxa"/>
-          </w:tcPr>
-          <w:p>
-            <w:pPr>
-              <w:pStyle w:val="NoSpacing"/>
-              <w:rPr>
-                <w:rFonts w:ascii="Code New Roman" w:hAnsi="Code New Roman" w:cs="Code New Roman"/>
-              </w:rPr>
-            </w:pPr>
-            <w:r>
-              <w:rPr>
-                <w:rFonts w:ascii="Code New Roman" w:hAnsi="Code New Roman" w:cs="Code New Roman"/>
-              </w:rPr>
-              <w:t>1</w:t>
-            </w:r>
-          </w:p>
-        </w:tc>
-        <w:tc>
-          <w:tcPr>
-            <w:tcW w:w="2430" w:type="dxa"/>
-          </w:tcPr>
-          <w:p>
-            <w:pPr>
-              <w:pStyle w:val="NoSpacing"/>
-              <w:rPr>
-                <w:rFonts w:ascii="Code New Roman" w:hAnsi="Code New Roman" w:cs="Code New Roman"/>
-              </w:rPr>
-            </w:pPr>
-            <w:r>
-              <w:rPr>
-                <w:rFonts w:ascii="Code New Roman" w:hAnsi="Code New Roman" w:cs="Code New Roman"/>
-              </w:rPr>
-              <w:t>Coil Y PWM Out</w:t>
-            </w:r>
-          </w:p>
-        </w:tc>
-      </w:tr>
-      <w:tr>
-        <w:tc>
-          <w:tcPr>
-            <w:tcW w:w="378" w:type="dxa"/>
-          </w:tcPr>
-          <w:p>
-            <w:pPr>
-              <w:pStyle w:val="NoSpacing"/>
-              <w:rPr>
-                <w:rFonts w:ascii="Code New Roman" w:hAnsi="Code New Roman" w:cs="Code New Roman"/>
-              </w:rPr>
-            </w:pPr>
-            <w:r>
-              <w:rPr>
-                <w:rFonts w:ascii="Code New Roman" w:hAnsi="Code New Roman" w:cs="Code New Roman"/>
-              </w:rPr>
-              <w:t>2</w:t>
-            </w:r>
-          </w:p>
-        </w:tc>
-        <w:tc>
-          <w:tcPr>
-            <w:tcW w:w="2430" w:type="dxa"/>
-          </w:tcPr>
-          <w:p>
-            <w:pPr>
-              <w:pStyle w:val="NoSpacing"/>
-              <w:rPr>
-                <w:rFonts w:ascii="Code New Roman" w:hAnsi="Code New Roman" w:cs="Code New Roman"/>
-              </w:rPr>
-            </w:pPr>
-            <w:r>
-              <w:rPr>
-                <w:rFonts w:ascii="Code New Roman" w:hAnsi="Code New Roman" w:cs="Code New Roman"/>
-              </w:rPr>
-              <w:t>Coil Z PWM Out</w:t>
-            </w:r>
+        <w:trPr>
+          <w:trHeight w:val="557"/>
+        </w:trPr>
+        <w:tc>
+          <w:tcPr>
+            <w:tcW w:w="1064" w:type="dxa"/>
+            <w:vAlign w:val="center"/>
+          </w:tcPr>
+          <w:p>
+            <w:pPr>
+              <w:jc w:val="center"/>
+              <w:rPr>
+                <w:rFonts w:ascii="Code New Roman" w:hAnsi="Code New Roman" w:cs="Code New Roman"/>
+              </w:rPr>
+            </w:pPr>
+            <w:r>
+              <w:rPr>
+                <w:rFonts w:ascii="Code New Roman" w:hAnsi="Code New Roman" w:cs="Code New Roman"/>
+              </w:rPr>
+              <w:t>0x00</w:t>
+            </w:r>
+          </w:p>
+        </w:tc>
+        <w:tc>
+          <w:tcPr>
+            <w:tcW w:w="2128" w:type="dxa"/>
+            <w:gridSpan w:val="2"/>
+          </w:tcPr>
+          <w:p>
+            <w:pPr>
+              <w:jc w:val="center"/>
+              <w:rPr>
+                <w:rFonts w:ascii="Code New Roman" w:hAnsi="Code New Roman" w:cs="Code New Roman"/>
+              </w:rPr>
+            </w:pPr>
+            <w:r>
+              <w:rPr>
+                <w:rFonts w:ascii="Code New Roman" w:hAnsi="Code New Roman" w:cs="Code New Roman"/>
+              </w:rPr>
+              <w:t>Coil X</w:t>
+            </w:r>
+            <w:r>
+              <w:rPr>
+                <w:rFonts w:ascii="Code New Roman" w:hAnsi="Code New Roman" w:cs="Code New Roman"/>
+              </w:rPr>
+              <w:t xml:space="preserve"> Driver</w:t>
+            </w:r>
+            <w:r>
+              <w:rPr>
+                <w:rFonts w:ascii="Code New Roman" w:hAnsi="Code New Roman" w:cs="Code New Roman"/>
+              </w:rPr>
+              <w:t xml:space="preserve"> PWM Out</w:t>
+            </w:r>
+          </w:p>
+        </w:tc>
+        <w:tc>
+          <w:tcPr>
+            <w:tcW w:w="2128" w:type="dxa"/>
+            <w:gridSpan w:val="2"/>
+            <w:shd w:val="clear" w:color="auto" w:fill="FFFFFF" w:themeFill="background1"/>
+          </w:tcPr>
+          <w:p>
+            <w:pPr>
+              <w:jc w:val="center"/>
+              <w:rPr>
+                <w:rFonts w:ascii="Code New Roman" w:hAnsi="Code New Roman" w:cs="Code New Roman"/>
+              </w:rPr>
+            </w:pPr>
+            <w:r>
+              <w:rPr>
+                <w:rFonts w:ascii="Code New Roman" w:hAnsi="Code New Roman" w:cs="Code New Roman"/>
+              </w:rPr>
+              <w:t>Coil Y</w:t>
+            </w:r>
+            <w:r>
+              <w:rPr>
+                <w:rFonts w:ascii="Code New Roman" w:hAnsi="Code New Roman" w:cs="Code New Roman"/>
+              </w:rPr>
+              <w:t xml:space="preserve"> Driver</w:t>
+            </w:r>
+            <w:r>
+              <w:rPr>
+                <w:rFonts w:ascii="Code New Roman" w:hAnsi="Code New Roman" w:cs="Code New Roman"/>
+              </w:rPr>
+              <w:t xml:space="preserve"> PWM Out</w:t>
+            </w:r>
+          </w:p>
+        </w:tc>
+        <w:tc>
+          <w:tcPr>
+            <w:tcW w:w="2128" w:type="dxa"/>
+            <w:gridSpan w:val="2"/>
+            <w:shd w:val="clear" w:color="auto" w:fill="FFFFFF" w:themeFill="background1"/>
+          </w:tcPr>
+          <w:p>
+            <w:pPr>
+              <w:jc w:val="center"/>
+              <w:rPr>
+                <w:rFonts w:ascii="Code New Roman" w:hAnsi="Code New Roman" w:cs="Code New Roman"/>
+              </w:rPr>
+            </w:pPr>
+            <w:r>
+              <w:rPr>
+                <w:rFonts w:ascii="Code New Roman" w:hAnsi="Code New Roman" w:cs="Code New Roman"/>
+              </w:rPr>
+              <w:t>Coil Z</w:t>
+            </w:r>
+            <w:r>
+              <w:rPr>
+                <w:rFonts w:ascii="Code New Roman" w:hAnsi="Code New Roman" w:cs="Code New Roman"/>
+              </w:rPr>
+              <w:t xml:space="preserve"> Driver</w:t>
+            </w:r>
+            <w:r>
+              <w:rPr>
+                <w:rFonts w:ascii="Code New Roman" w:hAnsi="Code New Roman" w:cs="Code New Roman"/>
+              </w:rPr>
+              <w:t xml:space="preserve"> PWM Out</w:t>
+            </w:r>
+          </w:p>
+        </w:tc>
+        <w:tc>
+          <w:tcPr>
+            <w:tcW w:w="1064" w:type="dxa"/>
+            <w:shd w:val="clear" w:color="auto" w:fill="7F7F7F" w:themeFill="text1" w:themeFillTint="80"/>
+            <w:vAlign w:val="center"/>
+          </w:tcPr>
+          <w:p>
+            <w:pPr>
+              <w:jc w:val="center"/>
+              <w:rPr>
+                <w:rFonts w:ascii="Code New Roman" w:hAnsi="Code New Roman" w:cs="Code New Roman"/>
+              </w:rPr>
+            </w:pPr>
+          </w:p>
+        </w:tc>
+        <w:tc>
+          <w:tcPr>
+            <w:tcW w:w="1064" w:type="dxa"/>
+            <w:shd w:val="clear" w:color="auto" w:fill="7F7F7F" w:themeFill="text1" w:themeFillTint="80"/>
+          </w:tcPr>
+          <w:p>
+            <w:pPr>
+              <w:jc w:val="center"/>
+              <w:rPr>
+                <w:rFonts w:ascii="Code New Roman" w:hAnsi="Code New Roman" w:cs="Code New Roman"/>
+              </w:rPr>
+            </w:pPr>
           </w:p>
         </w:tc>
       </w:tr>
@@ -6316,7 +6993,7 @@
       <w:pPr>
         <w:pStyle w:val="Heading2"/>
       </w:pPr>
-      <w:bookmarkStart w:id="16" w:name="_Toc520835943"/>
+      <w:bookmarkStart w:id="14" w:name="_Toc524706763"/>
       <w:r>
         <w:lastRenderedPageBreak/>
         <w:t>2.</w:t>
@@ -6333,7 +7010,7 @@
       <w:r>
         <w:t xml:space="preserve"> Data Request</w:t>
       </w:r>
-      <w:bookmarkEnd w:id="16"/>
+      <w:bookmarkEnd w:id="14"/>
     </w:p>
     <w:p>
       <w:pPr>
@@ -6361,7 +7038,7 @@
       <w:pPr>
         <w:pStyle w:val="Heading3"/>
       </w:pPr>
-      <w:bookmarkStart w:id="17" w:name="_Toc520835944"/>
+      <w:bookmarkStart w:id="15" w:name="_Toc524706764"/>
       <w:r>
         <w:t>2.</w:t>
       </w:r>
@@ -6371,7 +7048,7 @@
       <w:r>
         <w:t>.1 IHU to ADCS</w:t>
       </w:r>
-      <w:bookmarkEnd w:id="17"/>
+      <w:bookmarkEnd w:id="15"/>
     </w:p>
     <w:p>
       <w:pPr>
@@ -6751,7 +7428,7 @@
       <w:pPr>
         <w:pStyle w:val="Heading3"/>
       </w:pPr>
-      <w:bookmarkStart w:id="18" w:name="_Toc520835945"/>
+      <w:bookmarkStart w:id="16" w:name="_Toc524706765"/>
       <w:r>
         <w:t>2.</w:t>
       </w:r>
@@ -6761,7 +7438,7 @@
       <w:r>
         <w:t>.2 ADCS to IHU</w:t>
       </w:r>
-      <w:bookmarkEnd w:id="18"/>
+      <w:bookmarkEnd w:id="16"/>
     </w:p>
     <w:p>
       <w:pPr>
@@ -6774,152 +7451,380 @@
     <w:tbl>
       <w:tblPr>
         <w:tblStyle w:val="TableGrid"/>
-        <w:tblW w:w="0" w:type="auto"/>
+        <w:tblW w:w="9576" w:type="dxa"/>
         <w:tblLook w:val="04A0" w:firstRow="1" w:lastRow="0" w:firstColumn="1" w:lastColumn="0" w:noHBand="0" w:noVBand="1"/>
       </w:tblPr>
       <w:tblGrid>
-        <w:gridCol w:w="378"/>
-        <w:gridCol w:w="2430"/>
+        <w:gridCol w:w="1064"/>
+        <w:gridCol w:w="1064"/>
+        <w:gridCol w:w="1064"/>
+        <w:gridCol w:w="1064"/>
+        <w:gridCol w:w="1064"/>
+        <w:gridCol w:w="1064"/>
+        <w:gridCol w:w="1064"/>
+        <w:gridCol w:w="1064"/>
+        <w:gridCol w:w="1064"/>
       </w:tblGrid>
       <w:tr>
         <w:tc>
           <w:tcPr>
-            <w:tcW w:w="2808" w:type="dxa"/>
-            <w:gridSpan w:val="2"/>
-          </w:tcPr>
-          <w:p>
-            <w:pPr>
-              <w:pStyle w:val="NoSpacing"/>
-              <w:rPr>
-                <w:rFonts w:ascii="Code New Roman" w:hAnsi="Code New Roman" w:cs="Code New Roman"/>
-              </w:rPr>
-            </w:pPr>
-            <w:r>
-              <w:rPr>
-                <w:rFonts w:ascii="Code New Roman" w:hAnsi="Code New Roman" w:cs="Code New Roman"/>
-              </w:rPr>
-              <w:t>Array Indices:</w:t>
+            <w:tcW w:w="1064" w:type="dxa"/>
+          </w:tcPr>
+          <w:p>
+            <w:pPr>
+              <w:rPr>
+                <w:rFonts w:ascii="Code New Roman" w:hAnsi="Code New Roman" w:cs="Code New Roman"/>
+              </w:rPr>
+            </w:pPr>
+            <w:r>
+              <w:rPr>
+                <w:rFonts w:ascii="Code New Roman" w:hAnsi="Code New Roman" w:cs="Code New Roman"/>
+              </w:rPr>
+              <w:t>Byte</w:t>
+            </w:r>
+          </w:p>
+          <w:p>
+            <w:pPr>
+              <w:rPr>
+                <w:rFonts w:ascii="Code New Roman" w:hAnsi="Code New Roman" w:cs="Code New Roman"/>
+              </w:rPr>
+            </w:pPr>
+            <w:r>
+              <w:rPr>
+                <w:rFonts w:ascii="Code New Roman" w:hAnsi="Code New Roman" w:cs="Code New Roman"/>
+              </w:rPr>
+              <w:t>Offset</w:t>
+            </w:r>
+          </w:p>
+        </w:tc>
+        <w:tc>
+          <w:tcPr>
+            <w:tcW w:w="1064" w:type="dxa"/>
+            <w:vAlign w:val="center"/>
+          </w:tcPr>
+          <w:p>
+            <w:pPr>
+              <w:jc w:val="center"/>
+              <w:rPr>
+                <w:rFonts w:ascii="Code New Roman" w:hAnsi="Code New Roman" w:cs="Code New Roman"/>
+              </w:rPr>
+            </w:pPr>
+            <w:r>
+              <w:rPr>
+                <w:rFonts w:ascii="Code New Roman" w:hAnsi="Code New Roman" w:cs="Code New Roman"/>
+              </w:rPr>
+              <w:t>0x00</w:t>
+            </w:r>
+          </w:p>
+        </w:tc>
+        <w:tc>
+          <w:tcPr>
+            <w:tcW w:w="1064" w:type="dxa"/>
+            <w:vAlign w:val="center"/>
+          </w:tcPr>
+          <w:p>
+            <w:pPr>
+              <w:jc w:val="center"/>
+              <w:rPr>
+                <w:rFonts w:ascii="Code New Roman" w:hAnsi="Code New Roman" w:cs="Code New Roman"/>
+              </w:rPr>
+            </w:pPr>
+            <w:r>
+              <w:rPr>
+                <w:rFonts w:ascii="Code New Roman" w:hAnsi="Code New Roman" w:cs="Code New Roman"/>
+              </w:rPr>
+              <w:t>0x01</w:t>
+            </w:r>
+          </w:p>
+        </w:tc>
+        <w:tc>
+          <w:tcPr>
+            <w:tcW w:w="1064" w:type="dxa"/>
+            <w:vAlign w:val="center"/>
+          </w:tcPr>
+          <w:p>
+            <w:pPr>
+              <w:jc w:val="center"/>
+              <w:rPr>
+                <w:rFonts w:ascii="Code New Roman" w:hAnsi="Code New Roman" w:cs="Code New Roman"/>
+              </w:rPr>
+            </w:pPr>
+            <w:r>
+              <w:rPr>
+                <w:rFonts w:ascii="Code New Roman" w:hAnsi="Code New Roman" w:cs="Code New Roman"/>
+              </w:rPr>
+              <w:t>0x02</w:t>
+            </w:r>
+          </w:p>
+        </w:tc>
+        <w:tc>
+          <w:tcPr>
+            <w:tcW w:w="1064" w:type="dxa"/>
+            <w:vAlign w:val="center"/>
+          </w:tcPr>
+          <w:p>
+            <w:pPr>
+              <w:jc w:val="center"/>
+              <w:rPr>
+                <w:rFonts w:ascii="Code New Roman" w:hAnsi="Code New Roman" w:cs="Code New Roman"/>
+              </w:rPr>
+            </w:pPr>
+            <w:r>
+              <w:rPr>
+                <w:rFonts w:ascii="Code New Roman" w:hAnsi="Code New Roman" w:cs="Code New Roman"/>
+              </w:rPr>
+              <w:t>0x03</w:t>
+            </w:r>
+          </w:p>
+        </w:tc>
+        <w:tc>
+          <w:tcPr>
+            <w:tcW w:w="1064" w:type="dxa"/>
+            <w:vAlign w:val="center"/>
+          </w:tcPr>
+          <w:p>
+            <w:pPr>
+              <w:jc w:val="center"/>
+              <w:rPr>
+                <w:rFonts w:ascii="Code New Roman" w:hAnsi="Code New Roman" w:cs="Code New Roman"/>
+              </w:rPr>
+            </w:pPr>
+            <w:r>
+              <w:rPr>
+                <w:rFonts w:ascii="Code New Roman" w:hAnsi="Code New Roman" w:cs="Code New Roman"/>
+              </w:rPr>
+              <w:t>0x04</w:t>
+            </w:r>
+          </w:p>
+        </w:tc>
+        <w:tc>
+          <w:tcPr>
+            <w:tcW w:w="1064" w:type="dxa"/>
+            <w:vAlign w:val="center"/>
+          </w:tcPr>
+          <w:p>
+            <w:pPr>
+              <w:jc w:val="center"/>
+              <w:rPr>
+                <w:rFonts w:ascii="Code New Roman" w:hAnsi="Code New Roman" w:cs="Code New Roman"/>
+              </w:rPr>
+            </w:pPr>
+            <w:r>
+              <w:rPr>
+                <w:rFonts w:ascii="Code New Roman" w:hAnsi="Code New Roman" w:cs="Code New Roman"/>
+              </w:rPr>
+              <w:t>0x05</w:t>
+            </w:r>
+          </w:p>
+        </w:tc>
+        <w:tc>
+          <w:tcPr>
+            <w:tcW w:w="1064" w:type="dxa"/>
+            <w:vAlign w:val="center"/>
+          </w:tcPr>
+          <w:p>
+            <w:pPr>
+              <w:jc w:val="center"/>
+              <w:rPr>
+                <w:rFonts w:ascii="Code New Roman" w:hAnsi="Code New Roman" w:cs="Code New Roman"/>
+              </w:rPr>
+            </w:pPr>
+            <w:r>
+              <w:rPr>
+                <w:rFonts w:ascii="Code New Roman" w:hAnsi="Code New Roman" w:cs="Code New Roman"/>
+              </w:rPr>
+              <w:t>0x06</w:t>
+            </w:r>
+          </w:p>
+        </w:tc>
+        <w:tc>
+          <w:tcPr>
+            <w:tcW w:w="1064" w:type="dxa"/>
+            <w:vAlign w:val="center"/>
+          </w:tcPr>
+          <w:p>
+            <w:pPr>
+              <w:jc w:val="center"/>
+              <w:rPr>
+                <w:rFonts w:ascii="Code New Roman" w:hAnsi="Code New Roman" w:cs="Code New Roman"/>
+              </w:rPr>
+            </w:pPr>
+            <w:r>
+              <w:rPr>
+                <w:rFonts w:ascii="Code New Roman" w:hAnsi="Code New Roman" w:cs="Code New Roman"/>
+              </w:rPr>
+              <w:t>0x07</w:t>
             </w:r>
           </w:p>
         </w:tc>
       </w:tr>
       <w:tr>
-        <w:tc>
-          <w:tcPr>
-            <w:tcW w:w="378" w:type="dxa"/>
-          </w:tcPr>
-          <w:p>
-            <w:pPr>
-              <w:pStyle w:val="NoSpacing"/>
-              <w:rPr>
-                <w:rFonts w:ascii="Code New Roman" w:hAnsi="Code New Roman" w:cs="Code New Roman"/>
-              </w:rPr>
-            </w:pPr>
-            <w:r>
-              <w:rPr>
-                <w:rFonts w:ascii="Code New Roman" w:hAnsi="Code New Roman" w:cs="Code New Roman"/>
-              </w:rPr>
-              <w:t>0</w:t>
-            </w:r>
-          </w:p>
-        </w:tc>
-        <w:tc>
-          <w:tcPr>
-            <w:tcW w:w="2430" w:type="dxa"/>
-          </w:tcPr>
-          <w:p>
-            <w:pPr>
-              <w:pStyle w:val="NoSpacing"/>
-              <w:rPr>
-                <w:rFonts w:ascii="Code New Roman" w:hAnsi="Code New Roman" w:cs="Code New Roman"/>
-              </w:rPr>
-            </w:pPr>
-            <w:r>
-              <w:rPr>
-                <w:rFonts w:ascii="Code New Roman" w:hAnsi="Code New Roman" w:cs="Code New Roman"/>
-              </w:rPr>
-              <w:t>Coil X PWM Out</w:t>
-            </w:r>
-          </w:p>
-        </w:tc>
-      </w:tr>
-      <w:tr>
-        <w:tc>
-          <w:tcPr>
-            <w:tcW w:w="378" w:type="dxa"/>
-          </w:tcPr>
-          <w:p>
-            <w:pPr>
-              <w:pStyle w:val="NoSpacing"/>
-              <w:rPr>
-                <w:rFonts w:ascii="Code New Roman" w:hAnsi="Code New Roman" w:cs="Code New Roman"/>
-              </w:rPr>
-            </w:pPr>
-            <w:r>
-              <w:rPr>
-                <w:rFonts w:ascii="Code New Roman" w:hAnsi="Code New Roman" w:cs="Code New Roman"/>
-              </w:rPr>
-              <w:t>1</w:t>
-            </w:r>
-          </w:p>
-        </w:tc>
-        <w:tc>
-          <w:tcPr>
-            <w:tcW w:w="2430" w:type="dxa"/>
-          </w:tcPr>
-          <w:p>
-            <w:pPr>
-              <w:pStyle w:val="NoSpacing"/>
-              <w:rPr>
-                <w:rFonts w:ascii="Code New Roman" w:hAnsi="Code New Roman" w:cs="Code New Roman"/>
-              </w:rPr>
-            </w:pPr>
-            <w:r>
-              <w:rPr>
-                <w:rFonts w:ascii="Code New Roman" w:hAnsi="Code New Roman" w:cs="Code New Roman"/>
-              </w:rPr>
-              <w:t>Coil Y PWM Out</w:t>
-            </w:r>
-          </w:p>
-        </w:tc>
-      </w:tr>
-      <w:tr>
-        <w:tc>
-          <w:tcPr>
-            <w:tcW w:w="378" w:type="dxa"/>
-          </w:tcPr>
-          <w:p>
-            <w:pPr>
-              <w:pStyle w:val="NoSpacing"/>
-              <w:rPr>
-                <w:rFonts w:ascii="Code New Roman" w:hAnsi="Code New Roman" w:cs="Code New Roman"/>
-              </w:rPr>
-            </w:pPr>
-            <w:r>
-              <w:rPr>
-                <w:rFonts w:ascii="Code New Roman" w:hAnsi="Code New Roman" w:cs="Code New Roman"/>
-              </w:rPr>
-              <w:t>2</w:t>
-            </w:r>
-          </w:p>
-        </w:tc>
-        <w:tc>
-          <w:tcPr>
-            <w:tcW w:w="2430" w:type="dxa"/>
-          </w:tcPr>
-          <w:p>
-            <w:pPr>
-              <w:pStyle w:val="NoSpacing"/>
-              <w:rPr>
-                <w:rFonts w:ascii="Code New Roman" w:hAnsi="Code New Roman" w:cs="Code New Roman"/>
-              </w:rPr>
-            </w:pPr>
-            <w:r>
-              <w:rPr>
-                <w:rFonts w:ascii="Code New Roman" w:hAnsi="Code New Roman" w:cs="Code New Roman"/>
-              </w:rPr>
-              <w:t>Coil Z PWM Out</w:t>
-            </w:r>
+        <w:trPr>
+          <w:trHeight w:val="557"/>
+        </w:trPr>
+        <w:tc>
+          <w:tcPr>
+            <w:tcW w:w="1064" w:type="dxa"/>
+            <w:vAlign w:val="center"/>
+          </w:tcPr>
+          <w:p>
+            <w:pPr>
+              <w:jc w:val="center"/>
+              <w:rPr>
+                <w:rFonts w:ascii="Code New Roman" w:hAnsi="Code New Roman" w:cs="Code New Roman"/>
+              </w:rPr>
+            </w:pPr>
+            <w:r>
+              <w:rPr>
+                <w:rFonts w:ascii="Code New Roman" w:hAnsi="Code New Roman" w:cs="Code New Roman"/>
+              </w:rPr>
+              <w:t>0x00</w:t>
+            </w:r>
+          </w:p>
+        </w:tc>
+        <w:tc>
+          <w:tcPr>
+            <w:tcW w:w="2128" w:type="dxa"/>
+            <w:gridSpan w:val="2"/>
+          </w:tcPr>
+          <w:p>
+            <w:pPr>
+              <w:jc w:val="center"/>
+              <w:rPr>
+                <w:rFonts w:ascii="Code New Roman" w:hAnsi="Code New Roman" w:cs="Code New Roman"/>
+              </w:rPr>
+            </w:pPr>
+            <w:r>
+              <w:rPr>
+                <w:rFonts w:ascii="Code New Roman" w:hAnsi="Code New Roman" w:cs="Code New Roman"/>
+              </w:rPr>
+              <w:t>Coil X</w:t>
+            </w:r>
+            <w:r>
+              <w:rPr>
+                <w:rFonts w:ascii="Code New Roman" w:hAnsi="Code New Roman" w:cs="Code New Roman"/>
+              </w:rPr>
+              <w:t xml:space="preserve"> Driver</w:t>
+            </w:r>
+            <w:r>
+              <w:rPr>
+                <w:rFonts w:ascii="Code New Roman" w:hAnsi="Code New Roman" w:cs="Code New Roman"/>
+              </w:rPr>
+              <w:t xml:space="preserve"> </w:t>
+            </w:r>
+            <w:r>
+              <w:rPr>
+                <w:rFonts w:ascii="Code New Roman" w:hAnsi="Code New Roman" w:cs="Code New Roman"/>
+              </w:rPr>
+              <w:t>Current</w:t>
+            </w:r>
+          </w:p>
+        </w:tc>
+        <w:tc>
+          <w:tcPr>
+            <w:tcW w:w="2128" w:type="dxa"/>
+            <w:gridSpan w:val="2"/>
+            <w:shd w:val="clear" w:color="auto" w:fill="FFFFFF" w:themeFill="background1"/>
+          </w:tcPr>
+          <w:p>
+            <w:pPr>
+              <w:jc w:val="center"/>
+              <w:rPr>
+                <w:rFonts w:ascii="Code New Roman" w:hAnsi="Code New Roman" w:cs="Code New Roman"/>
+              </w:rPr>
+            </w:pPr>
+            <w:r>
+              <w:rPr>
+                <w:rFonts w:ascii="Code New Roman" w:hAnsi="Code New Roman" w:cs="Code New Roman"/>
+              </w:rPr>
+              <w:t>Coil Y</w:t>
+            </w:r>
+            <w:r>
+              <w:rPr>
+                <w:rFonts w:ascii="Code New Roman" w:hAnsi="Code New Roman" w:cs="Code New Roman"/>
+              </w:rPr>
+              <w:t xml:space="preserve"> Driver</w:t>
+            </w:r>
+            <w:r>
+              <w:rPr>
+                <w:rFonts w:ascii="Code New Roman" w:hAnsi="Code New Roman" w:cs="Code New Roman"/>
+              </w:rPr>
+              <w:t xml:space="preserve"> </w:t>
+            </w:r>
+            <w:r>
+              <w:rPr>
+                <w:rFonts w:ascii="Code New Roman" w:hAnsi="Code New Roman" w:cs="Code New Roman"/>
+              </w:rPr>
+              <w:t>Current</w:t>
+            </w:r>
+          </w:p>
+        </w:tc>
+        <w:tc>
+          <w:tcPr>
+            <w:tcW w:w="2128" w:type="dxa"/>
+            <w:gridSpan w:val="2"/>
+            <w:shd w:val="clear" w:color="auto" w:fill="FFFFFF" w:themeFill="background1"/>
+          </w:tcPr>
+          <w:p>
+            <w:pPr>
+              <w:jc w:val="center"/>
+              <w:rPr>
+                <w:rFonts w:ascii="Code New Roman" w:hAnsi="Code New Roman" w:cs="Code New Roman"/>
+              </w:rPr>
+            </w:pPr>
+            <w:r>
+              <w:rPr>
+                <w:rFonts w:ascii="Code New Roman" w:hAnsi="Code New Roman" w:cs="Code New Roman"/>
+              </w:rPr>
+              <w:t>Coil Z</w:t>
+            </w:r>
+            <w:r>
+              <w:rPr>
+                <w:rFonts w:ascii="Code New Roman" w:hAnsi="Code New Roman" w:cs="Code New Roman"/>
+              </w:rPr>
+              <w:t xml:space="preserve"> Driver</w:t>
+            </w:r>
+            <w:r>
+              <w:rPr>
+                <w:rFonts w:ascii="Code New Roman" w:hAnsi="Code New Roman" w:cs="Code New Roman"/>
+              </w:rPr>
+              <w:t xml:space="preserve"> </w:t>
+            </w:r>
+            <w:r>
+              <w:rPr>
+                <w:rFonts w:ascii="Code New Roman" w:hAnsi="Code New Roman" w:cs="Code New Roman"/>
+              </w:rPr>
+              <w:t>Current</w:t>
+            </w:r>
+          </w:p>
+        </w:tc>
+        <w:tc>
+          <w:tcPr>
+            <w:tcW w:w="1064" w:type="dxa"/>
+            <w:shd w:val="clear" w:color="auto" w:fill="7F7F7F" w:themeFill="text1" w:themeFillTint="80"/>
+            <w:vAlign w:val="center"/>
+          </w:tcPr>
+          <w:p>
+            <w:pPr>
+              <w:jc w:val="center"/>
+              <w:rPr>
+                <w:rFonts w:ascii="Code New Roman" w:hAnsi="Code New Roman" w:cs="Code New Roman"/>
+              </w:rPr>
+            </w:pPr>
+          </w:p>
+        </w:tc>
+        <w:tc>
+          <w:tcPr>
+            <w:tcW w:w="1064" w:type="dxa"/>
+            <w:shd w:val="clear" w:color="auto" w:fill="7F7F7F" w:themeFill="text1" w:themeFillTint="80"/>
+          </w:tcPr>
+          <w:p>
+            <w:pPr>
+              <w:jc w:val="center"/>
+              <w:rPr>
+                <w:rFonts w:ascii="Code New Roman" w:hAnsi="Code New Roman" w:cs="Code New Roman"/>
+              </w:rPr>
+            </w:pPr>
           </w:p>
         </w:tc>
       </w:tr>
@@ -6928,7 +7833,9 @@
       <w:pPr>
         <w:pStyle w:val="Heading2"/>
       </w:pPr>
-      <w:bookmarkStart w:id="19" w:name="_Toc520835946"/>
+      <w:bookmarkStart w:id="17" w:name="_Toc524706766"/>
+      <w:bookmarkStart w:id="18" w:name="_GoBack"/>
+      <w:bookmarkEnd w:id="18"/>
       <w:r>
         <w:t>2.</w:t>
       </w:r>
@@ -6941,7 +7848,7 @@
       <w:r>
         <w:t>s</w:t>
       </w:r>
-      <w:bookmarkEnd w:id="19"/>
+      <w:bookmarkEnd w:id="17"/>
     </w:p>
     <w:p>
       <w:pPr>
@@ -6970,11 +7877,11 @@
       <w:pPr>
         <w:pStyle w:val="Heading3"/>
       </w:pPr>
-      <w:bookmarkStart w:id="20" w:name="_Toc520835947"/>
+      <w:bookmarkStart w:id="19" w:name="_Toc524706767"/>
       <w:r>
         <w:t>2.6.1 IHU to ADCS</w:t>
       </w:r>
-      <w:bookmarkEnd w:id="20"/>
+      <w:bookmarkEnd w:id="19"/>
     </w:p>
     <w:p>
       <w:r>
@@ -7323,42 +8230,27 @@
       <w:pPr>
         <w:pStyle w:val="Heading3"/>
       </w:pPr>
-      <w:bookmarkStart w:id="21" w:name="_Toc520835948"/>
-      <w:r>
-        <w:t>2.6.1 ADCS</w:t>
-      </w:r>
-      <w:r>
-        <w:t xml:space="preserve"> </w:t>
-      </w:r>
-      <w:r>
-        <w:t xml:space="preserve">to </w:t>
-      </w:r>
-      <w:r>
-        <w:t>IHU</w:t>
-      </w:r>
-      <w:bookmarkEnd w:id="21"/>
+      <w:bookmarkStart w:id="20" w:name="_Toc524706768"/>
+      <w:r>
+        <w:t>2.6.</w:t>
+      </w:r>
+      <w:r>
+        <w:t>2</w:t>
+      </w:r>
+      <w:r>
+        <w:t>ADCS to IHU</w:t>
+      </w:r>
+      <w:bookmarkEnd w:id="20"/>
     </w:p>
     <w:p>
       <w:r>
-        <w:t xml:space="preserve">The ADCS replies with a </w:t>
-      </w:r>
-      <w:r>
-        <w:t>Boolean</w:t>
-      </w:r>
-      <w:r>
-        <w:t xml:space="preserve"> indicating</w:t>
-      </w:r>
-      <w:r>
-        <w:t xml:space="preserve"> </w:t>
-      </w:r>
-      <w:r>
-        <w:t xml:space="preserve">the command was </w:t>
-      </w:r>
-      <w:r>
-        <w:t>successfully</w:t>
-      </w:r>
-      <w:r>
-        <w:t xml:space="preserve"> enqueued.</w:t>
+        <w:t xml:space="preserve">The ADCS replies with </w:t>
+      </w:r>
+      <w:r>
+        <w:t>an error code defined in Code SOP 6.4.1</w:t>
+      </w:r>
+      <w:r>
+        <w:t>.</w:t>
       </w:r>
     </w:p>
     <w:p>
@@ -7380,7 +8272,7 @@
       <w:pPr>
         <w:pStyle w:val="Heading2"/>
       </w:pPr>
-      <w:bookmarkStart w:id="22" w:name="_Toc520835949"/>
+      <w:bookmarkStart w:id="21" w:name="_Toc524706769"/>
       <w:r>
         <w:lastRenderedPageBreak/>
         <w:t>2.</w:t>
@@ -7394,7 +8286,7 @@
       <w:r>
         <w:t>Satellite Maneuvers for Earth</w:t>
       </w:r>
-      <w:bookmarkEnd w:id="22"/>
+      <w:bookmarkEnd w:id="21"/>
     </w:p>
     <w:p>
       <w:pPr>
@@ -7435,7 +8327,7 @@
       <w:pPr>
         <w:pStyle w:val="Heading3"/>
       </w:pPr>
-      <w:bookmarkStart w:id="23" w:name="_Toc520835950"/>
+      <w:bookmarkStart w:id="22" w:name="_Toc524706770"/>
       <w:r>
         <w:t>2.</w:t>
       </w:r>
@@ -7445,7 +8337,7 @@
       <w:r>
         <w:t>.1 IHU to ADCS</w:t>
       </w:r>
-      <w:bookmarkEnd w:id="23"/>
+      <w:bookmarkEnd w:id="22"/>
     </w:p>
     <w:p>
       <w:pPr>
@@ -7453,28 +8345,13 @@
         <w:ind w:firstLine="720"/>
       </w:pPr>
       <w:r>
-        <w:t xml:space="preserve">The first byte is the CID, and </w:t>
-      </w:r>
-      <w:r>
-        <w:t>both remaining</w:t>
-      </w:r>
-      <w:r>
-        <w:t xml:space="preserve"> parameters are </w:t>
+        <w:t xml:space="preserve">The first byte is the CID, and both remaining parameters are </w:t>
       </w:r>
       <w:r>
         <w:t xml:space="preserve">the respective </w:t>
       </w:r>
       <w:r>
-        <w:t>geographic coordinates</w:t>
-      </w:r>
-      <w:r>
-        <w:t>, as defined in Section 2.</w:t>
-      </w:r>
-      <w:r>
-        <w:t>1</w:t>
-      </w:r>
-      <w:r>
-        <w:t>.</w:t>
+        <w:t>geographic coordinates, as defined in Section 2.1.</w:t>
       </w:r>
     </w:p>
     <w:tbl>
@@ -7951,28 +8828,22 @@
       <w:pPr>
         <w:pStyle w:val="Heading3"/>
       </w:pPr>
-      <w:bookmarkStart w:id="24" w:name="_Toc520835951"/>
+      <w:bookmarkStart w:id="23" w:name="_Toc524706771"/>
       <w:r>
         <w:t>2.7.2 ADCS to IHU</w:t>
       </w:r>
-      <w:bookmarkEnd w:id="24"/>
+      <w:bookmarkEnd w:id="23"/>
     </w:p>
     <w:p>
       <w:r>
-        <w:t xml:space="preserve">The ADCS replies with a </w:t>
-      </w:r>
-      <w:r>
-        <w:t>Boolean</w:t>
-      </w:r>
-      <w:r>
-        <w:t xml:space="preserve"> indicating the command was successfully enqueued.</w:t>
+        <w:t>The ADCS replies with an error code defined in Code SOP 6.4.1.</w:t>
       </w:r>
     </w:p>
     <w:p>
       <w:pPr>
         <w:pStyle w:val="Heading2"/>
       </w:pPr>
-      <w:bookmarkStart w:id="25" w:name="_Toc520835952"/>
+      <w:bookmarkStart w:id="24" w:name="_Toc524706772"/>
       <w:r>
         <w:t>2.</w:t>
       </w:r>
@@ -7982,7 +8853,7 @@
       <w:r>
         <w:t xml:space="preserve"> Satellite Maneuvers for Space</w:t>
       </w:r>
-      <w:bookmarkEnd w:id="25"/>
+      <w:bookmarkEnd w:id="24"/>
     </w:p>
     <w:p>
       <w:r>
@@ -7992,7 +8863,16 @@
         <w:t>n</w:t>
       </w:r>
       <w:r>
-        <w:t xml:space="preserve"> 8b integer representing the face, a 32b integer</w:t>
+        <w:t xml:space="preserve"> 8b </w:t>
+      </w:r>
+      <w:r>
+        <w:t xml:space="preserve">unsigned </w:t>
+      </w:r>
+      <w:r>
+        <w:t>integer representing the face, a 32b</w:t>
+      </w:r>
+      <w:r>
+        <w:t xml:space="preserve"> unsigned representing the declination in arcseconds, and a 32b unsigned integer representing Right Ascension in seconds</w:t>
       </w:r>
       <w:r>
         <w:t>.</w:t>
@@ -8003,7 +8883,7 @@
       <w:r>
         <w:t xml:space="preserve">For more information about the Equatorial Coordinate System, please go to </w:t>
       </w:r>
-      <w:hyperlink r:id="rId12" w:history="1">
+      <w:hyperlink r:id="rId11" w:history="1">
         <w:r>
           <w:rPr>
             <w:rStyle w:val="Hyperlink"/>
@@ -8019,7 +8899,7 @@
       <w:pPr>
         <w:pStyle w:val="Heading3"/>
       </w:pPr>
-      <w:bookmarkStart w:id="26" w:name="_Toc520835953"/>
+      <w:bookmarkStart w:id="25" w:name="_Toc524706773"/>
       <w:r>
         <w:t>2.</w:t>
       </w:r>
@@ -8029,7 +8909,7 @@
       <w:r>
         <w:t>.1 IHU to ADCS</w:t>
       </w:r>
-      <w:bookmarkEnd w:id="26"/>
+      <w:bookmarkEnd w:id="25"/>
     </w:p>
     <w:p>
       <w:r>
@@ -8312,12 +9192,6 @@
               </w:rPr>
               <w:t>: Point Camera</w:t>
             </w:r>
-            <w:r>
-              <w:rPr>
-                <w:rFonts w:ascii="Code New Roman" w:hAnsi="Code New Roman" w:cs="Code New Roman"/>
-              </w:rPr>
-              <w:t xml:space="preserve"> CID</w:t>
-            </w:r>
           </w:p>
           <w:p>
             <w:pPr>
@@ -8348,12 +9222,6 @@
                 <w:rFonts w:ascii="Code New Roman" w:hAnsi="Code New Roman" w:cs="Code New Roman"/>
               </w:rPr>
               <w:t>Solar Panels</w:t>
-            </w:r>
-            <w:r>
-              <w:rPr>
-                <w:rFonts w:ascii="Code New Roman" w:hAnsi="Code New Roman" w:cs="Code New Roman"/>
-              </w:rPr>
-              <w:t xml:space="preserve"> CID</w:t>
             </w:r>
           </w:p>
         </w:tc>
@@ -8557,18 +9425,15 @@
       <w:pPr>
         <w:pStyle w:val="Heading3"/>
       </w:pPr>
-      <w:bookmarkStart w:id="27" w:name="_Toc520835954"/>
+      <w:bookmarkStart w:id="26" w:name="_Toc524706774"/>
       <w:r>
         <w:t>2.8.2 ADCS to IHU</w:t>
       </w:r>
-      <w:bookmarkEnd w:id="27"/>
+      <w:bookmarkEnd w:id="26"/>
     </w:p>
     <w:p>
       <w:r>
-        <w:t>The ADCS replies with a Boolean indicating the command was successfully enqueued</w:t>
-      </w:r>
-      <w:r>
-        <w:t>.</w:t>
+        <w:t>The ADCS replies with an error code defined in Code SOP 6.4.1.</w:t>
       </w:r>
     </w:p>
     <w:p>
@@ -8590,7 +9455,7 @@
       <w:pPr>
         <w:pStyle w:val="Heading2"/>
       </w:pPr>
-      <w:bookmarkStart w:id="28" w:name="_Toc520835955"/>
+      <w:bookmarkStart w:id="27" w:name="_Toc524706775"/>
       <w:r>
         <w:lastRenderedPageBreak/>
         <w:t>2.</w:t>
@@ -8604,7 +9469,7 @@
       <w:r>
         <w:t>Roast the Chicken</w:t>
       </w:r>
-      <w:bookmarkEnd w:id="28"/>
+      <w:bookmarkEnd w:id="27"/>
     </w:p>
     <w:p>
       <w:r>
@@ -8630,7 +9495,7 @@
       <w:pPr>
         <w:pStyle w:val="Heading3"/>
       </w:pPr>
-      <w:bookmarkStart w:id="29" w:name="_Toc520835956"/>
+      <w:bookmarkStart w:id="28" w:name="_Toc524706776"/>
       <w:r>
         <w:t>2.</w:t>
       </w:r>
@@ -8640,15 +9505,7 @@
       <w:r>
         <w:t>.1 IHU to ADCS</w:t>
       </w:r>
-      <w:bookmarkEnd w:id="29"/>
-    </w:p>
-    <w:p>
-      <w:pPr>
-        <w:pStyle w:val="NoSpacing"/>
-      </w:pPr>
-      <w:r>
-        <w:t xml:space="preserve">The first byte is the CID, the parameters are the respective equatorial coordinates. </w:t>
-      </w:r>
+      <w:bookmarkEnd w:id="28"/>
     </w:p>
     <w:tbl>
       <w:tblPr>
@@ -9036,26 +9893,32 @@
       <w:pPr>
         <w:pStyle w:val="Heading3"/>
       </w:pPr>
-      <w:bookmarkStart w:id="30" w:name="_Toc520835957"/>
+      <w:bookmarkStart w:id="29" w:name="_Toc524706777"/>
       <w:r>
         <w:t>2.9.2 ADCS to IHU</w:t>
       </w:r>
-      <w:bookmarkEnd w:id="30"/>
+      <w:bookmarkEnd w:id="29"/>
     </w:p>
     <w:p>
       <w:r>
-        <w:t>The ADCS replied with a Boolean indicating the satellite is now executing the maneuver “Roast the Chicken”.</w:t>
+        <w:t>The ADCS replied with a</w:t>
+      </w:r>
+      <w:r>
+        <w:t xml:space="preserve">n error code, defined in Code SOP 6.4.1, </w:t>
+      </w:r>
+      <w:r>
+        <w:t>indicating the satellite is now executing the maneuver “Roast the Chicken”.</w:t>
       </w:r>
     </w:p>
     <w:p>
       <w:pPr>
         <w:pStyle w:val="Heading2"/>
       </w:pPr>
-      <w:bookmarkStart w:id="31" w:name="_Toc520835958"/>
+      <w:bookmarkStart w:id="30" w:name="_Toc524706778"/>
       <w:r>
         <w:t>2.10 Drift</w:t>
       </w:r>
-      <w:bookmarkEnd w:id="31"/>
+      <w:bookmarkEnd w:id="30"/>
     </w:p>
     <w:p>
       <w:r>
@@ -9066,25 +9929,11 @@
       <w:pPr>
         <w:pStyle w:val="Heading3"/>
       </w:pPr>
-      <w:bookmarkStart w:id="32" w:name="_Toc520835959"/>
-      <w:r>
-        <w:t>2.</w:t>
-      </w:r>
-      <w:r>
-        <w:t>10</w:t>
-      </w:r>
-      <w:r>
-        <w:t>.1 IHU to ADCS</w:t>
-      </w:r>
-      <w:bookmarkEnd w:id="32"/>
-    </w:p>
-    <w:p>
-      <w:pPr>
-        <w:pStyle w:val="NoSpacing"/>
-      </w:pPr>
-      <w:r>
-        <w:t xml:space="preserve">The first byte is the CID, the parameters are the respective equatorial coordinates. </w:t>
-      </w:r>
+      <w:bookmarkStart w:id="31" w:name="_Toc524706779"/>
+      <w:r>
+        <w:t>2.10.1 IHU to ADCS</w:t>
+      </w:r>
+      <w:bookmarkEnd w:id="31"/>
     </w:p>
     <w:tbl>
       <w:tblPr>
@@ -9472,24 +10321,17 @@
       <w:pPr>
         <w:pStyle w:val="Heading3"/>
       </w:pPr>
-      <w:bookmarkStart w:id="33" w:name="_Toc520835960"/>
+      <w:bookmarkStart w:id="32" w:name="_Toc524706780"/>
       <w:r>
         <w:t>2.10.2 ADCS to IHU</w:t>
       </w:r>
-      <w:bookmarkEnd w:id="33"/>
+      <w:bookmarkEnd w:id="32"/>
     </w:p>
     <w:p>
       <w:r>
-        <w:t xml:space="preserve">The ADCS replies with a </w:t>
-      </w:r>
-      <w:r>
-        <w:t>B</w:t>
-      </w:r>
-      <w:r>
-        <w:t>oolean indicating the maneuver has been enqueued.</w:t>
+        <w:t>The ADCS replies with an error code defined in Code SOP 6.4.1.</w:t>
       </w:r>
     </w:p>
-    <w:p/>
     <w:p/>
     <w:p/>
     <w:p>
@@ -9511,7 +10353,7 @@
       <w:pPr>
         <w:pStyle w:val="Heading1"/>
       </w:pPr>
-      <w:bookmarkStart w:id="34" w:name="_Toc520835961"/>
+      <w:bookmarkStart w:id="33" w:name="_Toc524706781"/>
       <w:r>
         <w:lastRenderedPageBreak/>
         <w:t xml:space="preserve">3 Example </w:t>
@@ -9519,13 +10361,13 @@
       <w:r>
         <w:t>Communication</w:t>
       </w:r>
-      <w:bookmarkEnd w:id="34"/>
+      <w:bookmarkEnd w:id="33"/>
     </w:p>
     <w:p>
       <w:pPr>
         <w:pStyle w:val="Heading2"/>
       </w:pPr>
-      <w:bookmarkStart w:id="35" w:name="_Toc520835962"/>
+      <w:bookmarkStart w:id="34" w:name="_Toc524706782"/>
       <w:r>
         <w:t xml:space="preserve">3.1 </w:t>
       </w:r>
@@ -9534,6 +10376,128 @@
       </w:r>
       <w:r>
         <w:t>Location</w:t>
+      </w:r>
+      <w:bookmarkEnd w:id="34"/>
+    </w:p>
+    <w:p>
+      <w:pPr>
+        <w:pStyle w:val="NoSpacing"/>
+      </w:pPr>
+      <w:r>
+        <w:t xml:space="preserve">IHU: </w:t>
+      </w:r>
+      <w:r>
+        <w:t>[0xAC]</w:t>
+      </w:r>
+      <w:r>
+        <w:t>0x0</w:t>
+      </w:r>
+      <w:r>
+        <w:t>0</w:t>
+      </w:r>
+      <w:r>
+        <w:tab/>
+        <w:t xml:space="preserve">[ADCS write] </w:t>
+      </w:r>
+      <w:r>
+        <w:t>location request</w:t>
+      </w:r>
+    </w:p>
+    <w:p>
+      <w:pPr>
+        <w:pStyle w:val="NoSpacing"/>
+      </w:pPr>
+      <w:r>
+        <w:tab/>
+      </w:r>
+      <w:r>
+        <w:t xml:space="preserve">ADCS </w:t>
+      </w:r>
+      <w:r>
+        <w:t>collects</w:t>
+      </w:r>
+      <w:r>
+        <w:t xml:space="preserve"> </w:t>
+      </w:r>
+      <w:r>
+        <w:t>location</w:t>
+      </w:r>
+      <w:r>
+        <w:t xml:space="preserve"> data and stores </w:t>
+      </w:r>
+      <w:r>
+        <w:t>array</w:t>
+      </w:r>
+      <w:r>
+        <w:t xml:space="preserve"> in its buffer</w:t>
+      </w:r>
+    </w:p>
+    <w:p>
+      <w:pPr>
+        <w:pStyle w:val="NoSpacing"/>
+      </w:pPr>
+      <w:r>
+        <w:t xml:space="preserve">IHU: </w:t>
+      </w:r>
+      <w:r>
+        <w:t>[0x</w:t>
+      </w:r>
+      <w:r>
+        <w:t>AD</w:t>
+      </w:r>
+      <w:r>
+        <w:t xml:space="preserve">] </w:t>
+      </w:r>
+      <w:r>
+        <w:tab/>
+      </w:r>
+      <w:r>
+        <w:tab/>
+        <w:t>[</w:t>
+      </w:r>
+      <w:r>
+        <w:t>ADCS read</w:t>
+      </w:r>
+      <w:r>
+        <w:t>]</w:t>
+      </w:r>
+    </w:p>
+    <w:p>
+      <w:pPr>
+        <w:pStyle w:val="NoSpacing"/>
+      </w:pPr>
+      <w:r>
+        <w:t>ADCS: 0xBFEC</w:t>
+      </w:r>
+      <w:r>
+        <w:tab/>
+      </w:r>
+      <w:r>
+        <w:t>0</w:t>
+      </w:r>
+      <w:r>
+        <w:t>.0000</w:t>
+      </w:r>
+      <w:r>
+        <w:t>, 0</w:t>
+      </w:r>
+      <w:r>
+        <w:t>.000</w:t>
+      </w:r>
+    </w:p>
+    <w:p>
+      <w:pPr>
+        <w:pStyle w:val="Heading2"/>
+      </w:pPr>
+      <w:bookmarkStart w:id="35" w:name="_Toc524706783"/>
+      <w:r>
+        <w:t xml:space="preserve">3.2 Simple </w:t>
+      </w:r>
+      <w:r>
+        <w:t xml:space="preserve">Repeated </w:t>
+      </w:r>
+      <w:r>
+        <w:t>Data Request</w:t>
       </w:r>
       <w:bookmarkEnd w:id="35"/>
     </w:p>
@@ -9542,23 +10506,20 @@
         <w:pStyle w:val="NoSpacing"/>
       </w:pPr>
       <w:r>
-        <w:t xml:space="preserve">IHU: </w:t>
-      </w:r>
-      <w:r>
-        <w:t>[0xAC]</w:t>
-      </w:r>
-      <w:r>
-        <w:t>0x0</w:t>
-      </w:r>
-      <w:r>
-        <w:t>0</w:t>
+        <w:t>IHU: [0xAC]0x0</w:t>
+      </w:r>
+      <w:r>
+        <w:t>2</w:t>
       </w:r>
       <w:r>
         <w:tab/>
         <w:t xml:space="preserve">[ADCS write] </w:t>
       </w:r>
       <w:r>
-        <w:t>location request</w:t>
+        <w:t>temperature</w:t>
+      </w:r>
+      <w:r>
+        <w:t xml:space="preserve"> request</w:t>
       </w:r>
     </w:p>
     <w:p>
@@ -9566,28 +10527,14 @@
         <w:pStyle w:val="NoSpacing"/>
       </w:pPr>
       <w:r>
+        <w:t>IHU: [0xAC]0x00</w:t>
+      </w:r>
+      <w:r>
         <w:tab/>
-      </w:r>
-      <w:r>
-        <w:t xml:space="preserve">ADCS </w:t>
-      </w:r>
-      <w:r>
-        <w:t>collects</w:t>
-      </w:r>
-      <w:r>
-        <w:t xml:space="preserve"> </w:t>
-      </w:r>
-      <w:r>
-        <w:t>location</w:t>
-      </w:r>
-      <w:r>
-        <w:t xml:space="preserve"> data and stores </w:t>
-      </w:r>
-      <w:r>
-        <w:t>array</w:t>
-      </w:r>
-      <w:r>
-        <w:t xml:space="preserve"> in its buffer</w:t>
+        <w:t>[ADCS write] location</w:t>
+      </w:r>
+      <w:r>
+        <w:t xml:space="preserve"> request</w:t>
       </w:r>
     </w:p>
     <w:p>
@@ -9595,29 +10542,8 @@
         <w:pStyle w:val="NoSpacing"/>
       </w:pPr>
       <w:r>
-        <w:t xml:space="preserve">IHU: </w:t>
-      </w:r>
-      <w:r>
-        <w:t>[0x</w:t>
-      </w:r>
-      <w:r>
-        <w:t>AD</w:t>
-      </w:r>
-      <w:r>
-        <w:t xml:space="preserve">] </w:t>
-      </w:r>
-      <w:r>
         <w:tab/>
-      </w:r>
-      <w:r>
-        <w:tab/>
-        <w:t>[</w:t>
-      </w:r>
-      <w:r>
-        <w:t>ADCS read</w:t>
-      </w:r>
-      <w:r>
-        <w:t>]</w:t>
+        <w:t>ADCS collects location data and stores array in its buffer</w:t>
       </w:r>
     </w:p>
     <w:p>
@@ -9625,111 +10551,27 @@
         <w:pStyle w:val="NoSpacing"/>
       </w:pPr>
       <w:r>
-        <w:t>ADCS: 0xBFEC</w:t>
+        <w:t>IHU: [0x</w:t>
+      </w:r>
+      <w:r>
+        <w:t>AD</w:t>
+      </w:r>
+      <w:r>
+        <w:t xml:space="preserve">] </w:t>
       </w:r>
       <w:r>
         <w:tab/>
       </w:r>
       <w:r>
-        <w:t>0</w:t>
-      </w:r>
-      <w:r>
-        <w:t>.0000</w:t>
-      </w:r>
-      <w:r>
-        <w:t>, 0</w:t>
-      </w:r>
-      <w:r>
-        <w:t>.000</w:t>
-      </w:r>
-    </w:p>
-    <w:p>
-      <w:pPr>
-        <w:pStyle w:val="Heading2"/>
-      </w:pPr>
-      <w:bookmarkStart w:id="36" w:name="_Toc520835963"/>
-      <w:r>
-        <w:t xml:space="preserve">3.2 Simple </w:t>
-      </w:r>
-      <w:r>
-        <w:t xml:space="preserve">Repeated </w:t>
-      </w:r>
-      <w:r>
-        <w:t>Data Request</w:t>
-      </w:r>
-      <w:bookmarkEnd w:id="36"/>
+        <w:tab/>
+        <w:t>[ADCS read]</w:t>
+      </w:r>
     </w:p>
     <w:p>
       <w:pPr>
         <w:pStyle w:val="NoSpacing"/>
       </w:pPr>
       <w:r>
-        <w:t>IHU: [0xAC]0x0</w:t>
-      </w:r>
-      <w:r>
-        <w:t>2</w:t>
-      </w:r>
-      <w:r>
-        <w:tab/>
-        <w:t xml:space="preserve">[ADCS write] </w:t>
-      </w:r>
-      <w:r>
-        <w:t>temperature</w:t>
-      </w:r>
-      <w:r>
-        <w:t xml:space="preserve"> request</w:t>
-      </w:r>
-    </w:p>
-    <w:p>
-      <w:pPr>
-        <w:pStyle w:val="NoSpacing"/>
-      </w:pPr>
-      <w:r>
-        <w:t>IHU: [0xAC]0x00</w:t>
-      </w:r>
-      <w:r>
-        <w:tab/>
-        <w:t>[ADCS write] location</w:t>
-      </w:r>
-      <w:r>
-        <w:t xml:space="preserve"> request</w:t>
-      </w:r>
-    </w:p>
-    <w:p>
-      <w:pPr>
-        <w:pStyle w:val="NoSpacing"/>
-      </w:pPr>
-      <w:r>
-        <w:tab/>
-        <w:t>ADCS collects location data and stores array in its buffer</w:t>
-      </w:r>
-    </w:p>
-    <w:p>
-      <w:pPr>
-        <w:pStyle w:val="NoSpacing"/>
-      </w:pPr>
-      <w:r>
-        <w:t>IHU: [0x</w:t>
-      </w:r>
-      <w:r>
-        <w:t>AD</w:t>
-      </w:r>
-      <w:r>
-        <w:t xml:space="preserve">] </w:t>
-      </w:r>
-      <w:r>
-        <w:tab/>
-      </w:r>
-      <w:r>
-        <w:tab/>
-        <w:t>[ADCS read]</w:t>
-      </w:r>
-    </w:p>
-    <w:p>
-      <w:pPr>
-        <w:pStyle w:val="NoSpacing"/>
-      </w:pPr>
-      <w:r>
         <w:t>ADCS: 0xBFEC</w:t>
       </w:r>
       <w:r>
@@ -9749,10 +10591,10 @@
       </w:r>
     </w:p>
     <w:sectPr>
-      <w:headerReference w:type="even" r:id="rId13"/>
-      <w:headerReference w:type="default" r:id="rId14"/>
-      <w:footerReference w:type="even" r:id="rId15"/>
-      <w:footerReference w:type="default" r:id="rId16"/>
+      <w:headerReference w:type="even" r:id="rId12"/>
+      <w:headerReference w:type="default" r:id="rId13"/>
+      <w:footerReference w:type="even" r:id="rId14"/>
+      <w:footerReference w:type="default" r:id="rId15"/>
       <w:pgSz w:w="12240" w:h="15840"/>
       <w:pgMar w:top="1440" w:right="1440" w:bottom="1440" w:left="1440" w:header="720" w:footer="720" w:gutter="0"/>
       <w:pgNumType w:start="0"/>
@@ -9784,6 +10626,30 @@
       <w:r>
         <w:continuationSeparator/>
       </w:r>
+    </w:p>
+  </w:endnote>
+  <w:endnote w:id="1">
+    <w:p>
+      <w:pPr>
+        <w:pStyle w:val="EndnoteText"/>
+      </w:pPr>
+      <w:r>
+        <w:rPr>
+          <w:rStyle w:val="EndnoteReference"/>
+        </w:rPr>
+        <w:endnoteRef/>
+      </w:r>
+      <w:r>
+        <w:t xml:space="preserve"> </w:t>
+      </w:r>
+      <w:hyperlink r:id="rId1" w:history="1">
+        <w:r>
+          <w:rPr>
+            <w:rStyle w:val="Hyperlink"/>
+          </w:rPr>
+          <w:t>Geographic Coordinate System</w:t>
+        </w:r>
+      </w:hyperlink>
     </w:p>
   </w:endnote>
 </w:endnotes>
@@ -9912,7 +10778,7 @@
             <w:color w:val="5E6A71" w:themeColor="text2"/>
             <w:sz w:val="32"/>
           </w:rPr>
-          <w:t>1.0.5</w:t>
+          <w:t>1.0.6</w:t>
         </w:r>
       </w:sdtContent>
     </w:sdt>
@@ -10222,7 +11088,7 @@
         <w:color w:val="5E6A71" w:themeColor="text2"/>
         <w:sz w:val="32"/>
       </w:rPr>
-      <w:t>31 July 2018</w:t>
+      <w:t>14 September 2018</w:t>
     </w:r>
     <w:r>
       <w:rPr>
@@ -12237,6 +13103,46 @@
       <w:u w:val="single"/>
     </w:rPr>
   </w:style>
+  <w:style w:type="paragraph" w:styleId="EndnoteText">
+    <w:name w:val="endnote text"/>
+    <w:basedOn w:val="Normal"/>
+    <w:link w:val="EndnoteTextChar"/>
+    <w:uiPriority w:val="99"/>
+    <w:semiHidden/>
+    <w:unhideWhenUsed/>
+    <w:rsid w:val="00DB15CE"/>
+    <w:pPr>
+      <w:spacing w:after="0" w:line="240" w:lineRule="auto"/>
+    </w:pPr>
+    <w:rPr>
+      <w:sz w:val="20"/>
+      <w:szCs w:val="20"/>
+    </w:rPr>
+  </w:style>
+  <w:style w:type="character" w:customStyle="1" w:styleId="EndnoteTextChar">
+    <w:name w:val="Endnote Text Char"/>
+    <w:basedOn w:val="DefaultParagraphFont"/>
+    <w:link w:val="EndnoteText"/>
+    <w:uiPriority w:val="99"/>
+    <w:semiHidden/>
+    <w:rsid w:val="00DB15CE"/>
+    <w:rPr>
+      <w:rFonts w:ascii="Comfortaa" w:hAnsi="Comfortaa"/>
+      <w:sz w:val="20"/>
+      <w:szCs w:val="20"/>
+    </w:rPr>
+  </w:style>
+  <w:style w:type="character" w:styleId="EndnoteReference">
+    <w:name w:val="endnote reference"/>
+    <w:basedOn w:val="DefaultParagraphFont"/>
+    <w:uiPriority w:val="99"/>
+    <w:semiHidden/>
+    <w:unhideWhenUsed/>
+    <w:rsid w:val="00DB15CE"/>
+    <w:rPr>
+      <w:vertAlign w:val="superscript"/>
+    </w:rPr>
+  </w:style>
 </w:styles>
 </file>
 
@@ -12549,7 +13455,7 @@
 </file>
 
 <file path=customXml/itemProps2.xml><?xml version="1.0" encoding="utf-8"?>
-<ds:datastoreItem xmlns:ds="http://schemas.openxmlformats.org/officeDocument/2006/customXml" ds:itemID="{83DC8E22-DED7-4EA4-8A53-4129086E8220}">
+<ds:datastoreItem xmlns:ds="http://schemas.openxmlformats.org/officeDocument/2006/customXml" ds:itemID="{3BCD1A77-6BAD-4416-ABBD-D8EAAE5A38AC}">
   <ds:schemaRefs>
     <ds:schemaRef ds:uri="http://schemas.openxmlformats.org/officeDocument/2006/bibliography"/>
   </ds:schemaRefs>

</xml_diff>